<commit_message>
refactoring code to split data into 3 parts
</commit_message>
<xml_diff>
--- a/HW_5/dry_editable.docx
+++ b/HW_5/dry_editable.docx
@@ -330,7 +330,6 @@
                                   <w:rtl/>
                                 </w:rPr>
                               </w:pPr>
-                              <w:proofErr w:type="spellStart"/>
                               <w:r>
                                 <w:rPr>
                                   <w:sz w:val="36"/>
@@ -338,7 +337,6 @@
                                 </w:rPr>
                                 <w:t>idoye</w:t>
                               </w:r>
-                              <w:proofErr w:type="spellEnd"/>
                             </w:p>
                           </w:txbxContent>
                         </wps:txbx>
@@ -378,7 +376,6 @@
                                   <w:rtl/>
                                 </w:rPr>
                               </w:pPr>
-                              <w:proofErr w:type="spellStart"/>
                               <w:r>
                                 <w:rPr>
                                   <w:sz w:val="36"/>
@@ -386,7 +383,6 @@
                                 </w:rPr>
                                 <w:t>saavivi</w:t>
                               </w:r>
-                              <w:proofErr w:type="spellEnd"/>
                             </w:p>
                           </w:txbxContent>
                         </wps:txbx>
@@ -649,7 +645,6 @@
                             <w:rtl/>
                           </w:rPr>
                         </w:pPr>
-                        <w:proofErr w:type="spellStart"/>
                         <w:r>
                           <w:rPr>
                             <w:sz w:val="36"/>
@@ -657,7 +652,6 @@
                           </w:rPr>
                           <w:t>idoye</w:t>
                         </w:r>
-                        <w:proofErr w:type="spellEnd"/>
                       </w:p>
                     </w:txbxContent>
                   </v:textbox>
@@ -674,7 +668,6 @@
                             <w:rtl/>
                           </w:rPr>
                         </w:pPr>
-                        <w:proofErr w:type="spellStart"/>
                         <w:r>
                           <w:rPr>
                             <w:sz w:val="36"/>
@@ -682,7 +675,6 @@
                           </w:rPr>
                           <w:t>saavivi</w:t>
                         </w:r>
-                        <w:proofErr w:type="spellEnd"/>
                       </w:p>
                     </w:txbxContent>
                   </v:textbox>
@@ -1414,7 +1406,16 @@
           <w:szCs w:val="26"/>
           <w:rtl/>
         </w:rPr>
-        <w:t>לשני</w:t>
+        <w:t>לש</w:t>
+      </w:r>
+      <w:r>
+        <w:rPr>
+          <w:rFonts w:eastAsiaTheme="minorHAnsi" w:cstheme="minorHAnsi" w:hint="cs"/>
+          <w:sz w:val="26"/>
+          <w:szCs w:val="26"/>
+          <w:rtl/>
+        </w:rPr>
+        <w:t>לושה</w:t>
       </w:r>
       <w:r>
         <w:rPr>
@@ -1449,6 +1450,11 @@
           </w:tcPr>
           <w:p>
             <w:pPr>
+              <w:pStyle w:val="ListParagraph"/>
+              <w:numPr>
+                <w:ilvl w:val="0"/>
+                <w:numId w:val="1"/>
+              </w:numPr>
               <w:bidi/>
               <w:spacing w:line="259" w:lineRule="auto"/>
               <w:jc w:val="center"/>
@@ -1521,12 +1527,11 @@
             </w:pPr>
             <w:r>
               <w:rPr>
-                <w:rFonts w:eastAsiaTheme="minorHAnsi" w:cstheme="minorHAnsi" w:hint="cs"/>
+                <w:rFonts w:eastAsiaTheme="minorHAnsi" w:cstheme="minorHAnsi"/>
                 <w:sz w:val="26"/>
                 <w:szCs w:val="26"/>
-                <w:rtl/>
-              </w:rPr>
-              <w:t>80%</w:t>
+              </w:rPr>
+              <w:t>65%</w:t>
             </w:r>
           </w:p>
         </w:tc>
@@ -1587,15 +1592,7 @@
                 <w:sz w:val="26"/>
                 <w:szCs w:val="26"/>
               </w:rPr>
-              <w:t>2</w:t>
-            </w:r>
-            <w:r>
-              <w:rPr>
-                <w:rFonts w:eastAsiaTheme="minorHAnsi" w:cstheme="minorHAnsi"/>
-                <w:sz w:val="26"/>
-                <w:szCs w:val="26"/>
-              </w:rPr>
-              <w:t>0%</w:t>
+              <w:t>10%</w:t>
             </w:r>
           </w:p>
         </w:tc>
@@ -1623,15 +1620,68 @@
                 <w:sz w:val="26"/>
                 <w:szCs w:val="26"/>
               </w:rPr>
-              <w:t xml:space="preserve">Test </w:t>
+              <w:t>Validating set</w:t>
             </w:r>
-            <w:r>
+          </w:p>
+        </w:tc>
+      </w:tr>
+      <w:tr>
+        <w:trPr>
+          <w:jc w:val="center"/>
+        </w:trPr>
+        <w:tc>
+          <w:tcPr>
+            <w:tcW w:w="4675" w:type="dxa"/>
+            <w:vAlign w:val="center"/>
+          </w:tcPr>
+          <w:p>
+            <w:pPr>
+              <w:bidi/>
+              <w:spacing w:line="259" w:lineRule="auto"/>
+              <w:ind w:left="360"/>
+              <w:jc w:val="center"/>
               <w:rPr>
                 <w:rFonts w:eastAsiaTheme="minorHAnsi" w:cstheme="minorHAnsi"/>
                 <w:sz w:val="26"/>
                 <w:szCs w:val="26"/>
-              </w:rPr>
-              <w:t>set</w:t>
+                <w:rtl/>
+              </w:rPr>
+            </w:pPr>
+            <w:r>
+              <w:rPr>
+                <w:rFonts w:eastAsiaTheme="minorHAnsi" w:cstheme="minorHAnsi"/>
+                <w:sz w:val="26"/>
+                <w:szCs w:val="26"/>
+              </w:rPr>
+              <w:t>25%</w:t>
+            </w:r>
+          </w:p>
+        </w:tc>
+        <w:tc>
+          <w:tcPr>
+            <w:tcW w:w="4675" w:type="dxa"/>
+            <w:vAlign w:val="center"/>
+          </w:tcPr>
+          <w:p>
+            <w:pPr>
+              <w:bidi/>
+              <w:spacing w:line="259" w:lineRule="auto"/>
+              <w:ind w:left="360"/>
+              <w:jc w:val="center"/>
+              <w:rPr>
+                <w:rFonts w:eastAsiaTheme="minorHAnsi" w:cstheme="minorHAnsi"/>
+                <w:sz w:val="26"/>
+                <w:szCs w:val="26"/>
+                <w:rtl/>
+              </w:rPr>
+            </w:pPr>
+            <w:r>
+              <w:rPr>
+                <w:rFonts w:eastAsiaTheme="minorHAnsi" w:cstheme="minorHAnsi"/>
+                <w:sz w:val="26"/>
+                <w:szCs w:val="26"/>
+              </w:rPr>
+              <w:t>Test set</w:t>
             </w:r>
           </w:p>
         </w:tc>
@@ -1869,20 +1919,40 @@
         <w:bidi/>
         <w:spacing w:line="259" w:lineRule="auto"/>
         <w:rPr>
-          <w:rFonts w:eastAsiaTheme="minorHAnsi" w:cstheme="minorHAnsi" w:hint="cs"/>
-          <w:sz w:val="26"/>
-          <w:szCs w:val="26"/>
-          <w:rtl/>
-        </w:rPr>
-      </w:pPr>
-      <w:r>
-        <w:rPr>
-          <w:rFonts w:eastAsiaTheme="minorHAnsi" w:cstheme="minorHAnsi" w:hint="cs"/>
-          <w:sz w:val="26"/>
-          <w:szCs w:val="26"/>
-          <w:rtl/>
-        </w:rPr>
-        <w:t>כחלק מהתאמת סט המבחן החדש בתרגיל זה ביצענו את אותן מניפולציות שביצענו על סט האימון בדיוק גם על סט המבחן וזאת על מנת שהמסווג שלנו יתמודד עם סט המבחן כפי שביצענו לאורך כל הסמסטר.</w:t>
+          <w:rFonts w:eastAsiaTheme="minorHAnsi" w:cstheme="minorHAnsi"/>
+          <w:sz w:val="26"/>
+          <w:szCs w:val="26"/>
+          <w:rtl/>
+        </w:rPr>
+      </w:pPr>
+      <w:r>
+        <w:rPr>
+          <w:rFonts w:eastAsiaTheme="minorHAnsi" w:cstheme="minorHAnsi" w:hint="cs"/>
+          <w:sz w:val="26"/>
+          <w:szCs w:val="26"/>
+          <w:rtl/>
+        </w:rPr>
+        <w:t>כחלק מהתאמת סט המבחן החדש בתרגיל זה ביצענו את אותן מניפולציות שביצענו על סט האימון בדיוק גם על סט המבחן</w:t>
+      </w:r>
+      <w:r>
+        <w:rPr>
+          <w:rFonts w:eastAsiaTheme="minorHAnsi" w:cstheme="minorHAnsi" w:hint="cs"/>
+          <w:sz w:val="26"/>
+          <w:szCs w:val="26"/>
+          <w:rtl/>
+        </w:rPr>
+        <w:t xml:space="preserve"> הלא מתוייג</w:t>
+      </w:r>
+      <w:bookmarkStart w:id="0" w:name="_GoBack"/>
+      <w:bookmarkEnd w:id="0"/>
+      <w:r>
+        <w:rPr>
+          <w:rFonts w:eastAsiaTheme="minorHAnsi" w:cstheme="minorHAnsi" w:hint="cs"/>
+          <w:sz w:val="26"/>
+          <w:szCs w:val="26"/>
+          <w:rtl/>
+        </w:rPr>
+        <w:t xml:space="preserve"> וזאת על מנת שהמסווג שלנו יתמודד עם סט המבחן כפי שביצענו לאורך כל הסמסטר.</w:t>
       </w:r>
     </w:p>
     <w:p>
@@ -2179,7 +2249,6 @@
           <w:szCs w:val="26"/>
         </w:rPr>
       </w:pPr>
-      <w:proofErr w:type="spellStart"/>
       <w:r>
         <w:rPr>
           <w:rFonts w:ascii="Courier New" w:eastAsiaTheme="minorHAnsi" w:hAnsi="Courier New" w:cs="Courier New"/>
@@ -2190,7 +2259,6 @@
         </w:rPr>
         <w:t>RandomForestClassifier</w:t>
       </w:r>
-      <w:proofErr w:type="spellEnd"/>
       <w:r>
         <w:rPr>
           <w:rFonts w:ascii="Courier New" w:eastAsiaTheme="minorHAnsi" w:hAnsi="Courier New" w:cs="Courier New"/>
@@ -2203,7 +2271,6 @@
         </w:rPr>
         <w:t>(</w:t>
       </w:r>
-      <w:proofErr w:type="spellStart"/>
       <w:r>
         <w:rPr>
           <w:rFonts w:ascii="Courier New" w:eastAsiaTheme="minorHAnsi" w:hAnsi="Courier New" w:cs="Courier New"/>
@@ -2214,7 +2281,6 @@
         </w:rPr>
         <w:t>random_state</w:t>
       </w:r>
-      <w:proofErr w:type="spellEnd"/>
       <w:r>
         <w:rPr>
           <w:rFonts w:ascii="Courier New" w:eastAsiaTheme="minorHAnsi" w:hAnsi="Courier New" w:cs="Courier New"/>
@@ -2301,20 +2367,8 @@
           <w:szCs w:val="20"/>
           <w:highlight w:val="white"/>
         </w:rPr>
-        <w:t xml:space="preserve"> </w:t>
-      </w:r>
-      <w:proofErr w:type="spellStart"/>
-      <w:r>
-        <w:rPr>
-          <w:rFonts w:ascii="Courier New" w:eastAsiaTheme="minorHAnsi" w:hAnsi="Courier New" w:cs="Courier New"/>
-          <w:color w:val="000000"/>
-          <w:sz w:val="20"/>
-          <w:szCs w:val="20"/>
-          <w:highlight w:val="white"/>
-        </w:rPr>
-        <w:t>min_samples_split</w:t>
-      </w:r>
-      <w:proofErr w:type="spellEnd"/>
+        <w:t xml:space="preserve"> min_samples_split</w:t>
+      </w:r>
       <w:r>
         <w:rPr>
           <w:rFonts w:ascii="Courier New" w:eastAsiaTheme="minorHAnsi" w:hAnsi="Courier New" w:cs="Courier New"/>
@@ -2357,20 +2411,8 @@
           <w:szCs w:val="20"/>
           <w:highlight w:val="white"/>
         </w:rPr>
-        <w:t xml:space="preserve"> </w:t>
-      </w:r>
-      <w:proofErr w:type="spellStart"/>
-      <w:r>
-        <w:rPr>
-          <w:rFonts w:ascii="Courier New" w:eastAsiaTheme="minorHAnsi" w:hAnsi="Courier New" w:cs="Courier New"/>
-          <w:color w:val="000000"/>
-          <w:sz w:val="20"/>
-          <w:szCs w:val="20"/>
-          <w:highlight w:val="white"/>
-        </w:rPr>
-        <w:t>min_samples_leaf</w:t>
-      </w:r>
-      <w:proofErr w:type="spellEnd"/>
+        <w:t xml:space="preserve"> min_samples_leaf</w:t>
+      </w:r>
       <w:r>
         <w:rPr>
           <w:rFonts w:ascii="Courier New" w:eastAsiaTheme="minorHAnsi" w:hAnsi="Courier New" w:cs="Courier New"/>
@@ -2413,20 +2455,8 @@
           <w:szCs w:val="20"/>
           <w:highlight w:val="white"/>
         </w:rPr>
-        <w:t xml:space="preserve"> </w:t>
-      </w:r>
-      <w:proofErr w:type="spellStart"/>
-      <w:r>
-        <w:rPr>
-          <w:rFonts w:ascii="Courier New" w:eastAsiaTheme="minorHAnsi" w:hAnsi="Courier New" w:cs="Courier New"/>
-          <w:color w:val="000000"/>
-          <w:sz w:val="20"/>
-          <w:szCs w:val="20"/>
-          <w:highlight w:val="white"/>
-        </w:rPr>
-        <w:t>n_estimators</w:t>
-      </w:r>
-      <w:proofErr w:type="spellEnd"/>
+        <w:t xml:space="preserve"> n_estimators</w:t>
+      </w:r>
       <w:r>
         <w:rPr>
           <w:rFonts w:ascii="Courier New" w:eastAsiaTheme="minorHAnsi" w:hAnsi="Courier New" w:cs="Courier New"/>
@@ -2476,7 +2506,6 @@
           <w:szCs w:val="26"/>
         </w:rPr>
       </w:pPr>
-      <w:proofErr w:type="spellStart"/>
       <w:r>
         <w:rPr>
           <w:rFonts w:ascii="Courier New" w:eastAsiaTheme="minorHAnsi" w:hAnsi="Courier New" w:cs="Courier New"/>
@@ -2487,7 +2516,6 @@
         </w:rPr>
         <w:t>MLPClassifier</w:t>
       </w:r>
-      <w:proofErr w:type="spellEnd"/>
       <w:r>
         <w:rPr>
           <w:rFonts w:ascii="Courier New" w:eastAsiaTheme="minorHAnsi" w:hAnsi="Courier New" w:cs="Courier New"/>
@@ -2500,7 +2528,6 @@
         </w:rPr>
         <w:t>(</w:t>
       </w:r>
-      <w:proofErr w:type="spellStart"/>
       <w:r>
         <w:rPr>
           <w:rFonts w:ascii="Courier New" w:eastAsiaTheme="minorHAnsi" w:hAnsi="Courier New" w:cs="Courier New"/>
@@ -2511,7 +2538,6 @@
         </w:rPr>
         <w:t>hidden_layer_sizes</w:t>
       </w:r>
-      <w:proofErr w:type="spellEnd"/>
       <w:r>
         <w:rPr>
           <w:rFonts w:ascii="Courier New" w:eastAsiaTheme="minorHAnsi" w:hAnsi="Courier New" w:cs="Courier New"/>
@@ -2608,29 +2634,7 @@
           <w:szCs w:val="20"/>
           <w:highlight w:val="white"/>
         </w:rPr>
-        <w:t>'</w:t>
-      </w:r>
-      <w:proofErr w:type="spellStart"/>
-      <w:r>
-        <w:rPr>
-          <w:rFonts w:ascii="Courier New" w:eastAsiaTheme="minorHAnsi" w:hAnsi="Courier New" w:cs="Courier New"/>
-          <w:color w:val="808080"/>
-          <w:sz w:val="20"/>
-          <w:szCs w:val="20"/>
-          <w:highlight w:val="white"/>
-        </w:rPr>
-        <w:t>relu</w:t>
-      </w:r>
-      <w:proofErr w:type="spellEnd"/>
-      <w:r>
-        <w:rPr>
-          <w:rFonts w:ascii="Courier New" w:eastAsiaTheme="minorHAnsi" w:hAnsi="Courier New" w:cs="Courier New"/>
-          <w:color w:val="808080"/>
-          <w:sz w:val="20"/>
-          <w:szCs w:val="20"/>
-          <w:highlight w:val="white"/>
-        </w:rPr>
-        <w:t>'</w:t>
+        <w:t>'relu'</w:t>
       </w:r>
       <w:r>
         <w:rPr>
@@ -2689,29 +2693,7 @@
           <w:szCs w:val="20"/>
           <w:highlight w:val="white"/>
         </w:rPr>
-        <w:t>'</w:t>
-      </w:r>
-      <w:proofErr w:type="spellStart"/>
-      <w:r>
-        <w:rPr>
-          <w:rFonts w:ascii="Courier New" w:eastAsiaTheme="minorHAnsi" w:hAnsi="Courier New" w:cs="Courier New"/>
-          <w:color w:val="808080"/>
-          <w:sz w:val="20"/>
-          <w:szCs w:val="20"/>
-          <w:highlight w:val="white"/>
-        </w:rPr>
-        <w:t>lbfgs</w:t>
-      </w:r>
-      <w:proofErr w:type="spellEnd"/>
-      <w:r>
-        <w:rPr>
-          <w:rFonts w:ascii="Courier New" w:eastAsiaTheme="minorHAnsi" w:hAnsi="Courier New" w:cs="Courier New"/>
-          <w:color w:val="808080"/>
-          <w:sz w:val="20"/>
-          <w:szCs w:val="20"/>
-          <w:highlight w:val="white"/>
-        </w:rPr>
-        <w:t>'</w:t>
+        <w:t>'lbfgs'</w:t>
       </w:r>
       <w:r>
         <w:rPr>
@@ -2836,20 +2818,8 @@
           <w:szCs w:val="20"/>
           <w:highlight w:val="white"/>
         </w:rPr>
-        <w:t xml:space="preserve">            </w:t>
-      </w:r>
-      <w:proofErr w:type="spellStart"/>
-      <w:r>
-        <w:rPr>
-          <w:rFonts w:ascii="Courier New" w:eastAsiaTheme="minorHAnsi" w:hAnsi="Courier New" w:cs="Courier New"/>
-          <w:color w:val="000000"/>
-          <w:sz w:val="20"/>
-          <w:szCs w:val="20"/>
-          <w:highlight w:val="white"/>
-        </w:rPr>
-        <w:t>learning_rate</w:t>
-      </w:r>
-      <w:proofErr w:type="spellEnd"/>
+        <w:t xml:space="preserve">            learning_rate</w:t>
+      </w:r>
       <w:r>
         <w:rPr>
           <w:rFonts w:ascii="Courier New" w:eastAsiaTheme="minorHAnsi" w:hAnsi="Courier New" w:cs="Courier New"/>
@@ -2884,7 +2854,6 @@
         </w:rPr>
         <w:t xml:space="preserve">, </w:t>
       </w:r>
-      <w:proofErr w:type="spellStart"/>
       <w:r>
         <w:rPr>
           <w:rFonts w:ascii="Courier New" w:eastAsiaTheme="minorHAnsi" w:hAnsi="Courier New" w:cs="Courier New"/>
@@ -2895,7 +2864,6 @@
         </w:rPr>
         <w:t>learning_rate_init</w:t>
       </w:r>
-      <w:proofErr w:type="spellEnd"/>
       <w:r>
         <w:rPr>
           <w:rFonts w:ascii="Courier New" w:eastAsiaTheme="minorHAnsi" w:hAnsi="Courier New" w:cs="Courier New"/>
@@ -2953,20 +2921,8 @@
           <w:szCs w:val="20"/>
           <w:highlight w:val="white"/>
         </w:rPr>
-        <w:t xml:space="preserve">            </w:t>
-      </w:r>
-      <w:proofErr w:type="spellStart"/>
-      <w:r>
-        <w:rPr>
-          <w:rFonts w:ascii="Courier New" w:eastAsiaTheme="minorHAnsi" w:hAnsi="Courier New" w:cs="Courier New"/>
-          <w:color w:val="000000"/>
-          <w:sz w:val="20"/>
-          <w:szCs w:val="20"/>
-          <w:highlight w:val="white"/>
-        </w:rPr>
-        <w:t>power_t</w:t>
-      </w:r>
-      <w:proofErr w:type="spellEnd"/>
+        <w:t xml:space="preserve">            power_t</w:t>
+      </w:r>
       <w:r>
         <w:rPr>
           <w:rFonts w:ascii="Courier New" w:eastAsiaTheme="minorHAnsi" w:hAnsi="Courier New" w:cs="Courier New"/>
@@ -3001,7 +2957,6 @@
         </w:rPr>
         <w:t xml:space="preserve">, </w:t>
       </w:r>
-      <w:proofErr w:type="spellStart"/>
       <w:r>
         <w:rPr>
           <w:rFonts w:ascii="Courier New" w:eastAsiaTheme="minorHAnsi" w:hAnsi="Courier New" w:cs="Courier New"/>
@@ -3012,7 +2967,6 @@
         </w:rPr>
         <w:t>max_iter</w:t>
       </w:r>
-      <w:proofErr w:type="spellEnd"/>
       <w:r>
         <w:rPr>
           <w:rFonts w:ascii="Courier New" w:eastAsiaTheme="minorHAnsi" w:hAnsi="Courier New" w:cs="Courier New"/>
@@ -3116,20 +3070,8 @@
           <w:szCs w:val="20"/>
           <w:highlight w:val="white"/>
         </w:rPr>
-        <w:t xml:space="preserve">            </w:t>
-      </w:r>
-      <w:proofErr w:type="spellStart"/>
-      <w:r>
-        <w:rPr>
-          <w:rFonts w:ascii="Courier New" w:eastAsiaTheme="minorHAnsi" w:hAnsi="Courier New" w:cs="Courier New"/>
-          <w:color w:val="000000"/>
-          <w:sz w:val="20"/>
-          <w:szCs w:val="20"/>
-          <w:highlight w:val="white"/>
-        </w:rPr>
-        <w:t>random_state</w:t>
-      </w:r>
-      <w:proofErr w:type="spellEnd"/>
+        <w:t xml:space="preserve">            random_state</w:t>
+      </w:r>
       <w:r>
         <w:rPr>
           <w:rFonts w:ascii="Courier New" w:eastAsiaTheme="minorHAnsi" w:hAnsi="Courier New" w:cs="Courier New"/>
@@ -3172,20 +3114,8 @@
           <w:szCs w:val="20"/>
           <w:highlight w:val="white"/>
         </w:rPr>
-        <w:t xml:space="preserve"> </w:t>
-      </w:r>
-      <w:proofErr w:type="spellStart"/>
-      <w:r>
-        <w:rPr>
-          <w:rFonts w:ascii="Courier New" w:eastAsiaTheme="minorHAnsi" w:hAnsi="Courier New" w:cs="Courier New"/>
-          <w:color w:val="000000"/>
-          <w:sz w:val="20"/>
-          <w:szCs w:val="20"/>
-          <w:highlight w:val="white"/>
-        </w:rPr>
-        <w:t>tol</w:t>
-      </w:r>
-      <w:proofErr w:type="spellEnd"/>
+        <w:t xml:space="preserve"> tol</w:t>
+      </w:r>
       <w:r>
         <w:rPr>
           <w:rFonts w:ascii="Courier New" w:eastAsiaTheme="minorHAnsi" w:hAnsi="Courier New" w:cs="Courier New"/>
@@ -3289,20 +3219,8 @@
           <w:szCs w:val="20"/>
           <w:highlight w:val="white"/>
         </w:rPr>
-        <w:t xml:space="preserve"> </w:t>
-      </w:r>
-      <w:proofErr w:type="spellStart"/>
-      <w:r>
-        <w:rPr>
-          <w:rFonts w:ascii="Courier New" w:eastAsiaTheme="minorHAnsi" w:hAnsi="Courier New" w:cs="Courier New"/>
-          <w:color w:val="000000"/>
-          <w:sz w:val="20"/>
-          <w:szCs w:val="20"/>
-          <w:highlight w:val="white"/>
-        </w:rPr>
-        <w:t>warm_start</w:t>
-      </w:r>
-      <w:proofErr w:type="spellEnd"/>
+        <w:t xml:space="preserve"> warm_start</w:t>
+      </w:r>
       <w:r>
         <w:rPr>
           <w:rFonts w:ascii="Courier New" w:eastAsiaTheme="minorHAnsi" w:hAnsi="Courier New" w:cs="Courier New"/>
@@ -3406,20 +3324,8 @@
           <w:szCs w:val="20"/>
           <w:highlight w:val="white"/>
         </w:rPr>
-        <w:t xml:space="preserve"> </w:t>
-      </w:r>
-      <w:proofErr w:type="spellStart"/>
-      <w:r>
-        <w:rPr>
-          <w:rFonts w:ascii="Courier New" w:eastAsiaTheme="minorHAnsi" w:hAnsi="Courier New" w:cs="Courier New"/>
-          <w:color w:val="000000"/>
-          <w:sz w:val="20"/>
-          <w:szCs w:val="20"/>
-          <w:highlight w:val="white"/>
-        </w:rPr>
-        <w:t>nesterovs_momentum</w:t>
-      </w:r>
-      <w:proofErr w:type="spellEnd"/>
+        <w:t xml:space="preserve"> nesterovs_momentum</w:t>
+      </w:r>
       <w:r>
         <w:rPr>
           <w:rFonts w:ascii="Courier New" w:eastAsiaTheme="minorHAnsi" w:hAnsi="Courier New" w:cs="Courier New"/>
@@ -3479,20 +3385,8 @@
           <w:szCs w:val="20"/>
           <w:highlight w:val="white"/>
         </w:rPr>
-        <w:t xml:space="preserve">            </w:t>
-      </w:r>
-      <w:proofErr w:type="spellStart"/>
-      <w:r>
-        <w:rPr>
-          <w:rFonts w:ascii="Courier New" w:eastAsiaTheme="minorHAnsi" w:hAnsi="Courier New" w:cs="Courier New"/>
-          <w:color w:val="000000"/>
-          <w:sz w:val="20"/>
-          <w:szCs w:val="20"/>
-          <w:highlight w:val="white"/>
-        </w:rPr>
-        <w:t>early_stopping</w:t>
-      </w:r>
-      <w:proofErr w:type="spellEnd"/>
+        <w:t xml:space="preserve">            early_stopping</w:t>
+      </w:r>
       <w:r>
         <w:rPr>
           <w:rFonts w:ascii="Courier New" w:eastAsiaTheme="minorHAnsi" w:hAnsi="Courier New" w:cs="Courier New"/>
@@ -3537,20 +3431,8 @@
           <w:szCs w:val="20"/>
           <w:highlight w:val="white"/>
         </w:rPr>
-        <w:t xml:space="preserve"> </w:t>
-      </w:r>
-      <w:proofErr w:type="spellStart"/>
-      <w:r>
-        <w:rPr>
-          <w:rFonts w:ascii="Courier New" w:eastAsiaTheme="minorHAnsi" w:hAnsi="Courier New" w:cs="Courier New"/>
-          <w:color w:val="000000"/>
-          <w:sz w:val="20"/>
-          <w:szCs w:val="20"/>
-          <w:highlight w:val="white"/>
-        </w:rPr>
-        <w:t>validation_fraction</w:t>
-      </w:r>
-      <w:proofErr w:type="spellEnd"/>
+        <w:t xml:space="preserve"> validation_fraction</w:t>
+      </w:r>
       <w:r>
         <w:rPr>
           <w:rFonts w:ascii="Courier New" w:eastAsiaTheme="minorHAnsi" w:hAnsi="Courier New" w:cs="Courier New"/>
@@ -3756,20 +3638,8 @@
           <w:szCs w:val="20"/>
           <w:highlight w:val="white"/>
         </w:rPr>
-        <w:t xml:space="preserve"> </w:t>
-      </w:r>
-      <w:proofErr w:type="spellStart"/>
-      <w:r>
-        <w:rPr>
-          <w:rFonts w:ascii="Courier New" w:eastAsiaTheme="minorHAnsi" w:hAnsi="Courier New" w:cs="Courier New"/>
-          <w:color w:val="000000"/>
-          <w:sz w:val="20"/>
-          <w:szCs w:val="20"/>
-          <w:highlight w:val="white"/>
-        </w:rPr>
-        <w:t>n_iter_no_change</w:t>
-      </w:r>
-      <w:proofErr w:type="spellEnd"/>
+        <w:t xml:space="preserve"> n_iter_no_change</w:t>
+      </w:r>
       <w:r>
         <w:rPr>
           <w:rFonts w:ascii="Courier New" w:eastAsiaTheme="minorHAnsi" w:hAnsi="Courier New" w:cs="Courier New"/>
@@ -3823,7 +3693,6 @@
           <w:szCs w:val="26"/>
         </w:rPr>
       </w:pPr>
-      <w:proofErr w:type="spellStart"/>
       <w:r>
         <w:rPr>
           <w:rFonts w:ascii="Courier New" w:eastAsiaTheme="minorHAnsi" w:hAnsi="Courier New" w:cs="Courier New"/>
@@ -3834,7 +3703,6 @@
         </w:rPr>
         <w:t>RandomForestClassifier</w:t>
       </w:r>
-      <w:proofErr w:type="spellEnd"/>
       <w:r>
         <w:rPr>
           <w:rFonts w:ascii="Courier New" w:eastAsiaTheme="minorHAnsi" w:hAnsi="Courier New" w:cs="Courier New"/>
@@ -3847,7 +3715,6 @@
         </w:rPr>
         <w:t>(</w:t>
       </w:r>
-      <w:proofErr w:type="spellStart"/>
       <w:r>
         <w:rPr>
           <w:rFonts w:ascii="Courier New" w:eastAsiaTheme="minorHAnsi" w:hAnsi="Courier New" w:cs="Courier New"/>
@@ -3858,7 +3725,6 @@
         </w:rPr>
         <w:t>random_state</w:t>
       </w:r>
-      <w:proofErr w:type="spellEnd"/>
       <w:r>
         <w:rPr>
           <w:rFonts w:ascii="Courier New" w:eastAsiaTheme="minorHAnsi" w:hAnsi="Courier New" w:cs="Courier New"/>
@@ -3923,29 +3789,7 @@
           <w:szCs w:val="20"/>
           <w:highlight w:val="white"/>
         </w:rPr>
-        <w:t>'</w:t>
-      </w:r>
-      <w:proofErr w:type="spellStart"/>
-      <w:r>
-        <w:rPr>
-          <w:rFonts w:ascii="Courier New" w:eastAsiaTheme="minorHAnsi" w:hAnsi="Courier New" w:cs="Courier New"/>
-          <w:color w:val="808080"/>
-          <w:sz w:val="20"/>
-          <w:szCs w:val="20"/>
-          <w:highlight w:val="white"/>
-        </w:rPr>
-        <w:t>gini</w:t>
-      </w:r>
-      <w:proofErr w:type="spellEnd"/>
-      <w:r>
-        <w:rPr>
-          <w:rFonts w:ascii="Courier New" w:eastAsiaTheme="minorHAnsi" w:hAnsi="Courier New" w:cs="Courier New"/>
-          <w:color w:val="808080"/>
-          <w:sz w:val="20"/>
-          <w:szCs w:val="20"/>
-          <w:highlight w:val="white"/>
-        </w:rPr>
-        <w:t>'</w:t>
+        <w:t>'gini'</w:t>
       </w:r>
       <w:r>
         <w:rPr>
@@ -3967,20 +3811,8 @@
           <w:szCs w:val="20"/>
           <w:highlight w:val="white"/>
         </w:rPr>
-        <w:t xml:space="preserve"> </w:t>
-      </w:r>
-      <w:proofErr w:type="spellStart"/>
-      <w:r>
-        <w:rPr>
-          <w:rFonts w:ascii="Courier New" w:eastAsiaTheme="minorHAnsi" w:hAnsi="Courier New" w:cs="Courier New"/>
-          <w:color w:val="000000"/>
-          <w:sz w:val="20"/>
-          <w:szCs w:val="20"/>
-          <w:highlight w:val="white"/>
-        </w:rPr>
-        <w:t>min_samples_split</w:t>
-      </w:r>
-      <w:proofErr w:type="spellEnd"/>
+        <w:t xml:space="preserve"> min_samples_split</w:t>
+      </w:r>
       <w:r>
         <w:rPr>
           <w:rFonts w:ascii="Courier New" w:eastAsiaTheme="minorHAnsi" w:hAnsi="Courier New" w:cs="Courier New"/>
@@ -4023,20 +3855,8 @@
           <w:szCs w:val="20"/>
           <w:highlight w:val="white"/>
         </w:rPr>
-        <w:t xml:space="preserve"> </w:t>
-      </w:r>
-      <w:proofErr w:type="spellStart"/>
-      <w:r>
-        <w:rPr>
-          <w:rFonts w:ascii="Courier New" w:eastAsiaTheme="minorHAnsi" w:hAnsi="Courier New" w:cs="Courier New"/>
-          <w:color w:val="000000"/>
-          <w:sz w:val="20"/>
-          <w:szCs w:val="20"/>
-          <w:highlight w:val="white"/>
-        </w:rPr>
-        <w:t>min_samples_leaf</w:t>
-      </w:r>
-      <w:proofErr w:type="spellEnd"/>
+        <w:t xml:space="preserve"> min_samples_leaf</w:t>
+      </w:r>
       <w:r>
         <w:rPr>
           <w:rFonts w:ascii="Courier New" w:eastAsiaTheme="minorHAnsi" w:hAnsi="Courier New" w:cs="Courier New"/>
@@ -4079,20 +3899,8 @@
           <w:szCs w:val="20"/>
           <w:highlight w:val="white"/>
         </w:rPr>
-        <w:t xml:space="preserve"> </w:t>
-      </w:r>
-      <w:proofErr w:type="spellStart"/>
-      <w:r>
-        <w:rPr>
-          <w:rFonts w:ascii="Courier New" w:eastAsiaTheme="minorHAnsi" w:hAnsi="Courier New" w:cs="Courier New"/>
-          <w:color w:val="000000"/>
-          <w:sz w:val="20"/>
-          <w:szCs w:val="20"/>
-          <w:highlight w:val="white"/>
-        </w:rPr>
-        <w:t>n_estimators</w:t>
-      </w:r>
-      <w:proofErr w:type="spellEnd"/>
+        <w:t xml:space="preserve"> n_estimators</w:t>
+      </w:r>
       <w:r>
         <w:rPr>
           <w:rFonts w:ascii="Courier New" w:eastAsiaTheme="minorHAnsi" w:hAnsi="Courier New" w:cs="Courier New"/>
@@ -4304,33 +4112,7 @@
           <w:u w:val="single"/>
           <w:rtl/>
         </w:rPr>
-        <w:t xml:space="preserve">סט מבחן </w:t>
-      </w:r>
-      <w:proofErr w:type="spellStart"/>
-      <w:r>
-        <w:rPr>
-          <w:rFonts w:eastAsiaTheme="minorHAnsi" w:cstheme="minorHAnsi" w:hint="cs"/>
-          <w:b/>
-          <w:bCs/>
-          <w:sz w:val="26"/>
-          <w:szCs w:val="26"/>
-          <w:u w:val="single"/>
-          <w:rtl/>
-        </w:rPr>
-        <w:t>מתוייג</w:t>
-      </w:r>
-      <w:proofErr w:type="spellEnd"/>
-      <w:r>
-        <w:rPr>
-          <w:rFonts w:eastAsiaTheme="minorHAnsi" w:cstheme="minorHAnsi" w:hint="cs"/>
-          <w:b/>
-          <w:bCs/>
-          <w:sz w:val="26"/>
-          <w:szCs w:val="26"/>
-          <w:u w:val="single"/>
-          <w:rtl/>
-        </w:rPr>
-        <w:t>:</w:t>
+        <w:t>סט מבחן מתוייג:</w:t>
       </w:r>
     </w:p>
     <w:p>
@@ -5415,6 +5197,7 @@
       <w:r>
         <w:rPr>
           <w:rFonts w:eastAsiaTheme="minorHAnsi" w:cs="Calibri"/>
+          <w:noProof/>
           <w:sz w:val="26"/>
           <w:szCs w:val="26"/>
           <w:rtl/>
@@ -5464,7 +5247,7 @@
         <w:adjustRightInd w:val="0"/>
         <w:spacing w:after="0" w:line="240" w:lineRule="auto"/>
         <w:rPr>
-          <w:rFonts w:eastAsiaTheme="minorHAnsi" w:cstheme="minorHAnsi" w:hint="cs"/>
+          <w:rFonts w:eastAsiaTheme="minorHAnsi" w:cstheme="minorHAnsi"/>
           <w:sz w:val="26"/>
           <w:szCs w:val="26"/>
           <w:rtl/>
@@ -5525,6 +5308,7 @@
           <w:rFonts w:eastAsiaTheme="minorHAnsi" w:cstheme="minorHAnsi"/>
           <w:b/>
           <w:bCs/>
+          <w:noProof/>
           <w:sz w:val="26"/>
           <w:szCs w:val="26"/>
         </w:rPr>
@@ -5630,7 +5414,7 @@
         <w:spacing w:after="0" w:line="240" w:lineRule="auto"/>
         <w:ind w:left="360"/>
         <w:rPr>
-          <w:rFonts w:eastAsiaTheme="minorHAnsi" w:cstheme="minorHAnsi" w:hint="cs"/>
+          <w:rFonts w:eastAsiaTheme="minorHAnsi" w:cstheme="minorHAnsi"/>
           <w:sz w:val="26"/>
           <w:szCs w:val="26"/>
         </w:rPr>
@@ -6882,6 +6666,7 @@
       <w:r>
         <w:rPr>
           <w:rFonts w:eastAsiaTheme="minorHAnsi" w:cstheme="minorHAnsi"/>
+          <w:noProof/>
           <w:sz w:val="26"/>
           <w:szCs w:val="26"/>
         </w:rPr>
@@ -6928,7 +6713,7 @@
         <w:bidi/>
         <w:spacing w:line="259" w:lineRule="auto"/>
         <w:rPr>
-          <w:rFonts w:eastAsiaTheme="minorHAnsi" w:cstheme="minorHAnsi" w:hint="cs"/>
+          <w:rFonts w:eastAsiaTheme="minorHAnsi" w:cstheme="minorHAnsi"/>
           <w:sz w:val="26"/>
           <w:szCs w:val="26"/>
           <w:rtl/>
@@ -6959,7 +6744,7 @@
         <w:bidi/>
         <w:spacing w:line="259" w:lineRule="auto"/>
         <w:rPr>
-          <w:rFonts w:eastAsiaTheme="minorHAnsi" w:cstheme="minorHAnsi" w:hint="cs"/>
+          <w:rFonts w:eastAsiaTheme="minorHAnsi" w:cstheme="minorHAnsi"/>
           <w:sz w:val="26"/>
           <w:szCs w:val="26"/>
           <w:rtl/>
@@ -8619,6 +8404,7 @@
       <w:r>
         <w:rPr>
           <w:rFonts w:eastAsiaTheme="minorHAnsi" w:cs="Times New Roman"/>
+          <w:noProof/>
           <w:sz w:val="26"/>
           <w:szCs w:val="26"/>
           <w:rtl/>
@@ -9187,18 +8973,7 @@
           <w:rtl/>
         </w:rPr>
         <w:br/>
-        <w:t>מכיוון שקואליציה זו יותר מצומצמת הרי שהיא יותר הומוגנית ולכן בפרט יותר יציבה (לפי הגדרה) מהקואליציה</w:t>
-      </w:r>
-      <w:bookmarkStart w:id="0" w:name="_GoBack"/>
-      <w:bookmarkEnd w:id="0"/>
-      <w:r>
-        <w:rPr>
-          <w:rFonts w:eastAsiaTheme="minorHAnsi" w:cstheme="minorHAnsi"/>
-          <w:sz w:val="26"/>
-          <w:szCs w:val="26"/>
-          <w:rtl/>
-        </w:rPr>
-        <w:t xml:space="preserve"> שחזינו בתרגיל קודם.</w:t>
+        <w:t>מכיוון שקואליציה זו יותר מצומצמת הרי שהיא יותר הומוגנית ולכן בפרט יותר יציבה (לפי הגדרה) מהקואליציה שחזינו בתרגיל קודם.</w:t>
       </w:r>
     </w:p>
     <w:sectPr>

</xml_diff>

<commit_message>
Modified classifer + added to dry part
</commit_message>
<xml_diff>
--- a/HW_5/dry_editable.docx
+++ b/HW_5/dry_editable.docx
@@ -1,6 +1,6 @@
 
 <file path=word/document.xml><?xml version="1.0" encoding="utf-8"?>
-<w:document xmlns:wpc="http://schemas.microsoft.com/office/word/2010/wordprocessingCanvas" xmlns:cx="http://schemas.microsoft.com/office/drawing/2014/chartex" xmlns:cx1="http://schemas.microsoft.com/office/drawing/2015/9/8/chartex" xmlns:cx2="http://schemas.microsoft.com/office/drawing/2015/10/21/chartex" xmlns:cx3="http://schemas.microsoft.com/office/drawing/2016/5/9/chartex" xmlns:cx4="http://schemas.microsoft.com/office/drawing/2016/5/10/chartex" xmlns:cx5="http://schemas.microsoft.com/office/drawing/2016/5/11/chartex" xmlns:cx6="http://schemas.microsoft.com/office/drawing/2016/5/12/chartex" xmlns:cx7="http://schemas.microsoft.com/office/drawing/2016/5/13/chartex" xmlns:cx8="http://schemas.microsoft.com/office/drawing/2016/5/14/chartex" xmlns:mc="http://schemas.openxmlformats.org/markup-compatibility/2006" xmlns:aink="http://schemas.microsoft.com/office/drawing/2016/ink" xmlns:am3d="http://schemas.microsoft.com/office/drawing/2017/model3d" xmlns:o="urn:schemas-microsoft-com:office:office" xmlns:r="http://schemas.openxmlformats.org/officeDocument/2006/relationships" xmlns:m="http://schemas.openxmlformats.org/officeDocument/2006/math" xmlns:v="urn:schemas-microsoft-com:vml" xmlns:wp14="http://schemas.microsoft.com/office/word/2010/wordprocessingDrawing" xmlns:wp="http://schemas.openxmlformats.org/drawingml/2006/wordprocessingDrawing" xmlns:w10="urn:schemas-microsoft-com:office:word" xmlns:w="http://schemas.openxmlformats.org/wordprocessingml/2006/main" xmlns:w14="http://schemas.microsoft.com/office/word/2010/wordml" xmlns:w15="http://schemas.microsoft.com/office/word/2012/wordml" xmlns:w16cid="http://schemas.microsoft.com/office/word/2016/wordml/cid" xmlns:w16se="http://schemas.microsoft.com/office/word/2015/wordml/symex" xmlns:wpg="http://schemas.microsoft.com/office/word/2010/wordprocessingGroup" xmlns:wpi="http://schemas.microsoft.com/office/word/2010/wordprocessingInk" xmlns:wne="http://schemas.microsoft.com/office/word/2006/wordml" xmlns:wps="http://schemas.microsoft.com/office/word/2010/wordprocessingShape" mc:Ignorable="w14 w15 w16se w16cid wp14">
+<w:document xmlns:wpc="http://schemas.microsoft.com/office/word/2010/wordprocessingCanvas" xmlns:mc="http://schemas.openxmlformats.org/markup-compatibility/2006" xmlns:o="urn:schemas-microsoft-com:office:office" xmlns:r="http://schemas.openxmlformats.org/officeDocument/2006/relationships" xmlns:m="http://schemas.openxmlformats.org/officeDocument/2006/math" xmlns:v="urn:schemas-microsoft-com:vml" xmlns:wp14="http://schemas.microsoft.com/office/word/2010/wordprocessingDrawing" xmlns:wp="http://schemas.openxmlformats.org/drawingml/2006/wordprocessingDrawing" xmlns:w10="urn:schemas-microsoft-com:office:word" xmlns:w="http://schemas.openxmlformats.org/wordprocessingml/2006/main" xmlns:w14="http://schemas.microsoft.com/office/word/2010/wordml" xmlns:w15="http://schemas.microsoft.com/office/word/2012/wordml" xmlns:wpg="http://schemas.microsoft.com/office/word/2010/wordprocessingGroup" xmlns:wpi="http://schemas.microsoft.com/office/word/2010/wordprocessingInk" xmlns:wne="http://schemas.microsoft.com/office/word/2006/wordml" xmlns:wps="http://schemas.microsoft.com/office/word/2010/wordprocessingShape" mc:Ignorable="w14 w15 wp14">
   <w:body>
     <w:p>
       <w:r>
@@ -494,7 +494,7 @@
           </mc:Choice>
           <mc:Fallback>
             <w:pict>
-              <v:group w14:anchorId="56DD17FF" id="Group 19" o:spid="_x0000_s1026" style="position:absolute;margin-left:0;margin-top:266.5pt;width:468pt;height:334.6pt;z-index:251676672" coordsize="59436,42494" o:gfxdata="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">
+              <v:group w14:anchorId="56DD17FF" id="Group 19" o:spid="_x0000_s1026" style="position:absolute;margin-left:0;margin-top:266.5pt;width:468pt;height:334.6pt;z-index:251676672" coordsize="59436,42494" o:gfxdata="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">
                 <v:shapetype id="_x0000_t75" coordsize="21600,21600" o:spt="75" o:preferrelative="t" path="m@4@5l@4@11@9@11@9@5xe" filled="f" stroked="f">
                   <v:stroke joinstyle="miter"/>
                   <v:formulas>
@@ -514,14 +514,15 @@
                   <v:path o:extrusionok="f" gradientshapeok="t" o:connecttype="rect"/>
                   <o:lock v:ext="edit" aspectratio="t"/>
                 </v:shapetype>
-                <v:shape id="Picture 10" o:spid="_x0000_s1027" type="#_x0000_t75" style="position:absolute;width:59436;height:42494;visibility:visible;mso-wrap-style:square" o:gfxdata="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">
+                <v:shape id="Picture 10" o:spid="_x0000_s1027" type="#_x0000_t75" style="position:absolute;width:59436;height:42494;visibility:visible;mso-wrap-style:square" o:gfxdata="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">
                   <v:imagedata r:id="rId6" o:title=""/>
+                  <v:path arrowok="t"/>
                 </v:shape>
                 <v:shapetype id="_x0000_t202" coordsize="21600,21600" o:spt="202" path="m,l,21600r21600,l21600,xe">
                   <v:stroke joinstyle="miter"/>
                   <v:path gradientshapeok="t" o:connecttype="rect"/>
                 </v:shapetype>
-                <v:shape id="_x0000_s1028" type="#_x0000_t202" style="position:absolute;left:23869;top:950;width:4083;height:3613;visibility:visible;mso-wrap-style:square;v-text-anchor:top" o:gfxdata="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" filled="f" stroked="f">
+                <v:shape id="_x0000_s1028" type="#_x0000_t202" style="position:absolute;left:23869;top:950;width:4083;height:3613;visibility:visible;mso-wrap-style:square;v-text-anchor:top" o:gfxdata="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" filled="f" stroked="f">
                   <v:textbox>
                     <w:txbxContent>
                       <w:p>
@@ -543,7 +544,7 @@
                     </w:txbxContent>
                   </v:textbox>
                 </v:shape>
-                <v:shape id="_x0000_s1029" type="#_x0000_t202" style="position:absolute;left:1543;top:7718;width:4490;height:3614;visibility:visible;mso-wrap-style:square;v-text-anchor:top" o:gfxdata="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" filled="f" stroked="f">
+                <v:shape id="_x0000_s1029" type="#_x0000_t202" style="position:absolute;left:1543;top:7718;width:4490;height:3614;visibility:visible;mso-wrap-style:square;v-text-anchor:top" o:gfxdata="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" filled="f" stroked="f">
                   <v:textbox>
                     <w:txbxContent>
                       <w:p>
@@ -565,7 +566,7 @@
                     </w:txbxContent>
                   </v:textbox>
                 </v:shape>
-                <v:shape id="_x0000_s1030" type="#_x0000_t202" style="position:absolute;left:32182;top:7837;width:13030;height:3613;visibility:visible;mso-wrap-style:square;v-text-anchor:top" o:gfxdata="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" filled="f" stroked="f">
+                <v:shape id="_x0000_s1030" type="#_x0000_t202" style="position:absolute;left:32182;top:7837;width:13030;height:3613;visibility:visible;mso-wrap-style:square;v-text-anchor:top" o:gfxdata="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" filled="f" stroked="f">
                   <v:textbox>
                     <w:txbxContent>
                       <w:p>
@@ -587,7 +588,7 @@
                     </w:txbxContent>
                   </v:textbox>
                 </v:shape>
-                <v:shape id="_x0000_s1031" type="#_x0000_t202" style="position:absolute;left:39901;top:25650;width:18351;height:3613;visibility:visible;mso-wrap-style:square;v-text-anchor:top" o:gfxdata="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" filled="f" stroked="f">
+                <v:shape id="_x0000_s1031" type="#_x0000_t202" style="position:absolute;left:39901;top:25650;width:18351;height:3613;visibility:visible;mso-wrap-style:square;v-text-anchor:top" o:gfxdata="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" filled="f" stroked="f">
                   <v:textbox>
                     <w:txbxContent>
                       <w:p>
@@ -612,7 +613,7 @@
                     </w:txbxContent>
                   </v:textbox>
                 </v:shape>
-                <v:shape id="_x0000_s1032" type="#_x0000_t202" style="position:absolute;left:39544;top:36694;width:18352;height:3613;visibility:visible;mso-wrap-style:square;v-text-anchor:top" o:gfxdata="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" filled="f" stroked="f">
+                <v:shape id="_x0000_s1032" type="#_x0000_t202" style="position:absolute;left:39544;top:36694;width:18352;height:3613;visibility:visible;mso-wrap-style:square;v-text-anchor:top" o:gfxdata="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" filled="f" stroked="f">
                   <v:textbox>
                     <w:txbxContent>
                       <w:p>
@@ -637,7 +638,7 @@
                     </w:txbxContent>
                   </v:textbox>
                 </v:shape>
-                <v:shape id="_x0000_s1033" type="#_x0000_t202" style="position:absolute;left:1187;top:25413;width:18352;height:3613;visibility:visible;mso-wrap-style:square;v-text-anchor:top" o:gfxdata="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" filled="f" stroked="f">
+                <v:shape id="_x0000_s1033" type="#_x0000_t202" style="position:absolute;left:1187;top:25413;width:18352;height:3613;visibility:visible;mso-wrap-style:square;v-text-anchor:top" o:gfxdata="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" filled="f" stroked="f">
                   <v:textbox>
                     <w:txbxContent>
                       <w:p>
@@ -662,7 +663,7 @@
                     </w:txbxContent>
                   </v:textbox>
                 </v:shape>
-                <v:shape id="_x0000_s1034" type="#_x0000_t202" style="position:absolute;left:950;top:36694;width:18351;height:3613;visibility:visible;mso-wrap-style:square;v-text-anchor:top" o:gfxdata="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" filled="f" stroked="f">
+                <v:shape id="_x0000_s1034" type="#_x0000_t202" style="position:absolute;left:950;top:36694;width:18351;height:3613;visibility:visible;mso-wrap-style:square;v-text-anchor:top" o:gfxdata="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" filled="f" stroked="f">
                   <v:textbox>
                     <w:txbxContent>
                       <w:p>
@@ -687,7 +688,7 @@
                     </w:txbxContent>
                   </v:textbox>
                 </v:shape>
-                <v:shape id="_x0000_s1035" type="#_x0000_t202" style="position:absolute;left:19119;top:26481;width:21152;height:3614;visibility:visible;mso-wrap-style:square;v-text-anchor:top" o:gfxdata="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" filled="f" stroked="f">
+                <v:shape id="_x0000_s1035" type="#_x0000_t202" style="position:absolute;left:19119;top:26481;width:21152;height:3614;visibility:visible;mso-wrap-style:square;v-text-anchor:top" o:gfxdata="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" filled="f" stroked="f">
                   <v:textbox>
                     <w:txbxContent>
                       <w:p>
@@ -710,7 +711,7 @@
                     </w:txbxContent>
                   </v:textbox>
                 </v:shape>
-                <v:shape id="_x0000_s1036" type="#_x0000_t202" style="position:absolute;left:19119;top:37288;width:21152;height:3613;visibility:visible;mso-wrap-style:square;v-text-anchor:top" o:gfxdata="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" filled="f" stroked="f">
+                <v:shape id="_x0000_s1036" type="#_x0000_t202" style="position:absolute;left:19119;top:37288;width:21152;height:3613;visibility:visible;mso-wrap-style:square;v-text-anchor:top" o:gfxdata="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" filled="f" stroked="f">
                   <v:textbox>
                     <w:txbxContent>
                       <w:p>
@@ -7325,15 +7326,28 @@
     </w:p>
     <w:p>
       <w:pPr>
+        <w:pStyle w:val="ListParagraph"/>
+        <w:bidi/>
+        <w:spacing w:line="259" w:lineRule="auto"/>
+        <w:rPr>
+          <w:rFonts w:eastAsiaTheme="minorHAnsi" w:cstheme="minorHAnsi"/>
+          <w:sz w:val="26"/>
+          <w:szCs w:val="26"/>
+          <w:rtl/>
+        </w:rPr>
+      </w:pPr>
+      <w:r>
         <w:rPr>
           <w:rFonts w:eastAsiaTheme="minorHAnsi" w:cs="Calibri-Bold"/>
           <w:color w:val="4472C5"/>
           <w:sz w:val="40"/>
           <w:szCs w:val="40"/>
           <w:u w:val="single"/>
-          <w:rtl/>
-        </w:rPr>
-      </w:pPr>
+        </w:rPr>
+        <w:lastRenderedPageBreak/>
+        <w:t>Building Steady Coalition Using Clustering Model</w:t>
+      </w:r>
+      <w:proofErr w:type="gramStart"/>
       <w:r>
         <w:rPr>
           <w:rFonts w:eastAsiaTheme="minorHAnsi" w:cs="Calibri-Bold"/>
@@ -7342,11 +7356,669 @@
           <w:szCs w:val="40"/>
           <w:u w:val="single"/>
         </w:rPr>
+        <w:t>:</w:t>
+      </w:r>
+      <w:proofErr w:type="gramEnd"/>
+      <w:r>
+        <w:rPr>
+          <w:rFonts w:eastAsiaTheme="minorHAnsi" w:cs="Calibri-Bold"/>
+          <w:color w:val="4472C5"/>
+          <w:sz w:val="40"/>
+          <w:szCs w:val="40"/>
+          <w:u w:val="single"/>
+        </w:rPr>
+        <w:br/>
+      </w:r>
+      <w:r>
+        <w:rPr>
+          <w:rFonts w:eastAsiaTheme="minorHAnsi" w:cs="Calibri-Bold"/>
+          <w:color w:val="4472C5"/>
+          <w:sz w:val="40"/>
+          <w:szCs w:val="40"/>
+          <w:u w:val="single"/>
+        </w:rPr>
+        <w:br/>
+      </w:r>
+      <w:r>
+        <w:rPr>
+          <w:rFonts w:eastAsiaTheme="minorHAnsi" w:cstheme="minorHAnsi" w:hint="cs"/>
+          <w:sz w:val="26"/>
+          <w:szCs w:val="26"/>
+          <w:rtl/>
+        </w:rPr>
+        <w:t>לצורך בניית קואליציה יציבה לפי הגדרתה בתרגיל אנו נדרשים למצוא קבוצת מפלגות אשר קיים דמיון בין המאפיינים של המצביעים שלהם. מכיוון שבבעיה זו רוב מאפייני המצביעים (לאחר בחירת הפיצ'רים) הם מאפיינים בעלי ערך מספרי רציף הרי שנוכל למדוד בין שני דגימות על ידי מרחק בין הערכים המספריים של מאפייני הדגימות.</w:t>
+      </w:r>
+      <w:r>
+        <w:rPr>
+          <w:rFonts w:eastAsiaTheme="minorHAnsi" w:cstheme="minorHAnsi"/>
+          <w:sz w:val="26"/>
+          <w:szCs w:val="26"/>
+          <w:rtl/>
+        </w:rPr>
+        <w:br/>
+      </w:r>
+      <w:r>
+        <w:rPr>
+          <w:rFonts w:eastAsiaTheme="minorHAnsi" w:cstheme="minorHAnsi" w:hint="cs"/>
+          <w:sz w:val="26"/>
+          <w:szCs w:val="26"/>
+          <w:rtl/>
+        </w:rPr>
+        <w:t>על מנת לקבץ את המפלגות לכדי קואליצי</w:t>
+      </w:r>
+      <w:r>
+        <w:rPr>
+          <w:rFonts w:eastAsiaTheme="minorHAnsi" w:cstheme="minorHAnsi" w:hint="eastAsia"/>
+          <w:sz w:val="26"/>
+          <w:szCs w:val="26"/>
+          <w:rtl/>
+        </w:rPr>
+        <w:t>ה</w:t>
+      </w:r>
+      <w:r>
+        <w:rPr>
+          <w:rFonts w:eastAsiaTheme="minorHAnsi" w:cstheme="minorHAnsi" w:hint="cs"/>
+          <w:sz w:val="26"/>
+          <w:szCs w:val="26"/>
+          <w:rtl/>
+        </w:rPr>
+        <w:t xml:space="preserve"> הומוגנית פעלנו בשתי שיטות הבאות:</w:t>
+      </w:r>
+    </w:p>
+    <w:p>
+      <w:pPr>
+        <w:pStyle w:val="ListParagraph"/>
+        <w:numPr>
+          <w:ilvl w:val="0"/>
+          <w:numId w:val="3"/>
+        </w:numPr>
+        <w:bidi/>
+        <w:spacing w:line="259" w:lineRule="auto"/>
+        <w:rPr>
+          <w:rFonts w:eastAsiaTheme="minorHAnsi" w:cstheme="minorHAnsi"/>
+          <w:sz w:val="26"/>
+          <w:szCs w:val="26"/>
+        </w:rPr>
+      </w:pPr>
+      <w:r>
+        <w:rPr>
+          <w:rFonts w:eastAsiaTheme="minorHAnsi" w:cstheme="minorHAnsi" w:hint="cs"/>
+          <w:sz w:val="26"/>
+          <w:szCs w:val="26"/>
+        </w:rPr>
+        <w:t>C</w:t>
+      </w:r>
+      <w:r>
+        <w:rPr>
+          <w:rFonts w:eastAsiaTheme="minorHAnsi" w:cstheme="minorHAnsi"/>
+          <w:sz w:val="26"/>
+          <w:szCs w:val="26"/>
+        </w:rPr>
+        <w:t xml:space="preserve">lustering </w:t>
+      </w:r>
+      <w:r>
+        <w:rPr>
+          <w:rFonts w:eastAsiaTheme="minorHAnsi" w:cstheme="minorHAnsi" w:hint="cs"/>
+          <w:sz w:val="26"/>
+          <w:szCs w:val="26"/>
+        </w:rPr>
+        <w:t>M</w:t>
+      </w:r>
+      <w:r>
+        <w:rPr>
+          <w:rFonts w:eastAsiaTheme="minorHAnsi" w:cstheme="minorHAnsi"/>
+          <w:sz w:val="26"/>
+          <w:szCs w:val="26"/>
+        </w:rPr>
+        <w:t>odel</w:t>
+      </w:r>
+      <w:r>
+        <w:rPr>
+          <w:rFonts w:eastAsiaTheme="minorHAnsi" w:cstheme="minorHAnsi" w:hint="cs"/>
+          <w:sz w:val="26"/>
+          <w:szCs w:val="26"/>
+          <w:rtl/>
+        </w:rPr>
+        <w:t xml:space="preserve">- כאשר אנו משתמשים במודל מסוג זה אנו למעשה "מקבלים בחינם" </w:t>
+      </w:r>
+      <w:r>
+        <w:rPr>
+          <w:rFonts w:eastAsiaTheme="minorHAnsi" w:cstheme="minorHAnsi"/>
+          <w:sz w:val="26"/>
+          <w:szCs w:val="26"/>
+        </w:rPr>
+        <w:br/>
+      </w:r>
+      <w:r>
+        <w:rPr>
+          <w:rFonts w:eastAsiaTheme="minorHAnsi" w:cstheme="minorHAnsi" w:hint="cs"/>
+          <w:sz w:val="26"/>
+          <w:szCs w:val="26"/>
+          <w:rtl/>
+        </w:rPr>
+        <w:t xml:space="preserve">את היכולת לזהות את הדמיון והשוני בין המצביעים באמצעות היכולת להתייחס למצביעים אשר </w:t>
+      </w:r>
+      <w:r>
+        <w:rPr>
+          <w:rFonts w:eastAsiaTheme="minorHAnsi" w:cstheme="minorHAnsi" w:hint="cs"/>
+          <w:b/>
+          <w:bCs/>
+          <w:sz w:val="26"/>
+          <w:szCs w:val="26"/>
+          <w:rtl/>
+        </w:rPr>
+        <w:t>נמצאים</w:t>
+      </w:r>
+      <w:r>
+        <w:rPr>
+          <w:rFonts w:eastAsiaTheme="minorHAnsi" w:cstheme="minorHAnsi" w:hint="cs"/>
+          <w:sz w:val="26"/>
+          <w:szCs w:val="26"/>
+          <w:rtl/>
+        </w:rPr>
+        <w:t xml:space="preserve"> באותו אשכול כבעלי מאפיינים דומים ואילו למצביעים אשר </w:t>
+      </w:r>
+      <w:r>
+        <w:rPr>
+          <w:rFonts w:eastAsiaTheme="minorHAnsi" w:cstheme="minorHAnsi" w:hint="cs"/>
+          <w:b/>
+          <w:bCs/>
+          <w:sz w:val="26"/>
+          <w:szCs w:val="26"/>
+          <w:rtl/>
+        </w:rPr>
+        <w:t>אינם נמצאים</w:t>
+      </w:r>
+      <w:r>
+        <w:rPr>
+          <w:rFonts w:eastAsiaTheme="minorHAnsi" w:cstheme="minorHAnsi" w:hint="cs"/>
+          <w:sz w:val="26"/>
+          <w:szCs w:val="26"/>
+          <w:rtl/>
+        </w:rPr>
+        <w:t xml:space="preserve"> באותו אשכול כחסרי דמיון.</w:t>
+      </w:r>
+      <w:r>
+        <w:rPr>
+          <w:rFonts w:eastAsiaTheme="minorHAnsi" w:cstheme="minorHAnsi"/>
+          <w:sz w:val="26"/>
+          <w:szCs w:val="26"/>
+          <w:rtl/>
+        </w:rPr>
+        <w:br/>
+      </w:r>
+      <w:r>
+        <w:rPr>
+          <w:rFonts w:eastAsiaTheme="minorHAnsi" w:cstheme="minorHAnsi" w:hint="cs"/>
+          <w:sz w:val="26"/>
+          <w:szCs w:val="26"/>
+          <w:rtl/>
+        </w:rPr>
+        <w:t xml:space="preserve">בצורה זו אנו ננסה ליצור </w:t>
+      </w:r>
+      <w:r>
+        <w:rPr>
+          <w:rFonts w:eastAsiaTheme="minorHAnsi" w:cstheme="minorHAnsi" w:hint="cs"/>
+          <w:b/>
+          <w:bCs/>
+          <w:sz w:val="26"/>
+          <w:szCs w:val="26"/>
+          <w:rtl/>
+        </w:rPr>
+        <w:t>קבוצת מצביעים</w:t>
+      </w:r>
+      <w:r>
+        <w:rPr>
+          <w:rFonts w:eastAsiaTheme="minorHAnsi" w:cstheme="minorHAnsi" w:hint="cs"/>
+          <w:sz w:val="26"/>
+          <w:szCs w:val="26"/>
+          <w:rtl/>
+        </w:rPr>
+        <w:t xml:space="preserve"> השייכת לאשכול מסוים אשר יחסית הומוגנית והיא זאת שתהווה </w:t>
+      </w:r>
+      <w:r>
+        <w:rPr>
+          <w:rFonts w:eastAsiaTheme="minorHAnsi" w:cstheme="minorHAnsi" w:hint="cs"/>
+          <w:b/>
+          <w:bCs/>
+          <w:sz w:val="26"/>
+          <w:szCs w:val="26"/>
+          <w:rtl/>
+        </w:rPr>
+        <w:t>בסיס להרכבת הקואליצי</w:t>
+      </w:r>
+      <w:r>
+        <w:rPr>
+          <w:rFonts w:eastAsiaTheme="minorHAnsi" w:cstheme="minorHAnsi" w:hint="eastAsia"/>
+          <w:b/>
+          <w:bCs/>
+          <w:sz w:val="26"/>
+          <w:szCs w:val="26"/>
+          <w:rtl/>
+        </w:rPr>
+        <w:t>ה</w:t>
+      </w:r>
+      <w:r>
+        <w:rPr>
+          <w:rFonts w:eastAsiaTheme="minorHAnsi" w:cstheme="minorHAnsi" w:hint="cs"/>
+          <w:sz w:val="26"/>
+          <w:szCs w:val="26"/>
+          <w:rtl/>
+        </w:rPr>
+        <w:t>.</w:t>
+      </w:r>
+    </w:p>
+    <w:p>
+      <w:pPr>
+        <w:pStyle w:val="ListParagraph"/>
+        <w:numPr>
+          <w:ilvl w:val="0"/>
+          <w:numId w:val="3"/>
+        </w:numPr>
+        <w:bidi/>
+        <w:spacing w:line="259" w:lineRule="auto"/>
+        <w:rPr>
+          <w:rFonts w:eastAsiaTheme="minorHAnsi" w:cstheme="minorHAnsi"/>
+          <w:sz w:val="26"/>
+          <w:szCs w:val="26"/>
+        </w:rPr>
+      </w:pPr>
+      <w:r>
+        <w:rPr>
+          <w:rFonts w:eastAsiaTheme="minorHAnsi" w:cstheme="minorHAnsi"/>
+          <w:sz w:val="26"/>
+          <w:szCs w:val="26"/>
+        </w:rPr>
+        <w:t>Generative Model</w:t>
+      </w:r>
+      <w:r>
+        <w:rPr>
+          <w:rFonts w:eastAsiaTheme="minorHAnsi" w:cstheme="minorHAnsi" w:hint="cs"/>
+          <w:sz w:val="26"/>
+          <w:szCs w:val="26"/>
+          <w:rtl/>
+        </w:rPr>
+        <w:t xml:space="preserve">- כמאפיין את מודל זה לאחר אימון המודל אנו יכולים לקבל את מאפייני פונקציית הסתברות של מפלגה מסוימת, לדוגמא במקרה של </w:t>
+      </w:r>
+      <w:r>
+        <w:rPr>
+          <w:rFonts w:eastAsiaTheme="minorHAnsi" w:cstheme="minorHAnsi"/>
+          <w:sz w:val="26"/>
+          <w:szCs w:val="26"/>
+        </w:rPr>
+        <w:t>Gaussian Naïve Base</w:t>
+      </w:r>
+      <w:r>
+        <w:rPr>
+          <w:rFonts w:eastAsiaTheme="minorHAnsi" w:cstheme="minorHAnsi" w:hint="cs"/>
+          <w:sz w:val="26"/>
+          <w:szCs w:val="26"/>
+          <w:rtl/>
+        </w:rPr>
+        <w:t xml:space="preserve"> נוכל לחלץ מהמודל את השונות והתוחלת עבור התפלגות מפלגה מסוימת (נשים לב שעבור הבעיה שלנו אלה הם וקטורים בגודל 9 כמספר הפיצ'רים).</w:t>
+      </w:r>
+      <w:r>
+        <w:rPr>
+          <w:rFonts w:eastAsiaTheme="minorHAnsi" w:cstheme="minorHAnsi"/>
+          <w:sz w:val="26"/>
+          <w:szCs w:val="26"/>
+          <w:rtl/>
+        </w:rPr>
+        <w:br/>
+      </w:r>
+      <w:r>
+        <w:rPr>
+          <w:rFonts w:eastAsiaTheme="minorHAnsi" w:cstheme="minorHAnsi" w:hint="cs"/>
+          <w:sz w:val="26"/>
+          <w:szCs w:val="26"/>
+          <w:rtl/>
+        </w:rPr>
+        <w:t>כתוצאה מכך נוכל למדוד דמיון בין שני מפלגות על ידי השוואה בין מאפייני פונקציות ההסתברות של כל אחת מהן.</w:t>
+      </w:r>
+    </w:p>
+    <w:p>
+      <w:pPr>
+        <w:bidi/>
+        <w:spacing w:line="259" w:lineRule="auto"/>
+        <w:ind w:left="720"/>
+        <w:rPr>
+          <w:rFonts w:eastAsiaTheme="minorHAnsi" w:cstheme="minorHAnsi"/>
+          <w:sz w:val="26"/>
+          <w:szCs w:val="26"/>
+          <w:rtl/>
+        </w:rPr>
+      </w:pPr>
+      <w:r>
+        <w:rPr>
+          <w:rFonts w:eastAsiaTheme="minorHAnsi" w:cstheme="minorHAnsi" w:hint="cs"/>
+          <w:sz w:val="26"/>
+          <w:szCs w:val="26"/>
+          <w:rtl/>
+        </w:rPr>
+        <w:t>אלו הן למעשה דרכי הפעולה העיקריות שפיתחנו ובעזרת כל אחת מהן הצלחנו לבנות קואליצי</w:t>
+      </w:r>
+      <w:r>
+        <w:rPr>
+          <w:rFonts w:eastAsiaTheme="minorHAnsi" w:cstheme="minorHAnsi" w:hint="eastAsia"/>
+          <w:sz w:val="26"/>
+          <w:szCs w:val="26"/>
+          <w:rtl/>
+        </w:rPr>
+        <w:t>ה</w:t>
+      </w:r>
+      <w:r>
+        <w:rPr>
+          <w:rFonts w:eastAsiaTheme="minorHAnsi" w:cstheme="minorHAnsi" w:hint="cs"/>
+          <w:sz w:val="26"/>
+          <w:szCs w:val="26"/>
+          <w:rtl/>
+        </w:rPr>
+        <w:t xml:space="preserve"> לפי ההגדרה כפי שמוסבר בהמשך בהרחבה.</w:t>
+      </w:r>
+    </w:p>
+    <w:p>
+      <w:pPr>
+        <w:spacing w:line="259" w:lineRule="auto"/>
+        <w:rPr>
+          <w:rFonts w:eastAsiaTheme="minorHAnsi" w:cstheme="minorHAnsi"/>
+          <w:sz w:val="26"/>
+          <w:szCs w:val="26"/>
+          <w:rtl/>
+        </w:rPr>
+      </w:pPr>
+      <w:r>
+        <w:rPr>
+          <w:rFonts w:eastAsiaTheme="minorHAnsi" w:cstheme="minorHAnsi"/>
+          <w:sz w:val="26"/>
+          <w:szCs w:val="26"/>
+          <w:rtl/>
+        </w:rPr>
+        <w:br w:type="page"/>
+      </w:r>
+    </w:p>
+    <w:p>
+      <w:pPr>
+        <w:rPr>
+          <w:rFonts w:eastAsiaTheme="minorHAnsi" w:cs="Calibri-Bold"/>
+          <w:color w:val="4472C5"/>
+          <w:sz w:val="40"/>
+          <w:szCs w:val="40"/>
+          <w:u w:val="single"/>
+        </w:rPr>
+      </w:pPr>
+      <w:r>
+        <w:rPr>
+          <w:rFonts w:eastAsiaTheme="minorHAnsi" w:cs="Calibri-Bold"/>
+          <w:color w:val="4472C5"/>
+          <w:sz w:val="40"/>
+          <w:szCs w:val="40"/>
+          <w:u w:val="single"/>
+        </w:rPr>
         <w:lastRenderedPageBreak/>
         <w:t>Building Steady Coalition Using Clustering Model:</w:t>
       </w:r>
+    </w:p>
+    <w:p>
+      <w:pPr>
+        <w:bidi/>
+        <w:rPr>
+          <w:rFonts w:eastAsiaTheme="minorHAnsi" w:cstheme="minorHAnsi"/>
+          <w:sz w:val="26"/>
+          <w:szCs w:val="26"/>
+          <w:rtl/>
+        </w:rPr>
+      </w:pPr>
+      <w:r>
+        <w:rPr>
+          <w:rFonts w:eastAsiaTheme="minorHAnsi" w:cstheme="minorHAnsi" w:hint="cs"/>
+          <w:sz w:val="26"/>
+          <w:szCs w:val="26"/>
+          <w:rtl/>
+        </w:rPr>
+        <w:t xml:space="preserve">לשם בניית קואליציה יציבה על ידי שימוש ב </w:t>
+      </w:r>
+      <w:r>
+        <w:rPr>
+          <w:rFonts w:eastAsiaTheme="minorHAnsi" w:cstheme="minorHAnsi" w:hint="cs"/>
+          <w:sz w:val="26"/>
+          <w:szCs w:val="26"/>
+        </w:rPr>
+        <w:t>C</w:t>
+      </w:r>
+      <w:r>
+        <w:rPr>
+          <w:rFonts w:eastAsiaTheme="minorHAnsi" w:cstheme="minorHAnsi"/>
+          <w:sz w:val="26"/>
+          <w:szCs w:val="26"/>
+        </w:rPr>
+        <w:t xml:space="preserve">lustering </w:t>
+      </w:r>
+      <w:r>
+        <w:rPr>
+          <w:rFonts w:eastAsiaTheme="minorHAnsi" w:cstheme="minorHAnsi" w:hint="cs"/>
+          <w:sz w:val="26"/>
+          <w:szCs w:val="26"/>
+        </w:rPr>
+        <w:t>M</w:t>
+      </w:r>
+      <w:r>
+        <w:rPr>
+          <w:rFonts w:eastAsiaTheme="minorHAnsi" w:cstheme="minorHAnsi"/>
+          <w:sz w:val="26"/>
+          <w:szCs w:val="26"/>
+        </w:rPr>
+        <w:t>odel</w:t>
+      </w:r>
+      <w:r>
+        <w:rPr>
+          <w:rFonts w:eastAsiaTheme="minorHAnsi" w:cstheme="minorHAnsi" w:hint="cs"/>
+          <w:sz w:val="26"/>
+          <w:szCs w:val="26"/>
+          <w:rtl/>
+        </w:rPr>
+        <w:t xml:space="preserve"> אימנו שני מוד</w:t>
+      </w:r>
+      <w:r>
+        <w:rPr>
+          <w:rFonts w:eastAsiaTheme="minorHAnsi" w:cstheme="minorHAnsi" w:hint="cs"/>
+          <w:sz w:val="26"/>
+          <w:szCs w:val="26"/>
+          <w:rtl/>
+        </w:rPr>
+        <w:t>ל</w:t>
+      </w:r>
+      <w:r>
+        <w:rPr>
+          <w:rFonts w:eastAsiaTheme="minorHAnsi" w:cstheme="minorHAnsi" w:hint="cs"/>
+          <w:sz w:val="26"/>
+          <w:szCs w:val="26"/>
+          <w:rtl/>
+        </w:rPr>
+        <w:t xml:space="preserve"> ו</w:t>
+      </w:r>
+      <w:r>
+        <w:t xml:space="preserve"> </w:t>
+      </w:r>
+      <w:r>
+        <w:rPr>
+          <w:rFonts w:eastAsiaTheme="minorHAnsi" w:cstheme="minorHAnsi"/>
+          <w:sz w:val="26"/>
+          <w:szCs w:val="26"/>
+        </w:rPr>
+        <w:t>Gaussian</w:t>
+      </w:r>
+      <w:r>
+        <w:rPr>
+          <w:rFonts w:eastAsiaTheme="minorHAnsi" w:cstheme="minorHAnsi"/>
+          <w:sz w:val="26"/>
+          <w:szCs w:val="26"/>
+        </w:rPr>
+        <w:t xml:space="preserve"> </w:t>
+      </w:r>
+      <w:r>
+        <w:rPr>
+          <w:rFonts w:eastAsiaTheme="minorHAnsi" w:cstheme="minorHAnsi"/>
+          <w:sz w:val="26"/>
+          <w:szCs w:val="26"/>
+        </w:rPr>
+        <w:t>Mixture</w:t>
+      </w:r>
+      <w:r>
+        <w:rPr>
+          <w:rFonts w:eastAsiaTheme="minorHAnsi" w:cstheme="minorHAnsi" w:hint="cs"/>
+          <w:sz w:val="26"/>
+          <w:szCs w:val="26"/>
+          <w:rtl/>
+        </w:rPr>
+        <w:t xml:space="preserve"> , שנבחר בתרגיל הקודם.</w:t>
+      </w:r>
+      <w:r>
+        <w:rPr>
+          <w:rFonts w:eastAsiaTheme="minorHAnsi" w:cstheme="minorHAnsi"/>
+          <w:sz w:val="26"/>
+          <w:szCs w:val="26"/>
+          <w:rtl/>
+        </w:rPr>
+        <w:br/>
+      </w:r>
+      <w:r>
+        <w:rPr>
+          <w:rFonts w:eastAsiaTheme="minorHAnsi" w:cstheme="minorHAnsi" w:hint="cs"/>
+          <w:sz w:val="26"/>
+          <w:szCs w:val="26"/>
+          <w:rtl/>
+        </w:rPr>
+        <w:t>ביצענו בדיקה עבור חלוקה לקלסטרים בין 2-20, כאשר עבור כל מודל שכזה הוצאנו את הפרמטרים הבאים(בעזרת מודול המטריקות):</w:t>
+      </w:r>
+    </w:p>
+    <w:p>
+      <w:pPr>
+        <w:pStyle w:val="ListParagraph"/>
+        <w:numPr>
+          <w:ilvl w:val="0"/>
+          <w:numId w:val="26"/>
+        </w:numPr>
+        <w:bidi/>
+        <w:rPr>
+          <w:rFonts w:eastAsiaTheme="minorHAnsi" w:cstheme="minorHAnsi" w:hint="cs"/>
+          <w:sz w:val="26"/>
+          <w:szCs w:val="26"/>
+        </w:rPr>
+      </w:pPr>
+      <w:r>
+        <w:rPr>
+          <w:rFonts w:eastAsiaTheme="minorHAnsi" w:cstheme="minorHAnsi" w:hint="cs"/>
+          <w:sz w:val="26"/>
+          <w:szCs w:val="26"/>
+          <w:rtl/>
+        </w:rPr>
+        <w:t>הומוגניות</w:t>
+      </w:r>
+    </w:p>
+    <w:p>
+      <w:pPr>
+        <w:pStyle w:val="ListParagraph"/>
+        <w:numPr>
+          <w:ilvl w:val="0"/>
+          <w:numId w:val="26"/>
+        </w:numPr>
+        <w:bidi/>
+        <w:rPr>
+          <w:rFonts w:eastAsiaTheme="minorHAnsi" w:cstheme="minorHAnsi"/>
+          <w:sz w:val="26"/>
+          <w:szCs w:val="26"/>
+        </w:rPr>
+      </w:pPr>
+      <w:r>
+        <w:rPr>
+          <w:rFonts w:eastAsiaTheme="minorHAnsi" w:cstheme="minorHAnsi" w:hint="cs"/>
+          <w:sz w:val="26"/>
+          <w:szCs w:val="26"/>
+          <w:rtl/>
+        </w:rPr>
+        <w:t>שלמות</w:t>
+      </w:r>
+    </w:p>
+    <w:p>
+      <w:pPr>
+        <w:pStyle w:val="ListParagraph"/>
+        <w:numPr>
+          <w:ilvl w:val="0"/>
+          <w:numId w:val="26"/>
+        </w:numPr>
+        <w:bidi/>
+        <w:rPr>
+          <w:rFonts w:eastAsiaTheme="minorHAnsi" w:cstheme="minorHAnsi"/>
+          <w:sz w:val="26"/>
+          <w:szCs w:val="26"/>
+        </w:rPr>
+      </w:pPr>
+      <w:r>
+        <w:rPr>
+          <w:rFonts w:eastAsiaTheme="minorHAnsi" w:cstheme="minorHAnsi" w:hint="cs"/>
+          <w:b/>
+          <w:bCs/>
+          <w:sz w:val="26"/>
+          <w:szCs w:val="26"/>
+          <w:rtl/>
+        </w:rPr>
+        <w:t>להוסיף מטריקות והסברים</w:t>
+      </w:r>
+    </w:p>
+    <w:p>
+      <w:pPr>
+        <w:bidi/>
+        <w:rPr>
+          <w:rFonts w:eastAsiaTheme="minorHAnsi" w:cstheme="minorHAnsi" w:hint="cs"/>
+          <w:sz w:val="26"/>
+          <w:szCs w:val="26"/>
+          <w:rtl/>
+        </w:rPr>
+      </w:pPr>
+      <w:r>
+        <w:rPr>
+          <w:rFonts w:eastAsiaTheme="minorHAnsi" w:cstheme="minorHAnsi" w:hint="cs"/>
+          <w:sz w:val="26"/>
+          <w:szCs w:val="26"/>
+          <w:rtl/>
+        </w:rPr>
+        <w:t>צריך לבחור בקוד ולראות מה לכתוב על זה</w:t>
+      </w:r>
       <w:bookmarkStart w:id="0" w:name="_GoBack"/>
       <w:bookmarkEnd w:id="0"/>
+    </w:p>
+    <w:p>
+      <w:pPr>
+        <w:bidi/>
+        <w:rPr>
+          <w:rFonts w:eastAsiaTheme="minorHAnsi" w:cs="Calibri-Bold"/>
+          <w:color w:val="4472C5"/>
+          <w:sz w:val="40"/>
+          <w:szCs w:val="40"/>
+          <w:u w:val="single"/>
+        </w:rPr>
+      </w:pPr>
+      <w:r>
+        <w:rPr>
+          <w:rFonts w:eastAsiaTheme="minorHAnsi" w:cstheme="minorHAnsi"/>
+          <w:sz w:val="26"/>
+          <w:szCs w:val="26"/>
+          <w:rtl/>
+        </w:rPr>
+        <w:br/>
+      </w:r>
+    </w:p>
+    <w:p>
+      <w:pPr>
+        <w:rPr>
+          <w:rFonts w:eastAsiaTheme="minorHAnsi" w:cs="Calibri-Bold"/>
+          <w:color w:val="4472C5"/>
+          <w:sz w:val="40"/>
+          <w:szCs w:val="40"/>
+          <w:u w:val="single"/>
+          <w:rtl/>
+        </w:rPr>
+      </w:pPr>
     </w:p>
     <w:sectPr>
       <w:pgSz w:w="12240" w:h="15840"/>
@@ -7359,7 +8031,7 @@
 </file>
 
 <file path=word/numbering.xml><?xml version="1.0" encoding="utf-8"?>
-<w:numbering xmlns:wpc="http://schemas.microsoft.com/office/word/2010/wordprocessingCanvas" xmlns:cx="http://schemas.microsoft.com/office/drawing/2014/chartex" xmlns:cx1="http://schemas.microsoft.com/office/drawing/2015/9/8/chartex" xmlns:cx2="http://schemas.microsoft.com/office/drawing/2015/10/21/chartex" xmlns:cx3="http://schemas.microsoft.com/office/drawing/2016/5/9/chartex" xmlns:cx4="http://schemas.microsoft.com/office/drawing/2016/5/10/chartex" xmlns:cx5="http://schemas.microsoft.com/office/drawing/2016/5/11/chartex" xmlns:cx6="http://schemas.microsoft.com/office/drawing/2016/5/12/chartex" xmlns:cx7="http://schemas.microsoft.com/office/drawing/2016/5/13/chartex" xmlns:cx8="http://schemas.microsoft.com/office/drawing/2016/5/14/chartex" xmlns:mc="http://schemas.openxmlformats.org/markup-compatibility/2006" xmlns:aink="http://schemas.microsoft.com/office/drawing/2016/ink" xmlns:am3d="http://schemas.microsoft.com/office/drawing/2017/model3d" xmlns:o="urn:schemas-microsoft-com:office:office" xmlns:r="http://schemas.openxmlformats.org/officeDocument/2006/relationships" xmlns:m="http://schemas.openxmlformats.org/officeDocument/2006/math" xmlns:v="urn:schemas-microsoft-com:vml" xmlns:wp14="http://schemas.microsoft.com/office/word/2010/wordprocessingDrawing" xmlns:wp="http://schemas.openxmlformats.org/drawingml/2006/wordprocessingDrawing" xmlns:w10="urn:schemas-microsoft-com:office:word" xmlns:w="http://schemas.openxmlformats.org/wordprocessingml/2006/main" xmlns:w14="http://schemas.microsoft.com/office/word/2010/wordml" xmlns:w15="http://schemas.microsoft.com/office/word/2012/wordml" xmlns:w16cid="http://schemas.microsoft.com/office/word/2016/wordml/cid" xmlns:w16se="http://schemas.microsoft.com/office/word/2015/wordml/symex" xmlns:wpg="http://schemas.microsoft.com/office/word/2010/wordprocessingGroup" xmlns:wpi="http://schemas.microsoft.com/office/word/2010/wordprocessingInk" xmlns:wne="http://schemas.microsoft.com/office/word/2006/wordml" xmlns:wps="http://schemas.microsoft.com/office/word/2010/wordprocessingShape" mc:Ignorable="w14 w15 w16se w16cid wp14">
+<w:numbering xmlns:wpc="http://schemas.microsoft.com/office/word/2010/wordprocessingCanvas" xmlns:mc="http://schemas.openxmlformats.org/markup-compatibility/2006" xmlns:o="urn:schemas-microsoft-com:office:office" xmlns:r="http://schemas.openxmlformats.org/officeDocument/2006/relationships" xmlns:m="http://schemas.openxmlformats.org/officeDocument/2006/math" xmlns:v="urn:schemas-microsoft-com:vml" xmlns:wp14="http://schemas.microsoft.com/office/word/2010/wordprocessingDrawing" xmlns:wp="http://schemas.openxmlformats.org/drawingml/2006/wordprocessingDrawing" xmlns:w10="urn:schemas-microsoft-com:office:word" xmlns:w="http://schemas.openxmlformats.org/wordprocessingml/2006/main" xmlns:w14="http://schemas.microsoft.com/office/word/2010/wordml" xmlns:w15="http://schemas.microsoft.com/office/word/2012/wordml" xmlns:wpg="http://schemas.microsoft.com/office/word/2010/wordprocessingGroup" xmlns:wpi="http://schemas.microsoft.com/office/word/2010/wordprocessingInk" xmlns:wne="http://schemas.microsoft.com/office/word/2006/wordml" xmlns:wps="http://schemas.microsoft.com/office/word/2010/wordprocessingShape" mc:Ignorable="w14 w15 wp14">
   <w:abstractNum w:abstractNumId="0" w15:restartNumberingAfterBreak="0">
     <w:nsid w:val="057D4038"/>
     <w:multiLevelType w:val="hybridMultilevel"/>
@@ -7533,6 +8205,119 @@
     </w:lvl>
   </w:abstractNum>
   <w:abstractNum w:abstractNumId="2" w15:restartNumberingAfterBreak="0">
+    <w:nsid w:val="09D614D9"/>
+    <w:multiLevelType w:val="hybridMultilevel"/>
+    <w:tmpl w:val="F2A0A596"/>
+    <w:lvl w:ilvl="0" w:tplc="04090001">
+      <w:start w:val="1"/>
+      <w:numFmt w:val="bullet"/>
+      <w:lvlText w:val=""/>
+      <w:lvlJc w:val="left"/>
+      <w:pPr>
+        <w:ind w:left="720" w:hanging="360"/>
+      </w:pPr>
+      <w:rPr>
+        <w:rFonts w:ascii="Symbol" w:hAnsi="Symbol" w:hint="default"/>
+      </w:rPr>
+    </w:lvl>
+    <w:lvl w:ilvl="1" w:tplc="04090003" w:tentative="1">
+      <w:start w:val="1"/>
+      <w:numFmt w:val="bullet"/>
+      <w:lvlText w:val="o"/>
+      <w:lvlJc w:val="left"/>
+      <w:pPr>
+        <w:ind w:left="1440" w:hanging="360"/>
+      </w:pPr>
+      <w:rPr>
+        <w:rFonts w:ascii="Courier New" w:hAnsi="Courier New" w:cs="Courier New" w:hint="default"/>
+      </w:rPr>
+    </w:lvl>
+    <w:lvl w:ilvl="2" w:tplc="04090005" w:tentative="1">
+      <w:start w:val="1"/>
+      <w:numFmt w:val="bullet"/>
+      <w:lvlText w:val=""/>
+      <w:lvlJc w:val="left"/>
+      <w:pPr>
+        <w:ind w:left="2160" w:hanging="360"/>
+      </w:pPr>
+      <w:rPr>
+        <w:rFonts w:ascii="Wingdings" w:hAnsi="Wingdings" w:hint="default"/>
+      </w:rPr>
+    </w:lvl>
+    <w:lvl w:ilvl="3" w:tplc="04090001" w:tentative="1">
+      <w:start w:val="1"/>
+      <w:numFmt w:val="bullet"/>
+      <w:lvlText w:val=""/>
+      <w:lvlJc w:val="left"/>
+      <w:pPr>
+        <w:ind w:left="2880" w:hanging="360"/>
+      </w:pPr>
+      <w:rPr>
+        <w:rFonts w:ascii="Symbol" w:hAnsi="Symbol" w:hint="default"/>
+      </w:rPr>
+    </w:lvl>
+    <w:lvl w:ilvl="4" w:tplc="04090003" w:tentative="1">
+      <w:start w:val="1"/>
+      <w:numFmt w:val="bullet"/>
+      <w:lvlText w:val="o"/>
+      <w:lvlJc w:val="left"/>
+      <w:pPr>
+        <w:ind w:left="3600" w:hanging="360"/>
+      </w:pPr>
+      <w:rPr>
+        <w:rFonts w:ascii="Courier New" w:hAnsi="Courier New" w:cs="Courier New" w:hint="default"/>
+      </w:rPr>
+    </w:lvl>
+    <w:lvl w:ilvl="5" w:tplc="04090005" w:tentative="1">
+      <w:start w:val="1"/>
+      <w:numFmt w:val="bullet"/>
+      <w:lvlText w:val=""/>
+      <w:lvlJc w:val="left"/>
+      <w:pPr>
+        <w:ind w:left="4320" w:hanging="360"/>
+      </w:pPr>
+      <w:rPr>
+        <w:rFonts w:ascii="Wingdings" w:hAnsi="Wingdings" w:hint="default"/>
+      </w:rPr>
+    </w:lvl>
+    <w:lvl w:ilvl="6" w:tplc="04090001" w:tentative="1">
+      <w:start w:val="1"/>
+      <w:numFmt w:val="bullet"/>
+      <w:lvlText w:val=""/>
+      <w:lvlJc w:val="left"/>
+      <w:pPr>
+        <w:ind w:left="5040" w:hanging="360"/>
+      </w:pPr>
+      <w:rPr>
+        <w:rFonts w:ascii="Symbol" w:hAnsi="Symbol" w:hint="default"/>
+      </w:rPr>
+    </w:lvl>
+    <w:lvl w:ilvl="7" w:tplc="04090003" w:tentative="1">
+      <w:start w:val="1"/>
+      <w:numFmt w:val="bullet"/>
+      <w:lvlText w:val="o"/>
+      <w:lvlJc w:val="left"/>
+      <w:pPr>
+        <w:ind w:left="5760" w:hanging="360"/>
+      </w:pPr>
+      <w:rPr>
+        <w:rFonts w:ascii="Courier New" w:hAnsi="Courier New" w:cs="Courier New" w:hint="default"/>
+      </w:rPr>
+    </w:lvl>
+    <w:lvl w:ilvl="8" w:tplc="04090005" w:tentative="1">
+      <w:start w:val="1"/>
+      <w:numFmt w:val="bullet"/>
+      <w:lvlText w:val=""/>
+      <w:lvlJc w:val="left"/>
+      <w:pPr>
+        <w:ind w:left="6480" w:hanging="360"/>
+      </w:pPr>
+      <w:rPr>
+        <w:rFonts w:ascii="Wingdings" w:hAnsi="Wingdings" w:hint="default"/>
+      </w:rPr>
+    </w:lvl>
+  </w:abstractNum>
+  <w:abstractNum w:abstractNumId="3" w15:restartNumberingAfterBreak="0">
     <w:nsid w:val="0A2C7004"/>
     <w:multiLevelType w:val="hybridMultilevel"/>
     <w:tmpl w:val="6FEAF75E"/>
@@ -7621,7 +8406,7 @@
       </w:pPr>
     </w:lvl>
   </w:abstractNum>
-  <w:abstractNum w:abstractNumId="3" w15:restartNumberingAfterBreak="0">
+  <w:abstractNum w:abstractNumId="4" w15:restartNumberingAfterBreak="0">
     <w:nsid w:val="0B66747F"/>
     <w:multiLevelType w:val="hybridMultilevel"/>
     <w:tmpl w:val="124E8E44"/>
@@ -7707,7 +8492,7 @@
       </w:pPr>
     </w:lvl>
   </w:abstractNum>
-  <w:abstractNum w:abstractNumId="4" w15:restartNumberingAfterBreak="0">
+  <w:abstractNum w:abstractNumId="5" w15:restartNumberingAfterBreak="0">
     <w:nsid w:val="0DF76352"/>
     <w:multiLevelType w:val="hybridMultilevel"/>
     <w:tmpl w:val="FA9859E6"/>
@@ -7798,7 +8583,7 @@
       </w:pPr>
     </w:lvl>
   </w:abstractNum>
-  <w:abstractNum w:abstractNumId="5" w15:restartNumberingAfterBreak="0">
+  <w:abstractNum w:abstractNumId="6" w15:restartNumberingAfterBreak="0">
     <w:nsid w:val="11D836E2"/>
     <w:multiLevelType w:val="hybridMultilevel"/>
     <w:tmpl w:val="8432D664"/>
@@ -7884,7 +8669,7 @@
       </w:pPr>
     </w:lvl>
   </w:abstractNum>
-  <w:abstractNum w:abstractNumId="6" w15:restartNumberingAfterBreak="0">
+  <w:abstractNum w:abstractNumId="7" w15:restartNumberingAfterBreak="0">
     <w:nsid w:val="1DA15C11"/>
     <w:multiLevelType w:val="hybridMultilevel"/>
     <w:tmpl w:val="FEEA1B12"/>
@@ -7973,7 +8758,7 @@
       </w:pPr>
     </w:lvl>
   </w:abstractNum>
-  <w:abstractNum w:abstractNumId="7" w15:restartNumberingAfterBreak="0">
+  <w:abstractNum w:abstractNumId="8" w15:restartNumberingAfterBreak="0">
     <w:nsid w:val="21A273D5"/>
     <w:multiLevelType w:val="hybridMultilevel"/>
     <w:tmpl w:val="E216150A"/>
@@ -8062,7 +8847,7 @@
       </w:pPr>
     </w:lvl>
   </w:abstractNum>
-  <w:abstractNum w:abstractNumId="8" w15:restartNumberingAfterBreak="0">
+  <w:abstractNum w:abstractNumId="9" w15:restartNumberingAfterBreak="0">
     <w:nsid w:val="2D86313D"/>
     <w:multiLevelType w:val="hybridMultilevel"/>
     <w:tmpl w:val="52502C46"/>
@@ -8148,7 +8933,7 @@
       </w:pPr>
     </w:lvl>
   </w:abstractNum>
-  <w:abstractNum w:abstractNumId="9" w15:restartNumberingAfterBreak="0">
+  <w:abstractNum w:abstractNumId="10" w15:restartNumberingAfterBreak="0">
     <w:nsid w:val="2E4C64F6"/>
     <w:multiLevelType w:val="hybridMultilevel"/>
     <w:tmpl w:val="EA322F9A"/>
@@ -8234,7 +9019,7 @@
       </w:pPr>
     </w:lvl>
   </w:abstractNum>
-  <w:abstractNum w:abstractNumId="10" w15:restartNumberingAfterBreak="0">
+  <w:abstractNum w:abstractNumId="11" w15:restartNumberingAfterBreak="0">
     <w:nsid w:val="3737095E"/>
     <w:multiLevelType w:val="hybridMultilevel"/>
     <w:tmpl w:val="100031FA"/>
@@ -8347,7 +9132,7 @@
       </w:rPr>
     </w:lvl>
   </w:abstractNum>
-  <w:abstractNum w:abstractNumId="11" w15:restartNumberingAfterBreak="0">
+  <w:abstractNum w:abstractNumId="12" w15:restartNumberingAfterBreak="0">
     <w:nsid w:val="3C431FFC"/>
     <w:multiLevelType w:val="hybridMultilevel"/>
     <w:tmpl w:val="67F21DB4"/>
@@ -8433,7 +9218,7 @@
       </w:pPr>
     </w:lvl>
   </w:abstractNum>
-  <w:abstractNum w:abstractNumId="12" w15:restartNumberingAfterBreak="0">
+  <w:abstractNum w:abstractNumId="13" w15:restartNumberingAfterBreak="0">
     <w:nsid w:val="42F444C9"/>
     <w:multiLevelType w:val="hybridMultilevel"/>
     <w:tmpl w:val="4D5E7A22"/>
@@ -8519,7 +9304,7 @@
       </w:pPr>
     </w:lvl>
   </w:abstractNum>
-  <w:abstractNum w:abstractNumId="13" w15:restartNumberingAfterBreak="0">
+  <w:abstractNum w:abstractNumId="14" w15:restartNumberingAfterBreak="0">
     <w:nsid w:val="48EC5232"/>
     <w:multiLevelType w:val="hybridMultilevel"/>
     <w:tmpl w:val="17F0D808"/>
@@ -8605,7 +9390,7 @@
       </w:pPr>
     </w:lvl>
   </w:abstractNum>
-  <w:abstractNum w:abstractNumId="14" w15:restartNumberingAfterBreak="0">
+  <w:abstractNum w:abstractNumId="15" w15:restartNumberingAfterBreak="0">
     <w:nsid w:val="49E355A1"/>
     <w:multiLevelType w:val="hybridMultilevel"/>
     <w:tmpl w:val="2F3C661A"/>
@@ -8691,7 +9476,7 @@
       </w:pPr>
     </w:lvl>
   </w:abstractNum>
-  <w:abstractNum w:abstractNumId="15" w15:restartNumberingAfterBreak="0">
+  <w:abstractNum w:abstractNumId="16" w15:restartNumberingAfterBreak="0">
     <w:nsid w:val="53D969A3"/>
     <w:multiLevelType w:val="hybridMultilevel"/>
     <w:tmpl w:val="FEEA1B12"/>
@@ -8780,7 +9565,7 @@
       </w:pPr>
     </w:lvl>
   </w:abstractNum>
-  <w:abstractNum w:abstractNumId="16" w15:restartNumberingAfterBreak="0">
+  <w:abstractNum w:abstractNumId="17" w15:restartNumberingAfterBreak="0">
     <w:nsid w:val="587F48B2"/>
     <w:multiLevelType w:val="hybridMultilevel"/>
     <w:tmpl w:val="7C309B68"/>
@@ -8869,7 +9654,7 @@
       </w:pPr>
     </w:lvl>
   </w:abstractNum>
-  <w:abstractNum w:abstractNumId="17" w15:restartNumberingAfterBreak="0">
+  <w:abstractNum w:abstractNumId="18" w15:restartNumberingAfterBreak="0">
     <w:nsid w:val="65454B0D"/>
     <w:multiLevelType w:val="hybridMultilevel"/>
     <w:tmpl w:val="CF5A401E"/>
@@ -8982,7 +9767,7 @@
       </w:rPr>
     </w:lvl>
   </w:abstractNum>
-  <w:abstractNum w:abstractNumId="18" w15:restartNumberingAfterBreak="0">
+  <w:abstractNum w:abstractNumId="19" w15:restartNumberingAfterBreak="0">
     <w:nsid w:val="6C251321"/>
     <w:multiLevelType w:val="hybridMultilevel"/>
     <w:tmpl w:val="BC9659EA"/>
@@ -9071,7 +9856,7 @@
       </w:pPr>
     </w:lvl>
   </w:abstractNum>
-  <w:abstractNum w:abstractNumId="19" w15:restartNumberingAfterBreak="0">
+  <w:abstractNum w:abstractNumId="20" w15:restartNumberingAfterBreak="0">
     <w:nsid w:val="6E614E4A"/>
     <w:multiLevelType w:val="hybridMultilevel"/>
     <w:tmpl w:val="E216150A"/>
@@ -9160,7 +9945,7 @@
       </w:pPr>
     </w:lvl>
   </w:abstractNum>
-  <w:abstractNum w:abstractNumId="20" w15:restartNumberingAfterBreak="0">
+  <w:abstractNum w:abstractNumId="21" w15:restartNumberingAfterBreak="0">
     <w:nsid w:val="6F172386"/>
     <w:multiLevelType w:val="hybridMultilevel"/>
     <w:tmpl w:val="048E1D96"/>
@@ -9246,7 +10031,7 @@
       </w:pPr>
     </w:lvl>
   </w:abstractNum>
-  <w:abstractNum w:abstractNumId="21" w15:restartNumberingAfterBreak="0">
+  <w:abstractNum w:abstractNumId="22" w15:restartNumberingAfterBreak="0">
     <w:nsid w:val="74071399"/>
     <w:multiLevelType w:val="hybridMultilevel"/>
     <w:tmpl w:val="93D4A89A"/>
@@ -9359,7 +10144,7 @@
       </w:rPr>
     </w:lvl>
   </w:abstractNum>
-  <w:abstractNum w:abstractNumId="22" w15:restartNumberingAfterBreak="0">
+  <w:abstractNum w:abstractNumId="23" w15:restartNumberingAfterBreak="0">
     <w:nsid w:val="79F615C7"/>
     <w:multiLevelType w:val="hybridMultilevel"/>
     <w:tmpl w:val="5CF45406"/>
@@ -9445,7 +10230,7 @@
       </w:pPr>
     </w:lvl>
   </w:abstractNum>
-  <w:abstractNum w:abstractNumId="23" w15:restartNumberingAfterBreak="0">
+  <w:abstractNum w:abstractNumId="24" w15:restartNumberingAfterBreak="0">
     <w:nsid w:val="7D6C7968"/>
     <w:multiLevelType w:val="hybridMultilevel"/>
     <w:tmpl w:val="09A2F166"/>
@@ -9531,7 +10316,7 @@
       </w:pPr>
     </w:lvl>
   </w:abstractNum>
-  <w:abstractNum w:abstractNumId="24" w15:restartNumberingAfterBreak="0">
+  <w:abstractNum w:abstractNumId="25" w15:restartNumberingAfterBreak="0">
     <w:nsid w:val="7E0B50AE"/>
     <w:multiLevelType w:val="hybridMultilevel"/>
     <w:tmpl w:val="FEEA1B12"/>
@@ -9621,86 +10406,89 @@
     </w:lvl>
   </w:abstractNum>
   <w:num w:numId="1">
-    <w:abstractNumId w:val="2"/>
+    <w:abstractNumId w:val="3"/>
   </w:num>
   <w:num w:numId="2">
-    <w:abstractNumId w:val="21"/>
+    <w:abstractNumId w:val="22"/>
   </w:num>
   <w:num w:numId="3">
-    <w:abstractNumId w:val="18"/>
+    <w:abstractNumId w:val="19"/>
   </w:num>
   <w:num w:numId="4">
-    <w:abstractNumId w:val="16"/>
+    <w:abstractNumId w:val="17"/>
   </w:num>
   <w:num w:numId="5">
-    <w:abstractNumId w:val="10"/>
+    <w:abstractNumId w:val="11"/>
   </w:num>
   <w:num w:numId="6">
-    <w:abstractNumId w:val="7"/>
+    <w:abstractNumId w:val="8"/>
   </w:num>
   <w:num w:numId="7">
-    <w:abstractNumId w:val="19"/>
+    <w:abstractNumId w:val="20"/>
   </w:num>
   <w:num w:numId="8">
-    <w:abstractNumId w:val="11"/>
+    <w:abstractNumId w:val="12"/>
   </w:num>
   <w:num w:numId="9">
     <w:abstractNumId w:val="0"/>
   </w:num>
   <w:num w:numId="10">
-    <w:abstractNumId w:val="5"/>
+    <w:abstractNumId w:val="6"/>
   </w:num>
   <w:num w:numId="11">
-    <w:abstractNumId w:val="4"/>
+    <w:abstractNumId w:val="5"/>
   </w:num>
   <w:num w:numId="12">
     <w:abstractNumId w:val="1"/>
   </w:num>
   <w:num w:numId="13">
+    <w:abstractNumId w:val="15"/>
+  </w:num>
+  <w:num w:numId="14">
+    <w:abstractNumId w:val="24"/>
+  </w:num>
+  <w:num w:numId="15">
+    <w:abstractNumId w:val="21"/>
+  </w:num>
+  <w:num w:numId="16">
+    <w:abstractNumId w:val="13"/>
+  </w:num>
+  <w:num w:numId="17">
+    <w:abstractNumId w:val="10"/>
+  </w:num>
+  <w:num w:numId="18">
+    <w:abstractNumId w:val="23"/>
+  </w:num>
+  <w:num w:numId="19">
+    <w:abstractNumId w:val="4"/>
+  </w:num>
+  <w:num w:numId="20">
+    <w:abstractNumId w:val="9"/>
+  </w:num>
+  <w:num w:numId="21">
     <w:abstractNumId w:val="14"/>
   </w:num>
-  <w:num w:numId="14">
-    <w:abstractNumId w:val="23"/>
-  </w:num>
-  <w:num w:numId="15">
-    <w:abstractNumId w:val="20"/>
-  </w:num>
-  <w:num w:numId="16">
-    <w:abstractNumId w:val="12"/>
-  </w:num>
-  <w:num w:numId="17">
-    <w:abstractNumId w:val="9"/>
-  </w:num>
-  <w:num w:numId="18">
-    <w:abstractNumId w:val="22"/>
-  </w:num>
-  <w:num w:numId="19">
-    <w:abstractNumId w:val="3"/>
-  </w:num>
-  <w:num w:numId="20">
-    <w:abstractNumId w:val="8"/>
-  </w:num>
-  <w:num w:numId="21">
-    <w:abstractNumId w:val="13"/>
-  </w:num>
   <w:num w:numId="22">
-    <w:abstractNumId w:val="17"/>
+    <w:abstractNumId w:val="18"/>
   </w:num>
   <w:num w:numId="23">
-    <w:abstractNumId w:val="24"/>
+    <w:abstractNumId w:val="25"/>
   </w:num>
   <w:num w:numId="24">
-    <w:abstractNumId w:val="6"/>
+    <w:abstractNumId w:val="7"/>
   </w:num>
   <w:num w:numId="25">
-    <w:abstractNumId w:val="15"/>
+    <w:abstractNumId w:val="16"/>
+  </w:num>
+  <w:num w:numId="26">
+    <w:abstractNumId w:val="2"/>
   </w:num>
   <w:numIdMacAtCleanup w:val="22"/>
 </w:numbering>
 </file>
 
 <file path=word/styles.xml><?xml version="1.0" encoding="utf-8"?>
-<w:styles xmlns:mc="http://schemas.openxmlformats.org/markup-compatibility/2006" xmlns:r="http://schemas.openxmlformats.org/officeDocument/2006/relationships" xmlns:w="http://schemas.openxmlformats.org/wordprocessingml/2006/main" xmlns:w14="http://schemas.microsoft.com/office/word/2010/wordml" xmlns:w15="http://schemas.microsoft.com/office/word/2012/wordml" xmlns:w16cid="http://schemas.microsoft.com/office/word/2016/wordml/cid" xmlns:w16se="http://schemas.microsoft.com/office/word/2015/wordml/symex" mc:Ignorable="w14 w15 w16se w16cid">
+<w:styles xmlns:mc="http://schemas.openxmlformats.org/markup-compatibility/2006" xmlns:r="http://schemas.openxmlformats.org/officeDocument/2006/relationships" xmlns:w="http://schemas.openxmlformats.org/wordprocessingml/2006/main" xmlns:w14="http://schemas.microsoft.com/office/word/2010/wordml" xmlns:w15="http://schemas.microsoft.com/office/word/2012/wordml" mc:Ignorable="w14 w15">
   <w:docDefaults>
     <w:rPrDefault>
       <w:rPr>
@@ -9716,7 +10504,7 @@
       </w:pPr>
     </w:pPrDefault>
   </w:docDefaults>
-  <w:latentStyles w:defLockedState="0" w:defUIPriority="99" w:defSemiHidden="0" w:defUnhideWhenUsed="0" w:defQFormat="0" w:count="376">
+  <w:latentStyles w:defLockedState="0" w:defUIPriority="99" w:defSemiHidden="0" w:defUnhideWhenUsed="0" w:defQFormat="0" w:count="371">
     <w:lsdException w:name="Normal" w:uiPriority="0" w:qFormat="1"/>
     <w:lsdException w:name="heading 1" w:uiPriority="9" w:qFormat="1"/>
     <w:lsdException w:name="heading 2" w:semiHidden="1" w:uiPriority="9" w:unhideWhenUsed="1" w:qFormat="1"/>
@@ -10088,11 +10876,6 @@
     <w:lsdException w:name="List Table 5 Dark Accent 6" w:uiPriority="50"/>
     <w:lsdException w:name="List Table 6 Colorful Accent 6" w:uiPriority="51"/>
     <w:lsdException w:name="List Table 7 Colorful Accent 6" w:uiPriority="52"/>
-    <w:lsdException w:name="Mention" w:semiHidden="1" w:unhideWhenUsed="1"/>
-    <w:lsdException w:name="Smart Hyperlink" w:semiHidden="1" w:unhideWhenUsed="1"/>
-    <w:lsdException w:name="Hashtag" w:semiHidden="1" w:unhideWhenUsed="1"/>
-    <w:lsdException w:name="Unresolved Mention" w:semiHidden="1" w:unhideWhenUsed="1"/>
-    <w:lsdException w:name="Smart Link" w:semiHidden="1" w:unhideWhenUsed="1"/>
   </w:latentStyles>
   <w:style w:type="paragraph" w:default="1" w:styleId="Normal">
     <w:name w:val="Normal"/>

</xml_diff>

<commit_message>
Fixed typos in dry part
</commit_message>
<xml_diff>
--- a/HW_5/dry_editable.docx
+++ b/HW_5/dry_editable.docx
@@ -1,6 +1,6 @@
 
 <file path=word/document.xml><?xml version="1.0" encoding="utf-8"?>
-<w:document xmlns:wpc="http://schemas.microsoft.com/office/word/2010/wordprocessingCanvas" xmlns:cx="http://schemas.microsoft.com/office/drawing/2014/chartex" xmlns:cx1="http://schemas.microsoft.com/office/drawing/2015/9/8/chartex" xmlns:cx2="http://schemas.microsoft.com/office/drawing/2015/10/21/chartex" xmlns:cx3="http://schemas.microsoft.com/office/drawing/2016/5/9/chartex" xmlns:cx4="http://schemas.microsoft.com/office/drawing/2016/5/10/chartex" xmlns:cx5="http://schemas.microsoft.com/office/drawing/2016/5/11/chartex" xmlns:cx6="http://schemas.microsoft.com/office/drawing/2016/5/12/chartex" xmlns:cx7="http://schemas.microsoft.com/office/drawing/2016/5/13/chartex" xmlns:cx8="http://schemas.microsoft.com/office/drawing/2016/5/14/chartex" xmlns:mc="http://schemas.openxmlformats.org/markup-compatibility/2006" xmlns:aink="http://schemas.microsoft.com/office/drawing/2016/ink" xmlns:am3d="http://schemas.microsoft.com/office/drawing/2017/model3d" xmlns:o="urn:schemas-microsoft-com:office:office" xmlns:r="http://schemas.openxmlformats.org/officeDocument/2006/relationships" xmlns:m="http://schemas.openxmlformats.org/officeDocument/2006/math" xmlns:v="urn:schemas-microsoft-com:vml" xmlns:wp14="http://schemas.microsoft.com/office/word/2010/wordprocessingDrawing" xmlns:wp="http://schemas.openxmlformats.org/drawingml/2006/wordprocessingDrawing" xmlns:w10="urn:schemas-microsoft-com:office:word" xmlns:w="http://schemas.openxmlformats.org/wordprocessingml/2006/main" xmlns:w14="http://schemas.microsoft.com/office/word/2010/wordml" xmlns:w15="http://schemas.microsoft.com/office/word/2012/wordml" xmlns:w16cid="http://schemas.microsoft.com/office/word/2016/wordml/cid" xmlns:w16se="http://schemas.microsoft.com/office/word/2015/wordml/symex" xmlns:wpg="http://schemas.microsoft.com/office/word/2010/wordprocessingGroup" xmlns:wpi="http://schemas.microsoft.com/office/word/2010/wordprocessingInk" xmlns:wne="http://schemas.microsoft.com/office/word/2006/wordml" xmlns:wps="http://schemas.microsoft.com/office/word/2010/wordprocessingShape" mc:Ignorable="w14 w15 w16se w16cid wp14">
+<w:document xmlns:wpc="http://schemas.microsoft.com/office/word/2010/wordprocessingCanvas" xmlns:mc="http://schemas.openxmlformats.org/markup-compatibility/2006" xmlns:o="urn:schemas-microsoft-com:office:office" xmlns:r="http://schemas.openxmlformats.org/officeDocument/2006/relationships" xmlns:m="http://schemas.openxmlformats.org/officeDocument/2006/math" xmlns:v="urn:schemas-microsoft-com:vml" xmlns:wp14="http://schemas.microsoft.com/office/word/2010/wordprocessingDrawing" xmlns:wp="http://schemas.openxmlformats.org/drawingml/2006/wordprocessingDrawing" xmlns:w10="urn:schemas-microsoft-com:office:word" xmlns:w="http://schemas.openxmlformats.org/wordprocessingml/2006/main" xmlns:w14="http://schemas.microsoft.com/office/word/2010/wordml" xmlns:w15="http://schemas.microsoft.com/office/word/2012/wordml" xmlns:wpg="http://schemas.microsoft.com/office/word/2010/wordprocessingGroup" xmlns:wpi="http://schemas.microsoft.com/office/word/2010/wordprocessingInk" xmlns:wne="http://schemas.microsoft.com/office/word/2006/wordml" xmlns:wps="http://schemas.microsoft.com/office/word/2010/wordprocessingShape" mc:Ignorable="w14 w15 wp14">
   <w:body>
     <w:p>
       <w:r>
@@ -289,7 +289,16 @@
                                   <w:szCs w:val="36"/>
                                   <w:rtl/>
                                 </w:rPr>
-                                <w:t>אמיר אביבי</w:t>
+                                <w:t xml:space="preserve">אמיר </w:t>
+                              </w:r>
+                              <w:r>
+                                <w:rPr>
+                                  <w:rFonts w:hint="cs"/>
+                                  <w:sz w:val="36"/>
+                                  <w:szCs w:val="36"/>
+                                  <w:rtl/>
+                                </w:rPr>
+                                <w:t>אביבי</w:t>
                               </w:r>
                             </w:p>
                           </w:txbxContent>
@@ -330,6 +339,8 @@
                                   <w:rtl/>
                                 </w:rPr>
                               </w:pPr>
+                              <w:proofErr w:type="spellStart"/>
+                              <w:proofErr w:type="gramStart"/>
                               <w:r>
                                 <w:rPr>
                                   <w:sz w:val="36"/>
@@ -337,6 +348,8 @@
                                 </w:rPr>
                                 <w:t>idoye</w:t>
                               </w:r>
+                              <w:proofErr w:type="spellEnd"/>
+                              <w:proofErr w:type="gramEnd"/>
                             </w:p>
                           </w:txbxContent>
                         </wps:txbx>
@@ -376,6 +389,8 @@
                                   <w:rtl/>
                                 </w:rPr>
                               </w:pPr>
+                              <w:proofErr w:type="spellStart"/>
+                              <w:proofErr w:type="gramStart"/>
                               <w:r>
                                 <w:rPr>
                                   <w:sz w:val="36"/>
@@ -383,6 +398,8 @@
                                 </w:rPr>
                                 <w:t>saavivi</w:t>
                               </w:r>
+                              <w:proofErr w:type="spellEnd"/>
+                              <w:proofErr w:type="gramEnd"/>
                             </w:p>
                           </w:txbxContent>
                         </wps:txbx>
@@ -422,12 +439,21 @@
                                   <w:rtl/>
                                 </w:rPr>
                               </w:pPr>
+                              <w:proofErr w:type="gramStart"/>
                               <w:r>
                                 <w:rPr>
                                   <w:sz w:val="36"/>
                                   <w:szCs w:val="36"/>
                                 </w:rPr>
-                                <w:t>2  0  4  3  9  7  3  6  8</w:t>
+                                <w:t>2  0</w:t>
+                              </w:r>
+                              <w:proofErr w:type="gramEnd"/>
+                              <w:r>
+                                <w:rPr>
+                                  <w:sz w:val="36"/>
+                                  <w:szCs w:val="36"/>
+                                </w:rPr>
+                                <w:t xml:space="preserve">  4  3  9  7  3  6  8</w:t>
                               </w:r>
                             </w:p>
                           </w:txbxContent>
@@ -468,12 +494,21 @@
                                   <w:rtl/>
                                 </w:rPr>
                               </w:pPr>
+                              <w:proofErr w:type="gramStart"/>
                               <w:r>
                                 <w:rPr>
                                   <w:sz w:val="36"/>
                                   <w:szCs w:val="36"/>
                                 </w:rPr>
-                                <w:t>3  0  5  1  8  3  8  7  3</w:t>
+                                <w:t>3  0</w:t>
+                              </w:r>
+                              <w:proofErr w:type="gramEnd"/>
+                              <w:r>
+                                <w:rPr>
+                                  <w:sz w:val="36"/>
+                                  <w:szCs w:val="36"/>
+                                </w:rPr>
+                                <w:t xml:space="preserve">  5  1  8  3  8  7  3</w:t>
                               </w:r>
                             </w:p>
                           </w:txbxContent>
@@ -488,7 +523,7 @@
               </wp:anchor>
             </w:drawing>
           </mc:Choice>
-          <mc:Fallback>
+          <mc:Fallback xmlns:w16se="http://schemas.microsoft.com/office/word/2015/wordml/symex" xmlns:w16cid="http://schemas.microsoft.com/office/word/2016/wordml/cid" xmlns:am3d="http://schemas.microsoft.com/office/drawing/2017/model3d" xmlns:aink="http://schemas.microsoft.com/office/drawing/2016/ink" xmlns:cx8="http://schemas.microsoft.com/office/drawing/2016/5/14/chartex" xmlns:cx7="http://schemas.microsoft.com/office/drawing/2016/5/13/chartex" xmlns:cx6="http://schemas.microsoft.com/office/drawing/2016/5/12/chartex" xmlns:cx5="http://schemas.microsoft.com/office/drawing/2016/5/11/chartex" xmlns:cx4="http://schemas.microsoft.com/office/drawing/2016/5/10/chartex" xmlns:cx3="http://schemas.microsoft.com/office/drawing/2016/5/9/chartex" xmlns:cx2="http://schemas.microsoft.com/office/drawing/2015/10/21/chartex" xmlns:cx1="http://schemas.microsoft.com/office/drawing/2015/9/8/chartex" xmlns:cx="http://schemas.microsoft.com/office/drawing/2014/chartex">
             <w:pict>
               <v:group w14:anchorId="56DD17FF" id="Group 19" o:spid="_x0000_s1026" style="position:absolute;margin-left:0;margin-top:266.5pt;width:468pt;height:334.6pt;z-index:251676672" coordsize="59436,42494" o:gfxdata="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">
                 <v:shapetype id="_x0000_t75" coordsize="21600,21600" o:spt="75" o:preferrelative="t" path="m@4@5l@4@11@9@11@9@5xe" filled="f" stroked="f">
@@ -909,7 +944,7 @@
               </wp:anchor>
             </w:drawing>
           </mc:Choice>
-          <mc:Fallback>
+          <mc:Fallback xmlns:w16se="http://schemas.microsoft.com/office/word/2015/wordml/symex" xmlns:w16cid="http://schemas.microsoft.com/office/word/2016/wordml/cid" xmlns:am3d="http://schemas.microsoft.com/office/drawing/2017/model3d" xmlns:aink="http://schemas.microsoft.com/office/drawing/2016/ink" xmlns:cx8="http://schemas.microsoft.com/office/drawing/2016/5/14/chartex" xmlns:cx7="http://schemas.microsoft.com/office/drawing/2016/5/13/chartex" xmlns:cx6="http://schemas.microsoft.com/office/drawing/2016/5/12/chartex" xmlns:cx5="http://schemas.microsoft.com/office/drawing/2016/5/11/chartex" xmlns:cx4="http://schemas.microsoft.com/office/drawing/2016/5/10/chartex" xmlns:cx3="http://schemas.microsoft.com/office/drawing/2016/5/9/chartex" xmlns:cx2="http://schemas.microsoft.com/office/drawing/2015/10/21/chartex" xmlns:cx1="http://schemas.microsoft.com/office/drawing/2015/9/8/chartex" xmlns:cx="http://schemas.microsoft.com/office/drawing/2014/chartex">
             <w:pict>
               <v:shape w14:anchorId="29DCDF21" id="Text Box 2" o:spid="_x0000_s1037" type="#_x0000_t202" style="position:absolute;margin-left:0;margin-top:49.4pt;width:568.5pt;height:213.75pt;flip:x;z-index:251656192;visibility:visible;mso-wrap-style:square;mso-width-percent:0;mso-height-percent:0;mso-wrap-distance-left:9pt;mso-wrap-distance-top:3.6pt;mso-wrap-distance-right:9pt;mso-wrap-distance-bottom:3.6pt;mso-position-horizontal:center;mso-position-horizontal-relative:margin;mso-position-vertical:absolute;mso-position-vertical-relative:text;mso-width-percent:0;mso-height-percent:0;mso-width-relative:margin;mso-height-relative:margin;v-text-anchor:top" o:gfxdata="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" stroked="f">
                 <v:textbox>
@@ -2329,15 +2364,7 @@
           <w:sz w:val="26"/>
           <w:szCs w:val="26"/>
         </w:rPr>
-        <w:t xml:space="preserve">Random </w:t>
-      </w:r>
-      <w:r>
-        <w:rPr>
-          <w:rFonts w:eastAsiaTheme="minorHAnsi" w:cstheme="minorHAnsi"/>
-          <w:sz w:val="26"/>
-          <w:szCs w:val="26"/>
-        </w:rPr>
-        <w:t>Forest</w:t>
+        <w:t>Random Forest</w:t>
       </w:r>
       <w:r>
         <w:rPr>
@@ -2522,6 +2549,7 @@
       <w:r>
         <w:rPr>
           <w:rFonts w:eastAsiaTheme="minorHAnsi" w:cs="Calibri"/>
+          <w:noProof/>
           <w:sz w:val="26"/>
           <w:szCs w:val="26"/>
           <w:rtl/>
@@ -2578,7 +2606,42 @@
           <w:szCs w:val="26"/>
           <w:rtl/>
         </w:rPr>
-        <w:t>כפי שניתן לראות נוטה לסווג את המפלגות טורקיז וסיגל לבצע החאקי.</w:t>
+        <w:t>כפי שניתן לראות נוטה ל</w:t>
+      </w:r>
+      <w:r>
+        <w:rPr>
+          <w:rFonts w:eastAsiaTheme="minorHAnsi" w:cstheme="minorHAnsi" w:hint="cs"/>
+          <w:sz w:val="26"/>
+          <w:szCs w:val="26"/>
+          <w:rtl/>
+        </w:rPr>
+        <w:t>סווג את המפלגות טורקיז וסיגל(</w:t>
+      </w:r>
+      <w:r>
+        <w:rPr>
+          <w:rFonts w:eastAsiaTheme="minorHAnsi" w:cstheme="minorHAnsi"/>
+          <w:sz w:val="26"/>
+          <w:szCs w:val="26"/>
+        </w:rPr>
+        <w:t>violets</w:t>
+      </w:r>
+      <w:r>
+        <w:rPr>
+          <w:rFonts w:eastAsiaTheme="minorHAnsi" w:cstheme="minorHAnsi" w:hint="cs"/>
+          <w:sz w:val="26"/>
+          <w:szCs w:val="26"/>
+          <w:rtl/>
+        </w:rPr>
+        <w:t>) לצב</w:t>
+      </w:r>
+      <w:r>
+        <w:rPr>
+          <w:rFonts w:eastAsiaTheme="minorHAnsi" w:cstheme="minorHAnsi" w:hint="cs"/>
+          <w:sz w:val="26"/>
+          <w:szCs w:val="26"/>
+          <w:rtl/>
+        </w:rPr>
+        <w:t>ע החאקי.</w:t>
       </w:r>
     </w:p>
     <w:p>
@@ -2629,25 +2692,7 @@
           <w:szCs w:val="26"/>
           <w:rtl/>
         </w:rPr>
-        <w:t>- הניב דיוק של 92.</w:t>
-      </w:r>
-      <w:r>
-        <w:rPr>
-          <w:rFonts w:eastAsiaTheme="minorHAnsi" w:cstheme="minorHAnsi" w:hint="cs"/>
-          <w:sz w:val="26"/>
-          <w:szCs w:val="26"/>
-          <w:rtl/>
-        </w:rPr>
-        <w:t>9</w:t>
-      </w:r>
-      <w:r>
-        <w:rPr>
-          <w:rFonts w:eastAsiaTheme="minorHAnsi" w:cstheme="minorHAnsi" w:hint="cs"/>
-          <w:sz w:val="26"/>
-          <w:szCs w:val="26"/>
-          <w:rtl/>
-        </w:rPr>
-        <w:t xml:space="preserve">% על סט הוולידציה. </w:t>
+        <w:t xml:space="preserve">- הניב דיוק של 92.9% על סט הוולידציה. </w:t>
       </w:r>
       <w:r>
         <w:rPr>
@@ -2661,6 +2706,7 @@
       <w:r>
         <w:rPr>
           <w:rFonts w:eastAsiaTheme="minorHAnsi" w:cs="Calibri"/>
+          <w:noProof/>
           <w:sz w:val="26"/>
           <w:szCs w:val="26"/>
           <w:rtl/>
@@ -2762,25 +2808,7 @@
           <w:szCs w:val="26"/>
           <w:rtl/>
         </w:rPr>
-        <w:t>- הניב דיוק של 9</w:t>
-      </w:r>
-      <w:r>
-        <w:rPr>
-          <w:rFonts w:eastAsiaTheme="minorHAnsi" w:cstheme="minorHAnsi" w:hint="cs"/>
-          <w:sz w:val="26"/>
-          <w:szCs w:val="26"/>
-          <w:rtl/>
-        </w:rPr>
-        <w:t>0</w:t>
-      </w:r>
-      <w:r>
-        <w:rPr>
-          <w:rFonts w:eastAsiaTheme="minorHAnsi" w:cstheme="minorHAnsi" w:hint="cs"/>
-          <w:sz w:val="26"/>
-          <w:szCs w:val="26"/>
-          <w:rtl/>
-        </w:rPr>
-        <w:t xml:space="preserve">.9% על סט הוולידציה. </w:t>
+        <w:t xml:space="preserve">- הניב דיוק של 90.9% על סט הוולידציה. </w:t>
       </w:r>
       <w:r>
         <w:rPr>
@@ -2794,6 +2822,7 @@
       <w:r>
         <w:rPr>
           <w:rFonts w:eastAsiaTheme="minorHAnsi" w:cs="Calibri"/>
+          <w:noProof/>
           <w:sz w:val="26"/>
           <w:szCs w:val="26"/>
           <w:rtl/>
@@ -2856,25 +2885,7 @@
           <w:szCs w:val="26"/>
           <w:rtl/>
         </w:rPr>
-        <w:t>כפי שניתן לראות נוטה לסווג את המפלגות טורקיז וסיגל לבצע החאקי</w:t>
-      </w:r>
-      <w:r>
-        <w:rPr>
-          <w:rFonts w:eastAsiaTheme="minorHAnsi" w:cstheme="minorHAnsi" w:hint="cs"/>
-          <w:sz w:val="26"/>
-          <w:szCs w:val="26"/>
-          <w:rtl/>
-        </w:rPr>
-        <w:t xml:space="preserve"> וגם</w:t>
-      </w:r>
-      <w:r>
-        <w:rPr>
-          <w:rFonts w:eastAsiaTheme="minorHAnsi" w:cstheme="minorHAnsi" w:hint="cs"/>
-          <w:sz w:val="26"/>
-          <w:szCs w:val="26"/>
-          <w:rtl/>
-        </w:rPr>
-        <w:t xml:space="preserve"> נוטה לסווג את המפלגה הוורודה למפלגה החומה.</w:t>
+        <w:t>כפי שניתן לראות נוטה לסווג את המפלגות טורקיז וסיגל לבצע החאקי וגם נוטה לסווג את המפלגה הוורודה למפלגה החומה.</w:t>
       </w:r>
     </w:p>
     <w:p>
@@ -3173,6 +3184,7 @@
       <w:r>
         <w:rPr>
           <w:rFonts w:eastAsiaTheme="minorHAnsi" w:cs="Calibri"/>
+          <w:noProof/>
           <w:sz w:val="26"/>
           <w:szCs w:val="26"/>
           <w:rtl/>
@@ -3267,20 +3279,12 @@
           <w:szCs w:val="26"/>
           <w:rtl/>
         </w:rPr>
-        <w:t xml:space="preserve"> עמד על </w:t>
-      </w:r>
-      <w:r>
-        <w:rPr>
-          <w:rFonts w:eastAsiaTheme="minorHAnsi" w:cstheme="minorHAnsi" w:hint="cs"/>
-          <w:sz w:val="26"/>
-          <w:szCs w:val="26"/>
-          <w:rtl/>
-        </w:rPr>
-        <w:t>94.4%.</w:t>
+        <w:t xml:space="preserve"> עמד על 94.4%.</w:t>
       </w:r>
       <w:r>
         <w:rPr>
           <w:rFonts w:eastAsiaTheme="minorHAnsi" w:cs="Calibri"/>
+          <w:noProof/>
           <w:sz w:val="26"/>
           <w:szCs w:val="26"/>
           <w:rtl/>
@@ -3385,29 +3389,12 @@
           <w:szCs w:val="26"/>
           <w:rtl/>
         </w:rPr>
-        <w:t xml:space="preserve"> עמד על 94.</w:t>
-      </w:r>
-      <w:r>
-        <w:rPr>
-          <w:rFonts w:eastAsiaTheme="minorHAnsi" w:cstheme="minorHAnsi" w:hint="cs"/>
-          <w:sz w:val="26"/>
-          <w:szCs w:val="26"/>
-          <w:rtl/>
-        </w:rPr>
-        <w:t>3</w:t>
-      </w:r>
-      <w:r>
-        <w:rPr>
-          <w:rFonts w:eastAsiaTheme="minorHAnsi" w:cstheme="minorHAnsi" w:hint="cs"/>
-          <w:sz w:val="26"/>
-          <w:szCs w:val="26"/>
-          <w:rtl/>
-        </w:rPr>
-        <w:t>%.</w:t>
+        <w:t xml:space="preserve"> עמד על 94.3%.</w:t>
       </w:r>
       <w:r>
         <w:rPr>
           <w:rFonts w:eastAsiaTheme="minorHAnsi" w:cs="Calibri"/>
+          <w:noProof/>
           <w:sz w:val="26"/>
           <w:szCs w:val="26"/>
           <w:rtl/>
@@ -3499,6 +3486,7 @@
       <w:r>
         <w:rPr>
           <w:rFonts w:eastAsiaTheme="minorHAnsi" w:cs="Calibri"/>
+          <w:noProof/>
           <w:sz w:val="26"/>
           <w:szCs w:val="26"/>
           <w:rtl/>
@@ -3584,16 +3572,7 @@
           <w:szCs w:val="26"/>
           <w:rtl/>
         </w:rPr>
-        <w:t>ניתן לראות כי התופעות שראינו קודם עבור כל</w:t>
-      </w:r>
-      <w:r>
-        <w:rPr>
-          <w:rFonts w:eastAsiaTheme="minorHAnsi" w:cstheme="minorHAnsi" w:hint="cs"/>
-          <w:sz w:val="26"/>
-          <w:szCs w:val="26"/>
-          <w:rtl/>
-        </w:rPr>
-        <w:t xml:space="preserve"> אחד מהמסווגים קטנו.</w:t>
+        <w:t>ניתן לראות כי התופעות שראינו קודם עבור כל אחד מהמסווגים קטנו.</w:t>
       </w:r>
     </w:p>
     <w:p>
@@ -3643,7 +3622,25 @@
           <w:szCs w:val="26"/>
           <w:rtl/>
         </w:rPr>
-        <w:t>יכולת הכללה שהוועדה שהרכבנו טובה יותר מכל אחד מהמסווגים באופן עצמאי.</w:t>
+        <w:t>יכולת הכללה ש</w:t>
+      </w:r>
+      <w:r>
+        <w:rPr>
+          <w:rFonts w:eastAsiaTheme="minorHAnsi" w:cstheme="minorHAnsi" w:hint="cs"/>
+          <w:sz w:val="26"/>
+          <w:szCs w:val="26"/>
+          <w:rtl/>
+        </w:rPr>
+        <w:t xml:space="preserve">ל </w:t>
+      </w:r>
+      <w:r>
+        <w:rPr>
+          <w:rFonts w:eastAsiaTheme="minorHAnsi" w:cstheme="minorHAnsi" w:hint="cs"/>
+          <w:sz w:val="26"/>
+          <w:szCs w:val="26"/>
+          <w:rtl/>
+        </w:rPr>
+        <w:t>הוועדה שהרכבנו טובה יותר מכל אחד מהמסווגים באופן עצמאי.</w:t>
       </w:r>
     </w:p>
     <w:p>
@@ -3761,6 +3758,7 @@
         </w:rPr>
         <w:t xml:space="preserve"> או </w:t>
       </w:r>
+      <w:proofErr w:type="spellStart"/>
       <w:r>
         <w:rPr>
           <w:rFonts w:eastAsiaTheme="minorHAnsi" w:cstheme="minorHAnsi"/>
@@ -3769,6 +3767,7 @@
         </w:rPr>
         <w:t>underfitting</w:t>
       </w:r>
+      <w:proofErr w:type="spellEnd"/>
       <w:r>
         <w:rPr>
           <w:rFonts w:eastAsiaTheme="minorHAnsi" w:cstheme="minorHAnsi" w:hint="cs"/>
@@ -5052,6 +5051,7 @@
       <w:r>
         <w:rPr>
           <w:rFonts w:eastAsiaTheme="minorHAnsi" w:cstheme="minorHAnsi"/>
+          <w:noProof/>
           <w:sz w:val="26"/>
           <w:szCs w:val="26"/>
         </w:rPr>
@@ -5214,7 +5214,43 @@
           <w:szCs w:val="26"/>
           <w:rtl/>
         </w:rPr>
-        <w:t xml:space="preserve">כעת כאשר בידנו סט מבחן לא מתויג אימנו את המסווג בשנית כל סט האימון מתחילת הקורס מכיוון שכעת </w:t>
+        <w:t xml:space="preserve">כעת כאשר בידנו סט מבחן לא מתויג אימנו את המסווג בשנית כל סט </w:t>
+      </w:r>
+      <w:r>
+        <w:rPr>
+          <w:rFonts w:eastAsiaTheme="minorHAnsi" w:cstheme="minorHAnsi" w:hint="cs"/>
+          <w:sz w:val="26"/>
+          <w:szCs w:val="26"/>
+          <w:rtl/>
+        </w:rPr>
+        <w:t>הדוגמאות</w:t>
+      </w:r>
+      <w:r>
+        <w:rPr>
+          <w:rFonts w:eastAsiaTheme="minorHAnsi" w:cstheme="minorHAnsi" w:hint="cs"/>
+          <w:sz w:val="26"/>
+          <w:szCs w:val="26"/>
+          <w:rtl/>
+        </w:rPr>
+        <w:t xml:space="preserve"> מתחילת הקורס</w:t>
+      </w:r>
+      <w:r>
+        <w:rPr>
+          <w:rFonts w:eastAsiaTheme="minorHAnsi" w:cstheme="minorHAnsi" w:hint="cs"/>
+          <w:sz w:val="26"/>
+          <w:szCs w:val="26"/>
+          <w:rtl/>
+        </w:rPr>
+        <w:t>(כולל סט המבחן ששמנו בצד בתחילת הקורס)</w:t>
+      </w:r>
+      <w:r>
+        <w:rPr>
+          <w:rFonts w:eastAsiaTheme="minorHAnsi" w:cstheme="minorHAnsi" w:hint="cs"/>
+          <w:sz w:val="26"/>
+          <w:szCs w:val="26"/>
+          <w:rtl/>
+        </w:rPr>
+        <w:t xml:space="preserve"> מכיוון שכעת </w:t>
       </w:r>
       <w:r>
         <w:rPr>
@@ -5459,7 +5495,7 @@
         <w:spacing w:after="0" w:line="240" w:lineRule="auto"/>
         <w:ind w:left="360"/>
         <w:rPr>
-          <w:rFonts w:eastAsiaTheme="minorHAnsi" w:cstheme="minorHAnsi" w:hint="cs"/>
+          <w:rFonts w:eastAsiaTheme="minorHAnsi" w:cstheme="minorHAnsi"/>
           <w:sz w:val="26"/>
           <w:szCs w:val="26"/>
           <w:rtl/>
@@ -6824,7 +6860,18 @@
           <w:szCs w:val="26"/>
           <w:rtl/>
         </w:rPr>
-        <w:t xml:space="preserve"> היא עדיין הסגולים אמנם המפלגה שכעת במקום השני היא לא החאקי כמו שראינו בסט המבחן הקודם אלא דווקא החומים. מכיוון שלפי סט המבחן הקודם אחוז הדיוק של המסווג שלנו מוגדר כטוב מאוד ולא ראינו נטייה ברורה של המסווג שלנו להתבלבל בין קולות של המפלגה החומה לבין קולות של מפלגות אחרות </w:t>
+        <w:t xml:space="preserve"> היא עדיין הסגולים אמנם המפלגה שכעת במקום השני היא</w:t>
+      </w:r>
+      <w:bookmarkStart w:id="0" w:name="_GoBack"/>
+      <w:bookmarkEnd w:id="0"/>
+      <w:r>
+        <w:rPr>
+          <w:rFonts w:eastAsiaTheme="minorHAnsi" w:cstheme="minorHAnsi" w:hint="cs"/>
+          <w:sz w:val="26"/>
+          <w:szCs w:val="26"/>
+          <w:rtl/>
+        </w:rPr>
+        <w:t xml:space="preserve"> לא החאקי כמו שראינו בסט המבחן הקודם אלא דווקא החומים. מכיוון שלפי סט המבחן הקודם אחוז הדיוק של המסווג שלנו מוגדר כטוב מאוד ולא ראינו נטייה ברורה של המסווג שלנו להתבלבל בין קולות של המפלגה החומה לבין קולות של מפלגות אחרות </w:t>
       </w:r>
       <w:r>
         <w:rPr>
@@ -6949,8 +6996,6 @@
         <w:lastRenderedPageBreak/>
         <w:t>Building Steady Coalition Using Clustering Model:</w:t>
       </w:r>
-      <w:bookmarkStart w:id="0" w:name="_GoBack"/>
-      <w:bookmarkEnd w:id="0"/>
     </w:p>
     <w:p>
       <w:pPr>
@@ -6975,7 +7020,7 @@
 </file>
 
 <file path=word/numbering.xml><?xml version="1.0" encoding="utf-8"?>
-<w:numbering xmlns:wpc="http://schemas.microsoft.com/office/word/2010/wordprocessingCanvas" xmlns:cx="http://schemas.microsoft.com/office/drawing/2014/chartex" xmlns:cx1="http://schemas.microsoft.com/office/drawing/2015/9/8/chartex" xmlns:cx2="http://schemas.microsoft.com/office/drawing/2015/10/21/chartex" xmlns:cx3="http://schemas.microsoft.com/office/drawing/2016/5/9/chartex" xmlns:cx4="http://schemas.microsoft.com/office/drawing/2016/5/10/chartex" xmlns:cx5="http://schemas.microsoft.com/office/drawing/2016/5/11/chartex" xmlns:cx6="http://schemas.microsoft.com/office/drawing/2016/5/12/chartex" xmlns:cx7="http://schemas.microsoft.com/office/drawing/2016/5/13/chartex" xmlns:cx8="http://schemas.microsoft.com/office/drawing/2016/5/14/chartex" xmlns:mc="http://schemas.openxmlformats.org/markup-compatibility/2006" xmlns:aink="http://schemas.microsoft.com/office/drawing/2016/ink" xmlns:am3d="http://schemas.microsoft.com/office/drawing/2017/model3d" xmlns:o="urn:schemas-microsoft-com:office:office" xmlns:r="http://schemas.openxmlformats.org/officeDocument/2006/relationships" xmlns:m="http://schemas.openxmlformats.org/officeDocument/2006/math" xmlns:v="urn:schemas-microsoft-com:vml" xmlns:wp14="http://schemas.microsoft.com/office/word/2010/wordprocessingDrawing" xmlns:wp="http://schemas.openxmlformats.org/drawingml/2006/wordprocessingDrawing" xmlns:w10="urn:schemas-microsoft-com:office:word" xmlns:w="http://schemas.openxmlformats.org/wordprocessingml/2006/main" xmlns:w14="http://schemas.microsoft.com/office/word/2010/wordml" xmlns:w15="http://schemas.microsoft.com/office/word/2012/wordml" xmlns:w16cid="http://schemas.microsoft.com/office/word/2016/wordml/cid" xmlns:w16se="http://schemas.microsoft.com/office/word/2015/wordml/symex" xmlns:wpg="http://schemas.microsoft.com/office/word/2010/wordprocessingGroup" xmlns:wpi="http://schemas.microsoft.com/office/word/2010/wordprocessingInk" xmlns:wne="http://schemas.microsoft.com/office/word/2006/wordml" xmlns:wps="http://schemas.microsoft.com/office/word/2010/wordprocessingShape" mc:Ignorable="w14 w15 w16se w16cid wp14">
+<w:numbering xmlns:wpc="http://schemas.microsoft.com/office/word/2010/wordprocessingCanvas" xmlns:mc="http://schemas.openxmlformats.org/markup-compatibility/2006" xmlns:o="urn:schemas-microsoft-com:office:office" xmlns:r="http://schemas.openxmlformats.org/officeDocument/2006/relationships" xmlns:m="http://schemas.openxmlformats.org/officeDocument/2006/math" xmlns:v="urn:schemas-microsoft-com:vml" xmlns:wp14="http://schemas.microsoft.com/office/word/2010/wordprocessingDrawing" xmlns:wp="http://schemas.openxmlformats.org/drawingml/2006/wordprocessingDrawing" xmlns:w10="urn:schemas-microsoft-com:office:word" xmlns:w="http://schemas.openxmlformats.org/wordprocessingml/2006/main" xmlns:w14="http://schemas.microsoft.com/office/word/2010/wordml" xmlns:w15="http://schemas.microsoft.com/office/word/2012/wordml" xmlns:wpg="http://schemas.microsoft.com/office/word/2010/wordprocessingGroup" xmlns:wpi="http://schemas.microsoft.com/office/word/2010/wordprocessingInk" xmlns:wne="http://schemas.microsoft.com/office/word/2006/wordml" xmlns:wps="http://schemas.microsoft.com/office/word/2010/wordprocessingShape" mc:Ignorable="w14 w15 wp14">
   <w:abstractNum w:abstractNumId="0" w15:restartNumberingAfterBreak="0">
     <w:nsid w:val="057D4038"/>
     <w:multiLevelType w:val="hybridMultilevel"/>
@@ -9756,7 +9801,7 @@
 </file>
 
 <file path=word/styles.xml><?xml version="1.0" encoding="utf-8"?>
-<w:styles xmlns:mc="http://schemas.openxmlformats.org/markup-compatibility/2006" xmlns:r="http://schemas.openxmlformats.org/officeDocument/2006/relationships" xmlns:w="http://schemas.openxmlformats.org/wordprocessingml/2006/main" xmlns:w14="http://schemas.microsoft.com/office/word/2010/wordml" xmlns:w15="http://schemas.microsoft.com/office/word/2012/wordml" xmlns:w16cid="http://schemas.microsoft.com/office/word/2016/wordml/cid" xmlns:w16se="http://schemas.microsoft.com/office/word/2015/wordml/symex" mc:Ignorable="w14 w15 w16se w16cid">
+<w:styles xmlns:mc="http://schemas.openxmlformats.org/markup-compatibility/2006" xmlns:r="http://schemas.openxmlformats.org/officeDocument/2006/relationships" xmlns:w="http://schemas.openxmlformats.org/wordprocessingml/2006/main" xmlns:w14="http://schemas.microsoft.com/office/word/2010/wordml" xmlns:w15="http://schemas.microsoft.com/office/word/2012/wordml" mc:Ignorable="w14 w15">
   <w:docDefaults>
     <w:rPrDefault>
       <w:rPr>
@@ -9772,7 +9817,7 @@
       </w:pPr>
     </w:pPrDefault>
   </w:docDefaults>
-  <w:latentStyles w:defLockedState="0" w:defUIPriority="99" w:defSemiHidden="0" w:defUnhideWhenUsed="0" w:defQFormat="0" w:count="376">
+  <w:latentStyles w:defLockedState="0" w:defUIPriority="99" w:defSemiHidden="0" w:defUnhideWhenUsed="0" w:defQFormat="0" w:count="371">
     <w:lsdException w:name="Normal" w:uiPriority="0" w:qFormat="1"/>
     <w:lsdException w:name="heading 1" w:uiPriority="9" w:qFormat="1"/>
     <w:lsdException w:name="heading 2" w:semiHidden="1" w:uiPriority="9" w:unhideWhenUsed="1" w:qFormat="1"/>
@@ -9878,6 +9923,7 @@
     <w:lsdException w:name="HTML Sample" w:semiHidden="1" w:unhideWhenUsed="1"/>
     <w:lsdException w:name="HTML Typewriter" w:semiHidden="1" w:unhideWhenUsed="1"/>
     <w:lsdException w:name="HTML Variable" w:semiHidden="1" w:unhideWhenUsed="1"/>
+    <w:lsdException w:name="Normal Table" w:semiHidden="1" w:unhideWhenUsed="1"/>
     <w:lsdException w:name="annotation subject" w:semiHidden="1" w:unhideWhenUsed="1"/>
     <w:lsdException w:name="No List" w:semiHidden="1" w:unhideWhenUsed="1"/>
     <w:lsdException w:name="Outline List 1" w:semiHidden="1" w:unhideWhenUsed="1"/>
@@ -9920,8 +9966,11 @@
     <w:lsdException w:name="Table Contemporary" w:semiHidden="1" w:unhideWhenUsed="1"/>
     <w:lsdException w:name="Table Elegant" w:semiHidden="1" w:unhideWhenUsed="1"/>
     <w:lsdException w:name="Table Professional" w:semiHidden="1" w:unhideWhenUsed="1"/>
+    <w:lsdException w:name="Table Subtle 1" w:semiHidden="1" w:unhideWhenUsed="1"/>
     <w:lsdException w:name="Table Subtle 2" w:semiHidden="1" w:unhideWhenUsed="1"/>
     <w:lsdException w:name="Table Web 1" w:semiHidden="1" w:unhideWhenUsed="1"/>
+    <w:lsdException w:name="Table Web 2" w:semiHidden="1" w:unhideWhenUsed="1"/>
+    <w:lsdException w:name="Table Web 3" w:semiHidden="1" w:unhideWhenUsed="1"/>
     <w:lsdException w:name="Balloon Text" w:semiHidden="1" w:unhideWhenUsed="1"/>
     <w:lsdException w:name="Table Grid" w:uiPriority="39"/>
     <w:lsdException w:name="Table Theme" w:semiHidden="1" w:unhideWhenUsed="1"/>
@@ -10140,11 +10189,6 @@
     <w:lsdException w:name="List Table 5 Dark Accent 6" w:uiPriority="50"/>
     <w:lsdException w:name="List Table 6 Colorful Accent 6" w:uiPriority="51"/>
     <w:lsdException w:name="List Table 7 Colorful Accent 6" w:uiPriority="52"/>
-    <w:lsdException w:name="Mention" w:semiHidden="1" w:unhideWhenUsed="1"/>
-    <w:lsdException w:name="Smart Hyperlink" w:semiHidden="1" w:unhideWhenUsed="1"/>
-    <w:lsdException w:name="Hashtag" w:semiHidden="1" w:unhideWhenUsed="1"/>
-    <w:lsdException w:name="Unresolved Mention" w:semiHidden="1" w:unhideWhenUsed="1"/>
-    <w:lsdException w:name="Smart Link" w:semiHidden="1" w:unhideWhenUsed="1"/>
   </w:latentStyles>
   <w:style w:type="paragraph" w:default="1" w:styleId="Normal">
     <w:name w:val="Normal"/>

</xml_diff>

<commit_message>
dry part minor changes
</commit_message>
<xml_diff>
--- a/HW_5/dry_editable.docx
+++ b/HW_5/dry_editable.docx
@@ -6992,7 +6992,7 @@
           <w:szCs w:val="26"/>
           <w:rtl/>
         </w:rPr>
-        <w:t>לצורך בניית קואליציה בעזרת סט המבחן הלא מתויג החלטנו לשנות גישה מתרגיל בית 4 ולבחון צעדים חדשים להרכבת הקואליציה על מנת להחיות יותר תואמים להגדרת קואליציה יציבה.</w:t>
+        <w:t>לצורך בניית קואליציה בעזרת סט המבחן הלא מתויג החלטנו לשנות גישה מתרגיל בית 4 ולבחון צעדים חדשים להרכבת הקואליציה על מנת להיות יותר תואמים להגדרת קואליציה יציבה.</w:t>
       </w:r>
     </w:p>
     <w:p>
@@ -7000,7 +7000,7 @@
         <w:bidi/>
         <w:spacing w:line="259" w:lineRule="auto"/>
         <w:rPr>
-          <w:rFonts w:eastAsiaTheme="minorHAnsi" w:cstheme="minorHAnsi"/>
+          <w:rFonts w:eastAsiaTheme="minorHAnsi" w:cstheme="minorHAnsi" w:hint="cs"/>
           <w:sz w:val="26"/>
           <w:szCs w:val="26"/>
           <w:rtl/>
@@ -7063,7 +7063,33 @@
           <w:szCs w:val="26"/>
           <w:rtl/>
         </w:rPr>
-        <w:t xml:space="preserve"> וזאת מכיוון שהניב תוצאות טובות בתרגיל בית קודם.</w:t>
+        <w:t xml:space="preserve"> וזאת מכיוון שהניב תוצאות טובות בתרגיל בית קודם</w:t>
+      </w:r>
+      <w:r>
+        <w:rPr>
+          <w:rFonts w:eastAsiaTheme="minorHAnsi" w:cstheme="minorHAnsi" w:hint="cs"/>
+          <w:sz w:val="26"/>
+          <w:szCs w:val="26"/>
+          <w:rtl/>
+        </w:rPr>
+        <w:t xml:space="preserve"> המוטיבציה להשתמש במודל שכזה היא היכולת לזהות דמיון בין המצביעים של המפלגות על ידי קיבוצם לתוך </w:t>
+      </w:r>
+      <w:r>
+        <w:rPr>
+          <w:rFonts w:eastAsiaTheme="minorHAnsi" w:cstheme="minorHAnsi"/>
+          <w:sz w:val="26"/>
+          <w:szCs w:val="26"/>
+        </w:rPr>
+        <w:t>Clusters</w:t>
+      </w:r>
+      <w:r>
+        <w:rPr>
+          <w:rFonts w:eastAsiaTheme="minorHAnsi" w:cstheme="minorHAnsi" w:hint="cs"/>
+          <w:sz w:val="26"/>
+          <w:szCs w:val="26"/>
+          <w:rtl/>
+        </w:rPr>
+        <w:t>.</w:t>
       </w:r>
     </w:p>
     <w:p>
@@ -7345,6 +7371,7 @@
       <w:r>
         <w:rPr>
           <w:rFonts w:eastAsiaTheme="minorHAnsi" w:cs="Calibri"/>
+          <w:noProof/>
           <w:sz w:val="26"/>
           <w:szCs w:val="26"/>
           <w:rtl/>
@@ -7462,10 +7489,12 @@
       <w:r>
         <w:rPr>
           <w:rFonts w:eastAsiaTheme="minorHAnsi" w:cs="Calibri"/>
-          <w:sz w:val="26"/>
-          <w:szCs w:val="26"/>
-          <w:rtl/>
-        </w:rPr>
+          <w:noProof/>
+          <w:sz w:val="26"/>
+          <w:szCs w:val="26"/>
+          <w:rtl/>
+        </w:rPr>
+        <w:lastRenderedPageBreak/>
         <w:drawing>
           <wp:inline distT="0" distB="0" distL="0" distR="0" wp14:anchorId="2E673A32" wp14:editId="14B590E4">
             <wp:extent cx="2438400" cy="1828800"/>
@@ -7522,7 +7551,6 @@
           <w:u w:val="single"/>
           <w:rtl/>
         </w:rPr>
-        <w:lastRenderedPageBreak/>
         <w:t xml:space="preserve">מדדים </w:t>
       </w:r>
       <w:r>
@@ -7721,6 +7749,7 @@
       <w:r>
         <w:rPr>
           <w:rFonts w:eastAsiaTheme="minorHAnsi" w:cs="Calibri"/>
+          <w:noProof/>
           <w:sz w:val="26"/>
           <w:szCs w:val="26"/>
           <w:rtl/>
@@ -7889,7 +7918,7 @@
         <w:spacing w:line="259" w:lineRule="auto"/>
         <w:jc w:val="center"/>
         <w:rPr>
-          <w:rFonts w:eastAsiaTheme="minorHAnsi" w:cstheme="minorHAnsi" w:hint="cs"/>
+          <w:rFonts w:eastAsiaTheme="minorHAnsi" w:cstheme="minorHAnsi"/>
           <w:sz w:val="26"/>
           <w:szCs w:val="26"/>
           <w:rtl/>
@@ -7898,6 +7927,7 @@
       <w:r>
         <w:rPr>
           <w:rFonts w:eastAsiaTheme="minorHAnsi" w:cs="Calibri"/>
+          <w:noProof/>
           <w:sz w:val="26"/>
           <w:szCs w:val="26"/>
           <w:rtl/>
@@ -7974,7 +8004,25 @@
           <w:szCs w:val="26"/>
           <w:rtl/>
         </w:rPr>
-        <w:t xml:space="preserve"> וזאת מכיוון שעבור מספר זה שך </w:t>
+        <w:t xml:space="preserve"> וזאת מכיוון שעבור מספר זה ש</w:t>
+      </w:r>
+      <w:r>
+        <w:rPr>
+          <w:rFonts w:eastAsiaTheme="minorHAnsi" w:cstheme="minorHAnsi" w:hint="cs"/>
+          <w:sz w:val="26"/>
+          <w:szCs w:val="26"/>
+          <w:rtl/>
+        </w:rPr>
+        <w:t>ל</w:t>
+      </w:r>
+      <w:r>
+        <w:rPr>
+          <w:rFonts w:eastAsiaTheme="minorHAnsi" w:cstheme="minorHAnsi" w:hint="cs"/>
+          <w:sz w:val="26"/>
+          <w:szCs w:val="26"/>
+          <w:rtl/>
+        </w:rPr>
+        <w:t xml:space="preserve"> </w:t>
       </w:r>
       <w:r>
         <w:rPr>
@@ -7996,22 +8044,26 @@
     </w:p>
     <w:p>
       <w:pPr>
+        <w:bidi/>
         <w:spacing w:line="259" w:lineRule="auto"/>
         <w:rPr>
           <w:rFonts w:eastAsiaTheme="minorHAnsi" w:cstheme="minorHAnsi"/>
           <w:sz w:val="26"/>
           <w:szCs w:val="26"/>
-          <w:rtl/>
-        </w:rPr>
-      </w:pPr>
-      <w:r>
-        <w:rPr>
-          <w:rFonts w:eastAsiaTheme="minorHAnsi" w:cstheme="minorHAnsi"/>
-          <w:sz w:val="26"/>
-          <w:szCs w:val="26"/>
-          <w:rtl/>
-        </w:rPr>
-        <w:br w:type="page"/>
+          <w:u w:val="single"/>
+          <w:rtl/>
+        </w:rPr>
+      </w:pPr>
+      <w:r>
+        <w:rPr>
+          <w:rFonts w:eastAsiaTheme="minorHAnsi" w:cstheme="minorHAnsi" w:hint="cs"/>
+          <w:sz w:val="26"/>
+          <w:szCs w:val="26"/>
+          <w:u w:val="single"/>
+          <w:rtl/>
+        </w:rPr>
+        <w:lastRenderedPageBreak/>
+        <w:t>הרכבת הקואליציה התבצעה באופן הבא:</w:t>
       </w:r>
     </w:p>
     <w:p>
@@ -8022,20 +8074,75 @@
           <w:rFonts w:eastAsiaTheme="minorHAnsi" w:cstheme="minorHAnsi"/>
           <w:sz w:val="26"/>
           <w:szCs w:val="26"/>
-          <w:u w:val="single"/>
-          <w:rtl/>
-        </w:rPr>
-      </w:pPr>
-      <w:r>
-        <w:rPr>
-          <w:rFonts w:eastAsiaTheme="minorHAnsi" w:cstheme="minorHAnsi" w:hint="cs"/>
-          <w:sz w:val="26"/>
-          <w:szCs w:val="26"/>
-          <w:u w:val="single"/>
-          <w:rtl/>
-        </w:rPr>
-        <w:lastRenderedPageBreak/>
-        <w:t>הרכבת הקואליציה התבצעה באופן הבא:</w:t>
+          <w:rtl/>
+        </w:rPr>
+      </w:pPr>
+      <w:r>
+        <w:rPr>
+          <w:rFonts w:eastAsiaTheme="minorHAnsi" w:cstheme="minorHAnsi" w:hint="cs"/>
+          <w:sz w:val="26"/>
+          <w:szCs w:val="26"/>
+          <w:rtl/>
+        </w:rPr>
+        <w:t>לאחר בחירת מספר ה</w:t>
+      </w:r>
+      <w:r>
+        <w:rPr>
+          <w:rFonts w:eastAsiaTheme="minorHAnsi" w:cstheme="minorHAnsi"/>
+          <w:sz w:val="26"/>
+          <w:szCs w:val="26"/>
+        </w:rPr>
+        <w:t xml:space="preserve"> </w:t>
+      </w:r>
+      <w:r>
+        <w:rPr>
+          <w:rFonts w:eastAsiaTheme="minorHAnsi" w:cstheme="minorHAnsi"/>
+          <w:sz w:val="26"/>
+          <w:szCs w:val="26"/>
+        </w:rPr>
+        <w:t>Clusters</w:t>
+      </w:r>
+      <w:r>
+        <w:rPr>
+          <w:rFonts w:eastAsiaTheme="minorHAnsi" w:cstheme="minorHAnsi" w:hint="cs"/>
+          <w:sz w:val="26"/>
+          <w:szCs w:val="26"/>
+          <w:rtl/>
+        </w:rPr>
+        <w:t xml:space="preserve">(5) אימנו מחדש את ה </w:t>
+      </w:r>
+      <w:r>
+        <w:rPr>
+          <w:rFonts w:eastAsiaTheme="minorHAnsi" w:cstheme="minorHAnsi"/>
+          <w:sz w:val="26"/>
+          <w:szCs w:val="26"/>
+        </w:rPr>
+        <w:t>Gaussian</w:t>
+      </w:r>
+      <w:r>
+        <w:rPr>
+          <w:rFonts w:eastAsiaTheme="minorHAnsi" w:cstheme="minorHAnsi"/>
+          <w:sz w:val="26"/>
+          <w:szCs w:val="26"/>
+        </w:rPr>
+        <w:t xml:space="preserve"> </w:t>
+      </w:r>
+      <w:r>
+        <w:rPr>
+          <w:rFonts w:eastAsiaTheme="minorHAnsi" w:cstheme="minorHAnsi"/>
+          <w:sz w:val="26"/>
+          <w:szCs w:val="26"/>
+        </w:rPr>
+        <w:t>Mixture</w:t>
+      </w:r>
+      <w:r>
+        <w:rPr>
+          <w:rFonts w:eastAsiaTheme="minorHAnsi" w:cstheme="minorHAnsi" w:hint="cs"/>
+          <w:sz w:val="26"/>
+          <w:szCs w:val="26"/>
+          <w:rtl/>
+        </w:rPr>
+        <w:t xml:space="preserve"> עם סט המבחן הלא מתויג.</w:t>
       </w:r>
     </w:p>
     <w:p>
@@ -8046,17 +8153,34 @@
           <w:rFonts w:eastAsiaTheme="minorHAnsi" w:cstheme="minorHAnsi"/>
           <w:sz w:val="26"/>
           <w:szCs w:val="26"/>
-          <w:rtl/>
-        </w:rPr>
-      </w:pPr>
-      <w:r>
-        <w:rPr>
-          <w:rFonts w:eastAsiaTheme="minorHAnsi" w:cstheme="minorHAnsi" w:hint="cs"/>
-          <w:sz w:val="26"/>
-          <w:szCs w:val="26"/>
-          <w:rtl/>
-        </w:rPr>
-        <w:t>לאחר בחירת מספר ה</w:t>
+        </w:rPr>
+      </w:pPr>
+      <w:r>
+        <w:rPr>
+          <w:rFonts w:eastAsiaTheme="minorHAnsi" w:cstheme="minorHAnsi" w:hint="cs"/>
+          <w:sz w:val="26"/>
+          <w:szCs w:val="26"/>
+          <w:rtl/>
+        </w:rPr>
+        <w:t>על מנת</w:t>
+      </w:r>
+      <w:r>
+        <w:rPr>
+          <w:rFonts w:eastAsiaTheme="minorHAnsi" w:cstheme="minorHAnsi" w:hint="cs"/>
+          <w:sz w:val="26"/>
+          <w:szCs w:val="26"/>
+          <w:rtl/>
+        </w:rPr>
+        <w:t xml:space="preserve"> להבין </w:t>
+      </w:r>
+      <w:r>
+        <w:rPr>
+          <w:rFonts w:eastAsiaTheme="minorHAnsi" w:cstheme="minorHAnsi" w:hint="cs"/>
+          <w:sz w:val="26"/>
+          <w:szCs w:val="26"/>
+          <w:rtl/>
+        </w:rPr>
+        <w:t>את קווי הדמיון בין המפלגות עבור כל מפלגה ניתחנו את הפילוג שלה לפי ה</w:t>
       </w:r>
       <w:r>
         <w:rPr>
@@ -8081,95 +8205,10 @@
           <w:szCs w:val="26"/>
           <w:rtl/>
         </w:rPr>
-        <w:t xml:space="preserve">(5) אימנו מחדש את ה </w:t>
-      </w:r>
-      <w:r>
-        <w:rPr>
-          <w:rFonts w:eastAsiaTheme="minorHAnsi" w:cstheme="minorHAnsi"/>
-          <w:sz w:val="26"/>
-          <w:szCs w:val="26"/>
-        </w:rPr>
-        <w:t>Gaussian</w:t>
-      </w:r>
-      <w:r>
-        <w:rPr>
-          <w:rFonts w:eastAsiaTheme="minorHAnsi" w:cstheme="minorHAnsi"/>
-          <w:sz w:val="26"/>
-          <w:szCs w:val="26"/>
-        </w:rPr>
         <w:t xml:space="preserve"> </w:t>
       </w:r>
-      <w:r>
-        <w:rPr>
-          <w:rFonts w:eastAsiaTheme="minorHAnsi" w:cstheme="minorHAnsi"/>
-          <w:sz w:val="26"/>
-          <w:szCs w:val="26"/>
-        </w:rPr>
-        <w:t>Mixture</w:t>
-      </w:r>
-      <w:r>
-        <w:rPr>
-          <w:rFonts w:eastAsiaTheme="minorHAnsi" w:cstheme="minorHAnsi" w:hint="cs"/>
-          <w:sz w:val="26"/>
-          <w:szCs w:val="26"/>
-          <w:rtl/>
-        </w:rPr>
-        <w:t xml:space="preserve"> עם סט המבחן הלא מתויג.</w:t>
-      </w:r>
-    </w:p>
-    <w:p>
-      <w:pPr>
-        <w:bidi/>
-        <w:spacing w:line="259" w:lineRule="auto"/>
-        <w:rPr>
-          <w:rFonts w:eastAsiaTheme="minorHAnsi" w:cstheme="minorHAnsi"/>
-          <w:sz w:val="26"/>
-          <w:szCs w:val="26"/>
-        </w:rPr>
-      </w:pPr>
-      <w:r>
-        <w:rPr>
-          <w:rFonts w:eastAsiaTheme="minorHAnsi" w:cstheme="minorHAnsi" w:hint="cs"/>
-          <w:sz w:val="26"/>
-          <w:szCs w:val="26"/>
-          <w:rtl/>
-        </w:rPr>
-        <w:t>על מנת</w:t>
-      </w:r>
-      <w:r>
-        <w:rPr>
-          <w:rFonts w:eastAsiaTheme="minorHAnsi" w:cstheme="minorHAnsi" w:hint="cs"/>
-          <w:sz w:val="26"/>
-          <w:szCs w:val="26"/>
-          <w:rtl/>
-        </w:rPr>
-        <w:t xml:space="preserve"> להבין </w:t>
-      </w:r>
-      <w:r>
-        <w:rPr>
-          <w:rFonts w:eastAsiaTheme="minorHAnsi" w:cstheme="minorHAnsi" w:hint="cs"/>
-          <w:sz w:val="26"/>
-          <w:szCs w:val="26"/>
-          <w:rtl/>
-        </w:rPr>
-        <w:t>את קווי הדמיון בין המפלגות עבור כל מפלגה ניתחנו את הפילוג שלה לפי ה</w:t>
-      </w:r>
-      <w:r>
-        <w:rPr>
-          <w:rFonts w:eastAsiaTheme="minorHAnsi" w:cstheme="minorHAnsi"/>
-          <w:sz w:val="26"/>
-          <w:szCs w:val="26"/>
-        </w:rPr>
-        <w:t xml:space="preserve"> </w:t>
-      </w:r>
-      <w:r>
-        <w:rPr>
-          <w:rFonts w:eastAsiaTheme="minorHAnsi" w:cstheme="minorHAnsi"/>
-          <w:sz w:val="26"/>
-          <w:szCs w:val="26"/>
-        </w:rPr>
-        <w:t>Clusters</w:t>
-      </w:r>
+      <w:bookmarkStart w:id="0" w:name="_GoBack"/>
+      <w:bookmarkEnd w:id="0"/>
       <w:r>
         <w:rPr>
           <w:rFonts w:eastAsiaTheme="minorHAnsi" w:cstheme="minorHAnsi" w:hint="cs"/>
@@ -13518,23 +13557,7 @@
                 <w:sz w:val="26"/>
                 <w:szCs w:val="26"/>
               </w:rPr>
-              <w:t xml:space="preserve">Block </w:t>
-            </w:r>
-            <w:r>
-              <w:rPr>
-                <w:rFonts w:eastAsiaTheme="minorHAnsi" w:cstheme="minorHAnsi"/>
-                <w:sz w:val="26"/>
-                <w:szCs w:val="26"/>
-              </w:rPr>
-              <w:t>4</w:t>
-            </w:r>
-            <w:r>
-              <w:rPr>
-                <w:rFonts w:eastAsiaTheme="minorHAnsi" w:cstheme="minorHAnsi"/>
-                <w:sz w:val="26"/>
-                <w:szCs w:val="26"/>
-              </w:rPr>
-              <w:t xml:space="preserve"> </w:t>
+              <w:t xml:space="preserve">Block 4 </w:t>
             </w:r>
           </w:p>
         </w:tc>
@@ -13559,23 +13582,7 @@
                 <w:sz w:val="26"/>
                 <w:szCs w:val="26"/>
               </w:rPr>
-              <w:t xml:space="preserve">Block </w:t>
-            </w:r>
-            <w:r>
-              <w:rPr>
-                <w:rFonts w:eastAsiaTheme="minorHAnsi" w:cstheme="minorHAnsi"/>
-                <w:sz w:val="26"/>
-                <w:szCs w:val="26"/>
-              </w:rPr>
-              <w:t>3</w:t>
-            </w:r>
-            <w:r>
-              <w:rPr>
-                <w:rFonts w:eastAsiaTheme="minorHAnsi" w:cstheme="minorHAnsi"/>
-                <w:sz w:val="26"/>
-                <w:szCs w:val="26"/>
-              </w:rPr>
-              <w:t xml:space="preserve"> </w:t>
+              <w:t xml:space="preserve">Block 3 </w:t>
             </w:r>
           </w:p>
         </w:tc>
@@ -13600,23 +13607,7 @@
                 <w:sz w:val="26"/>
                 <w:szCs w:val="26"/>
               </w:rPr>
-              <w:t xml:space="preserve">Block </w:t>
-            </w:r>
-            <w:r>
-              <w:rPr>
-                <w:rFonts w:eastAsiaTheme="minorHAnsi" w:cstheme="minorHAnsi"/>
-                <w:sz w:val="26"/>
-                <w:szCs w:val="26"/>
-              </w:rPr>
-              <w:t>2</w:t>
-            </w:r>
-            <w:r>
-              <w:rPr>
-                <w:rFonts w:eastAsiaTheme="minorHAnsi" w:cstheme="minorHAnsi"/>
-                <w:sz w:val="26"/>
-                <w:szCs w:val="26"/>
-              </w:rPr>
-              <w:t xml:space="preserve"> </w:t>
+              <w:t xml:space="preserve">Block 2 </w:t>
             </w:r>
           </w:p>
         </w:tc>
@@ -13641,23 +13632,7 @@
                 <w:sz w:val="26"/>
                 <w:szCs w:val="26"/>
               </w:rPr>
-              <w:t xml:space="preserve">Block </w:t>
-            </w:r>
-            <w:r>
-              <w:rPr>
-                <w:rFonts w:eastAsiaTheme="minorHAnsi" w:cstheme="minorHAnsi"/>
-                <w:sz w:val="26"/>
-                <w:szCs w:val="26"/>
-              </w:rPr>
-              <w:t>1</w:t>
-            </w:r>
-            <w:r>
-              <w:rPr>
-                <w:rFonts w:eastAsiaTheme="minorHAnsi" w:cstheme="minorHAnsi"/>
-                <w:sz w:val="26"/>
-                <w:szCs w:val="26"/>
-              </w:rPr>
-              <w:t xml:space="preserve"> </w:t>
+              <w:t xml:space="preserve">Block 1 </w:t>
             </w:r>
           </w:p>
         </w:tc>
@@ -13682,23 +13657,7 @@
                 <w:sz w:val="26"/>
                 <w:szCs w:val="26"/>
               </w:rPr>
-              <w:t xml:space="preserve">Block </w:t>
-            </w:r>
-            <w:r>
-              <w:rPr>
-                <w:rFonts w:eastAsiaTheme="minorHAnsi" w:cstheme="minorHAnsi"/>
-                <w:sz w:val="26"/>
-                <w:szCs w:val="26"/>
-              </w:rPr>
-              <w:t>0</w:t>
-            </w:r>
-            <w:r>
-              <w:rPr>
-                <w:rFonts w:eastAsiaTheme="minorHAnsi" w:cstheme="minorHAnsi"/>
-                <w:sz w:val="26"/>
-                <w:szCs w:val="26"/>
-              </w:rPr>
-              <w:t xml:space="preserve"> </w:t>
+              <w:t xml:space="preserve">Block 0 </w:t>
             </w:r>
           </w:p>
         </w:tc>
@@ -13711,7 +13670,7 @@
               <w:bidi/>
               <w:spacing w:line="259" w:lineRule="auto"/>
               <w:rPr>
-                <w:rFonts w:eastAsiaTheme="minorHAnsi" w:hint="cs"/>
+                <w:rFonts w:eastAsiaTheme="minorHAnsi"/>
                 <w:sz w:val="26"/>
                 <w:szCs w:val="26"/>
                 <w:rtl/>
@@ -14018,15 +13977,7 @@
                 <w:sz w:val="26"/>
                 <w:szCs w:val="26"/>
               </w:rPr>
-              <w:t xml:space="preserve">Block </w:t>
-            </w:r>
-            <w:r>
-              <w:rPr>
-                <w:rFonts w:eastAsiaTheme="minorHAnsi" w:cstheme="minorHAnsi"/>
-                <w:sz w:val="26"/>
-                <w:szCs w:val="26"/>
-              </w:rPr>
-              <w:t>1</w:t>
+              <w:t>Block 1</w:t>
             </w:r>
           </w:p>
         </w:tc>
@@ -14178,15 +14129,7 @@
                 <w:sz w:val="26"/>
                 <w:szCs w:val="26"/>
               </w:rPr>
-              <w:t xml:space="preserve">Block </w:t>
-            </w:r>
-            <w:r>
-              <w:rPr>
-                <w:rFonts w:eastAsiaTheme="minorHAnsi" w:cstheme="minorHAnsi"/>
-                <w:sz w:val="26"/>
-                <w:szCs w:val="26"/>
-              </w:rPr>
-              <w:t>2</w:t>
+              <w:t>Block 2</w:t>
             </w:r>
           </w:p>
         </w:tc>
@@ -14338,15 +14281,7 @@
                 <w:sz w:val="26"/>
                 <w:szCs w:val="26"/>
               </w:rPr>
-              <w:t xml:space="preserve">Block </w:t>
-            </w:r>
-            <w:r>
-              <w:rPr>
-                <w:rFonts w:eastAsiaTheme="minorHAnsi" w:cstheme="minorHAnsi"/>
-                <w:sz w:val="26"/>
-                <w:szCs w:val="26"/>
-              </w:rPr>
-              <w:t>3</w:t>
+              <w:t>Block 3</w:t>
             </w:r>
           </w:p>
         </w:tc>
@@ -14496,15 +14431,7 @@
                 <w:sz w:val="26"/>
                 <w:szCs w:val="26"/>
               </w:rPr>
-              <w:t xml:space="preserve">Block </w:t>
-            </w:r>
-            <w:r>
-              <w:rPr>
-                <w:rFonts w:eastAsiaTheme="minorHAnsi" w:cstheme="minorHAnsi"/>
-                <w:sz w:val="26"/>
-                <w:szCs w:val="26"/>
-              </w:rPr>
-              <w:t>4</w:t>
+              <w:t>Block 4</w:t>
             </w:r>
           </w:p>
         </w:tc>
@@ -14648,16 +14575,7 @@
           <w:szCs w:val="26"/>
           <w:rtl/>
         </w:rPr>
-        <w:t>מ</w:t>
-      </w:r>
-      <w:r>
-        <w:rPr>
-          <w:rFonts w:eastAsiaTheme="minorHAnsi" w:cstheme="minorHAnsi" w:hint="cs"/>
-          <w:sz w:val="26"/>
-          <w:szCs w:val="26"/>
-          <w:rtl/>
-        </w:rPr>
-        <w:t>בלוק</w:t>
+        <w:t>מבלוק</w:t>
       </w:r>
       <w:r>
         <w:rPr>
@@ -14675,16 +14593,7 @@
           <w:szCs w:val="26"/>
           <w:rtl/>
         </w:rPr>
-        <w:t>ב</w:t>
-      </w:r>
-      <w:r>
-        <w:rPr>
-          <w:rFonts w:eastAsiaTheme="minorHAnsi" w:cstheme="minorHAnsi" w:hint="cs"/>
-          <w:sz w:val="26"/>
-          <w:szCs w:val="26"/>
-          <w:rtl/>
-        </w:rPr>
-        <w:t>בלוק</w:t>
+        <w:t>בבלוק</w:t>
       </w:r>
       <w:r>
         <w:rPr>
@@ -14701,7 +14610,7 @@
         <w:bidi/>
         <w:spacing w:line="259" w:lineRule="auto"/>
         <w:rPr>
-          <w:rFonts w:eastAsiaTheme="minorHAnsi" w:hint="cs"/>
+          <w:rFonts w:eastAsiaTheme="minorHAnsi"/>
           <w:b/>
           <w:bCs/>
           <w:sz w:val="26"/>
@@ -14765,7 +14674,7 @@
           <w:szCs w:val="26"/>
           <w:u w:val="single"/>
         </w:rPr>
-        <w:t>Purples</w:t>
+        <w:t>Purples, Pink</w:t>
       </w:r>
       <w:r>
         <w:rPr>
@@ -14776,33 +14685,20 @@
           <w:szCs w:val="26"/>
           <w:u w:val="single"/>
         </w:rPr>
-        <w:t>, Pink</w:t>
-      </w:r>
-      <w:r>
-        <w:rPr>
-          <w:rFonts w:eastAsiaTheme="minorHAnsi" w:cstheme="minorHAnsi"/>
+        <w:t>s,</w:t>
+      </w:r>
+      <w:r>
+        <w:rPr>
+          <w:rFonts w:eastAsiaTheme="minorHAnsi" w:cstheme="minorHAnsi" w:hint="cs"/>
           <w:b/>
           <w:bCs/>
           <w:sz w:val="26"/>
           <w:szCs w:val="26"/>
           <w:u w:val="single"/>
-        </w:rPr>
-        <w:t>s,</w:t>
-      </w:r>
-      <w:r>
-        <w:rPr>
-          <w:rFonts w:eastAsiaTheme="minorHAnsi" w:cstheme="minorHAnsi" w:hint="cs"/>
-          <w:b/>
-          <w:bCs/>
-          <w:sz w:val="26"/>
-          <w:szCs w:val="26"/>
-          <w:u w:val="single"/>
           <w:rtl/>
         </w:rPr>
         <w:t xml:space="preserve"> וכוללת 55.2% מהקולות.</w:t>
       </w:r>
-      <w:bookmarkStart w:id="0" w:name="_GoBack"/>
-      <w:bookmarkEnd w:id="0"/>
     </w:p>
     <w:sectPr>
       <w:pgSz w:w="12240" w:h="15840"/>
@@ -17718,6 +17614,7 @@
     <w:lsdException w:name="HTML Sample" w:semiHidden="1" w:unhideWhenUsed="1"/>
     <w:lsdException w:name="HTML Typewriter" w:semiHidden="1" w:unhideWhenUsed="1"/>
     <w:lsdException w:name="HTML Variable" w:semiHidden="1" w:unhideWhenUsed="1"/>
+    <w:lsdException w:name="Normal Table" w:semiHidden="1" w:unhideWhenUsed="1"/>
     <w:lsdException w:name="annotation subject" w:semiHidden="1" w:unhideWhenUsed="1"/>
     <w:lsdException w:name="No List" w:semiHidden="1" w:unhideWhenUsed="1"/>
     <w:lsdException w:name="Outline List 1" w:semiHidden="1" w:unhideWhenUsed="1"/>
@@ -17760,8 +17657,11 @@
     <w:lsdException w:name="Table Contemporary" w:semiHidden="1" w:unhideWhenUsed="1"/>
     <w:lsdException w:name="Table Elegant" w:semiHidden="1" w:unhideWhenUsed="1"/>
     <w:lsdException w:name="Table Professional" w:semiHidden="1" w:unhideWhenUsed="1"/>
+    <w:lsdException w:name="Table Subtle 1" w:semiHidden="1" w:unhideWhenUsed="1"/>
     <w:lsdException w:name="Table Subtle 2" w:semiHidden="1" w:unhideWhenUsed="1"/>
     <w:lsdException w:name="Table Web 1" w:semiHidden="1" w:unhideWhenUsed="1"/>
+    <w:lsdException w:name="Table Web 2" w:semiHidden="1" w:unhideWhenUsed="1"/>
+    <w:lsdException w:name="Table Web 3" w:semiHidden="1" w:unhideWhenUsed="1"/>
     <w:lsdException w:name="Balloon Text" w:semiHidden="1" w:unhideWhenUsed="1"/>
     <w:lsdException w:name="Table Grid" w:uiPriority="39"/>
     <w:lsdException w:name="Table Theme" w:semiHidden="1" w:unhideWhenUsed="1"/>

</xml_diff>

<commit_message>
minor doc file update
</commit_message>
<xml_diff>
--- a/HW_5/dry_editable.docx
+++ b/HW_5/dry_editable.docx
@@ -330,7 +330,6 @@
                                   <w:rtl/>
                                 </w:rPr>
                               </w:pPr>
-                              <w:proofErr w:type="spellStart"/>
                               <w:r>
                                 <w:rPr>
                                   <w:sz w:val="36"/>
@@ -338,7 +337,6 @@
                                 </w:rPr>
                                 <w:t>idoye</w:t>
                               </w:r>
-                              <w:proofErr w:type="spellEnd"/>
                             </w:p>
                           </w:txbxContent>
                         </wps:txbx>
@@ -378,7 +376,6 @@
                                   <w:rtl/>
                                 </w:rPr>
                               </w:pPr>
-                              <w:proofErr w:type="spellStart"/>
                               <w:r>
                                 <w:rPr>
                                   <w:sz w:val="36"/>
@@ -386,7 +383,6 @@
                                 </w:rPr>
                                 <w:t>saavivi</w:t>
                               </w:r>
-                              <w:proofErr w:type="spellEnd"/>
                             </w:p>
                           </w:txbxContent>
                         </wps:txbx>
@@ -649,7 +645,6 @@
                             <w:rtl/>
                           </w:rPr>
                         </w:pPr>
-                        <w:proofErr w:type="spellStart"/>
                         <w:r>
                           <w:rPr>
                             <w:sz w:val="36"/>
@@ -657,7 +652,6 @@
                           </w:rPr>
                           <w:t>idoye</w:t>
                         </w:r>
-                        <w:proofErr w:type="spellEnd"/>
                       </w:p>
                     </w:txbxContent>
                   </v:textbox>
@@ -674,7 +668,6 @@
                             <w:rtl/>
                           </w:rPr>
                         </w:pPr>
-                        <w:proofErr w:type="spellStart"/>
                         <w:r>
                           <w:rPr>
                             <w:sz w:val="36"/>
@@ -682,7 +675,6 @@
                           </w:rPr>
                           <w:t>saavivi</w:t>
                         </w:r>
-                        <w:proofErr w:type="spellEnd"/>
                       </w:p>
                     </w:txbxContent>
                   </v:textbox>
@@ -3915,7 +3907,25 @@
           <w:szCs w:val="26"/>
           <w:rtl/>
         </w:rPr>
-        <w:t>עבור סט מבחן מתויג אשר המסווג הכולל לא האתמן עליו כלל ולא הסתמך עליו כלל הצלחנו להגיע לאחוז דיוק של 94.</w:t>
+        <w:t>עבור סט מבחן מתויג אשר המסווג הכולל לא ה</w:t>
+      </w:r>
+      <w:r>
+        <w:rPr>
+          <w:rFonts w:eastAsiaTheme="minorHAnsi" w:cstheme="minorHAnsi" w:hint="cs"/>
+          <w:sz w:val="26"/>
+          <w:szCs w:val="26"/>
+          <w:rtl/>
+        </w:rPr>
+        <w:t>תא</w:t>
+      </w:r>
+      <w:r>
+        <w:rPr>
+          <w:rFonts w:eastAsiaTheme="minorHAnsi" w:cstheme="minorHAnsi" w:hint="cs"/>
+          <w:sz w:val="26"/>
+          <w:szCs w:val="26"/>
+          <w:rtl/>
+        </w:rPr>
+        <w:t>מן עליו כלל ולא הסתמך עליו כלל הצלחנו להגיע לאחוז דיוק של 94.</w:t>
       </w:r>
       <w:r>
         <w:rPr>
@@ -3942,7 +3952,25 @@
           <w:szCs w:val="26"/>
           <w:rtl/>
         </w:rPr>
-        <w:t>, גבוהה מאחוז הדיוק של כל מהמסווגים באופן עצמאי.</w:t>
+        <w:t xml:space="preserve">, </w:t>
+      </w:r>
+      <w:r>
+        <w:rPr>
+          <w:rFonts w:eastAsiaTheme="minorHAnsi" w:cstheme="minorHAnsi" w:hint="cs"/>
+          <w:sz w:val="26"/>
+          <w:szCs w:val="26"/>
+          <w:rtl/>
+        </w:rPr>
+        <w:t>אשר גבוה</w:t>
+      </w:r>
+      <w:r>
+        <w:rPr>
+          <w:rFonts w:eastAsiaTheme="minorHAnsi" w:cstheme="minorHAnsi" w:hint="cs"/>
+          <w:sz w:val="26"/>
+          <w:szCs w:val="26"/>
+          <w:rtl/>
+        </w:rPr>
+        <w:t xml:space="preserve"> מאחוז הדיוק של כל מהמסווגים באופן עצמאי.</w:t>
       </w:r>
       <w:r>
         <w:rPr>
@@ -5567,7 +5595,25 @@
           <w:szCs w:val="26"/>
           <w:rtl/>
         </w:rPr>
-        <w:t>מהחומים דבר היכול להצביע כי בתוצאות האמתיות של הסט מתקיים בינ</w:t>
+        <w:t xml:space="preserve">מהחומים דבר היכול להצביע כי בתוצאות האמתיות של הסט </w:t>
+      </w:r>
+      <w:r>
+        <w:rPr>
+          <w:rFonts w:eastAsiaTheme="minorHAnsi" w:cstheme="minorHAnsi" w:hint="cs"/>
+          <w:sz w:val="26"/>
+          <w:szCs w:val="26"/>
+          <w:rtl/>
+        </w:rPr>
+        <w:t xml:space="preserve">יכול </w:t>
+      </w:r>
+      <w:r>
+        <w:rPr>
+          <w:rFonts w:eastAsiaTheme="minorHAnsi" w:cstheme="minorHAnsi" w:hint="cs"/>
+          <w:sz w:val="26"/>
+          <w:szCs w:val="26"/>
+          <w:rtl/>
+        </w:rPr>
+        <w:t>מתקיים בינ</w:t>
       </w:r>
       <w:r>
         <w:rPr>
@@ -7000,7 +7046,7 @@
         <w:bidi/>
         <w:spacing w:line="259" w:lineRule="auto"/>
         <w:rPr>
-          <w:rFonts w:eastAsiaTheme="minorHAnsi" w:cstheme="minorHAnsi" w:hint="cs"/>
+          <w:rFonts w:eastAsiaTheme="minorHAnsi" w:cstheme="minorHAnsi"/>
           <w:sz w:val="26"/>
           <w:szCs w:val="26"/>
           <w:rtl/>
@@ -8207,8 +8253,6 @@
         </w:rPr>
         <w:t xml:space="preserve"> </w:t>
       </w:r>
-      <w:bookmarkStart w:id="0" w:name="_GoBack"/>
-      <w:bookmarkEnd w:id="0"/>
       <w:r>
         <w:rPr>
           <w:rFonts w:eastAsiaTheme="minorHAnsi" w:cstheme="minorHAnsi" w:hint="cs"/>
@@ -12675,25 +12719,7 @@
           <w:sz w:val="26"/>
           <w:szCs w:val="26"/>
         </w:rPr>
-        <w:t xml:space="preserve">Browns </w:t>
-      </w:r>
-      <w:proofErr w:type="spellStart"/>
-      <w:r>
-        <w:rPr>
-          <w:rFonts w:eastAsiaTheme="minorHAnsi" w:cstheme="minorHAnsi"/>
-          <w:sz w:val="26"/>
-          <w:szCs w:val="26"/>
-        </w:rPr>
-        <w:t>dist</w:t>
-      </w:r>
-      <w:proofErr w:type="spellEnd"/>
-      <w:r>
-        <w:rPr>
-          <w:rFonts w:eastAsiaTheme="minorHAnsi" w:cstheme="minorHAnsi"/>
-          <w:sz w:val="26"/>
-          <w:szCs w:val="26"/>
-        </w:rPr>
-        <w:t>: [(0, 0.017126546146527116), (1, 0.0019029495718363464), (2, 0.9809705042816366)]</w:t>
+        <w:t>Browns dist: [(0, 0.017126546146527116), (1, 0.0019029495718363464), (2, 0.9809705042816366)]</w:t>
       </w:r>
     </w:p>
     <w:p>
@@ -12711,25 +12737,7 @@
           <w:sz w:val="26"/>
           <w:szCs w:val="26"/>
         </w:rPr>
-        <w:t xml:space="preserve">Greens </w:t>
-      </w:r>
-      <w:proofErr w:type="spellStart"/>
-      <w:r>
-        <w:rPr>
-          <w:rFonts w:eastAsiaTheme="minorHAnsi" w:cstheme="minorHAnsi"/>
-          <w:sz w:val="26"/>
-          <w:szCs w:val="26"/>
-        </w:rPr>
-        <w:t>dist</w:t>
-      </w:r>
-      <w:proofErr w:type="spellEnd"/>
-      <w:r>
-        <w:rPr>
-          <w:rFonts w:eastAsiaTheme="minorHAnsi" w:cstheme="minorHAnsi"/>
-          <w:sz w:val="26"/>
-          <w:szCs w:val="26"/>
-        </w:rPr>
-        <w:t>: [(0, 0.03237410071942446), (1, 0.002398081534772182), (2, 0.002398081534772182), (4, 0.9628297362110312)]</w:t>
+        <w:t>Greens dist: [(0, 0.03237410071942446), (1, 0.002398081534772182), (2, 0.002398081534772182), (4, 0.9628297362110312)]</w:t>
       </w:r>
     </w:p>
     <w:p>
@@ -12747,25 +12755,7 @@
           <w:sz w:val="26"/>
           <w:szCs w:val="26"/>
         </w:rPr>
-        <w:t xml:space="preserve">Pinks </w:t>
-      </w:r>
-      <w:proofErr w:type="spellStart"/>
-      <w:r>
-        <w:rPr>
-          <w:rFonts w:eastAsiaTheme="minorHAnsi" w:cstheme="minorHAnsi"/>
-          <w:sz w:val="26"/>
-          <w:szCs w:val="26"/>
-        </w:rPr>
-        <w:t>dist</w:t>
-      </w:r>
-      <w:proofErr w:type="spellEnd"/>
-      <w:r>
-        <w:rPr>
-          <w:rFonts w:eastAsiaTheme="minorHAnsi" w:cstheme="minorHAnsi"/>
-          <w:sz w:val="26"/>
-          <w:szCs w:val="26"/>
-        </w:rPr>
-        <w:t>: [(0, 0.035169988276670575), (1, 0.0011723329425556857), (2, 0.2661195779601407), (3, 0.6975381008206331)]</w:t>
+        <w:t>Pinks dist: [(0, 0.035169988276670575), (1, 0.0011723329425556857), (2, 0.2661195779601407), (3, 0.6975381008206331)]</w:t>
       </w:r>
     </w:p>
     <w:p>
@@ -12783,25 +12773,7 @@
           <w:sz w:val="26"/>
           <w:szCs w:val="26"/>
         </w:rPr>
-        <w:t xml:space="preserve">Purples </w:t>
-      </w:r>
-      <w:proofErr w:type="spellStart"/>
-      <w:r>
-        <w:rPr>
-          <w:rFonts w:eastAsiaTheme="minorHAnsi" w:cstheme="minorHAnsi"/>
-          <w:sz w:val="26"/>
-          <w:szCs w:val="26"/>
-        </w:rPr>
-        <w:t>dist</w:t>
-      </w:r>
-      <w:proofErr w:type="spellEnd"/>
-      <w:r>
-        <w:rPr>
-          <w:rFonts w:eastAsiaTheme="minorHAnsi" w:cstheme="minorHAnsi"/>
-          <w:sz w:val="26"/>
-          <w:szCs w:val="26"/>
-        </w:rPr>
-        <w:t>: [(0, 0.022716516800757217), (1, 0.006152389966871746), (2, 0.9682915286322764), (4, 0.002839564600094652)]</w:t>
+        <w:t>Purples dist: [(0, 0.022716516800757217), (1, 0.006152389966871746), (2, 0.9682915286322764), (4, 0.002839564600094652)]</w:t>
       </w:r>
     </w:p>
     <w:p>
@@ -12819,25 +12791,7 @@
           <w:sz w:val="26"/>
           <w:szCs w:val="26"/>
         </w:rPr>
-        <w:t xml:space="preserve">Oranges </w:t>
-      </w:r>
-      <w:proofErr w:type="spellStart"/>
-      <w:r>
-        <w:rPr>
-          <w:rFonts w:eastAsiaTheme="minorHAnsi" w:cstheme="minorHAnsi"/>
-          <w:sz w:val="26"/>
-          <w:szCs w:val="26"/>
-        </w:rPr>
-        <w:t>dist</w:t>
-      </w:r>
-      <w:proofErr w:type="spellEnd"/>
-      <w:r>
-        <w:rPr>
-          <w:rFonts w:eastAsiaTheme="minorHAnsi" w:cstheme="minorHAnsi"/>
-          <w:sz w:val="26"/>
-          <w:szCs w:val="26"/>
-        </w:rPr>
-        <w:t>: [(0, 0.01907356948228883), (1, 0.9768392370572208), (2, 0.0027247956403269754), (4, 0.0013623978201634877)]</w:t>
+        <w:t>Oranges dist: [(0, 0.01907356948228883), (1, 0.9768392370572208), (2, 0.0027247956403269754), (4, 0.0013623978201634877)]</w:t>
       </w:r>
     </w:p>
     <w:p>
@@ -12855,25 +12809,7 @@
           <w:sz w:val="26"/>
           <w:szCs w:val="26"/>
         </w:rPr>
-        <w:t xml:space="preserve">Blues </w:t>
-      </w:r>
-      <w:proofErr w:type="spellStart"/>
-      <w:r>
-        <w:rPr>
-          <w:rFonts w:eastAsiaTheme="minorHAnsi" w:cstheme="minorHAnsi"/>
-          <w:sz w:val="26"/>
-          <w:szCs w:val="26"/>
-        </w:rPr>
-        <w:t>dist</w:t>
-      </w:r>
-      <w:proofErr w:type="spellEnd"/>
-      <w:r>
-        <w:rPr>
-          <w:rFonts w:eastAsiaTheme="minorHAnsi" w:cstheme="minorHAnsi"/>
-          <w:sz w:val="26"/>
-          <w:szCs w:val="26"/>
-        </w:rPr>
-        <w:t>: [(0, 1.0)]</w:t>
+        <w:t>Blues dist: [(0, 1.0)]</w:t>
       </w:r>
     </w:p>
     <w:p>
@@ -12891,25 +12827,7 @@
           <w:sz w:val="26"/>
           <w:szCs w:val="26"/>
         </w:rPr>
-        <w:t xml:space="preserve">Reds </w:t>
-      </w:r>
-      <w:proofErr w:type="spellStart"/>
-      <w:r>
-        <w:rPr>
-          <w:rFonts w:eastAsiaTheme="minorHAnsi" w:cstheme="minorHAnsi"/>
-          <w:sz w:val="26"/>
-          <w:szCs w:val="26"/>
-        </w:rPr>
-        <w:t>dist</w:t>
-      </w:r>
-      <w:proofErr w:type="spellEnd"/>
-      <w:r>
-        <w:rPr>
-          <w:rFonts w:eastAsiaTheme="minorHAnsi" w:cstheme="minorHAnsi"/>
-          <w:sz w:val="26"/>
-          <w:szCs w:val="26"/>
-        </w:rPr>
-        <w:t>: [(1, 0.9953161592505855), (2, 0.00468384074941452)]</w:t>
+        <w:t>Reds dist: [(1, 0.9953161592505855), (2, 0.00468384074941452)]</w:t>
       </w:r>
     </w:p>
     <w:p>
@@ -12927,25 +12845,7 @@
           <w:sz w:val="26"/>
           <w:szCs w:val="26"/>
         </w:rPr>
-        <w:t xml:space="preserve">Yellows </w:t>
-      </w:r>
-      <w:proofErr w:type="spellStart"/>
-      <w:r>
-        <w:rPr>
-          <w:rFonts w:eastAsiaTheme="minorHAnsi" w:cstheme="minorHAnsi"/>
-          <w:sz w:val="26"/>
-          <w:szCs w:val="26"/>
-        </w:rPr>
-        <w:t>dist</w:t>
-      </w:r>
-      <w:proofErr w:type="spellEnd"/>
-      <w:r>
-        <w:rPr>
-          <w:rFonts w:eastAsiaTheme="minorHAnsi" w:cstheme="minorHAnsi"/>
-          <w:sz w:val="26"/>
-          <w:szCs w:val="26"/>
-        </w:rPr>
-        <w:t>: [(0, 0.9873150105708245), (1, 0.008456659619450317), (2, 0.004228329809725159)]</w:t>
+        <w:t>Yellows dist: [(0, 0.9873150105708245), (1, 0.008456659619450317), (2, 0.004228329809725159)]</w:t>
       </w:r>
     </w:p>
     <w:p>
@@ -12963,25 +12863,7 @@
           <w:sz w:val="26"/>
           <w:szCs w:val="26"/>
         </w:rPr>
-        <w:t xml:space="preserve">Whites </w:t>
-      </w:r>
-      <w:proofErr w:type="spellStart"/>
-      <w:r>
-        <w:rPr>
-          <w:rFonts w:eastAsiaTheme="minorHAnsi" w:cstheme="minorHAnsi"/>
-          <w:sz w:val="26"/>
-          <w:szCs w:val="26"/>
-        </w:rPr>
-        <w:t>dist</w:t>
-      </w:r>
-      <w:proofErr w:type="spellEnd"/>
-      <w:r>
-        <w:rPr>
-          <w:rFonts w:eastAsiaTheme="minorHAnsi" w:cstheme="minorHAnsi"/>
-          <w:sz w:val="26"/>
-          <w:szCs w:val="26"/>
-        </w:rPr>
-        <w:t>: [(0, 0.024336283185840708), (1, 0.00663716814159292), (2, 0.9690265486725663)]</w:t>
+        <w:t>Whites dist: [(0, 0.024336283185840708), (1, 0.00663716814159292), (2, 0.9690265486725663)]</w:t>
       </w:r>
     </w:p>
     <w:p>
@@ -12999,25 +12881,7 @@
           <w:sz w:val="26"/>
           <w:szCs w:val="26"/>
         </w:rPr>
-        <w:t xml:space="preserve">Turquoises </w:t>
-      </w:r>
-      <w:proofErr w:type="spellStart"/>
-      <w:r>
-        <w:rPr>
-          <w:rFonts w:eastAsiaTheme="minorHAnsi" w:cstheme="minorHAnsi"/>
-          <w:sz w:val="26"/>
-          <w:szCs w:val="26"/>
-        </w:rPr>
-        <w:t>dist</w:t>
-      </w:r>
-      <w:proofErr w:type="spellEnd"/>
-      <w:r>
-        <w:rPr>
-          <w:rFonts w:eastAsiaTheme="minorHAnsi" w:cstheme="minorHAnsi"/>
-          <w:sz w:val="26"/>
-          <w:szCs w:val="26"/>
-        </w:rPr>
-        <w:t>: [(0, 1.0)]</w:t>
+        <w:t>Turquoises dist: [(0, 1.0)]</w:t>
       </w:r>
     </w:p>
     <w:p>
@@ -13035,25 +12899,7 @@
           <w:sz w:val="26"/>
           <w:szCs w:val="26"/>
         </w:rPr>
-        <w:t xml:space="preserve">Greys </w:t>
-      </w:r>
-      <w:proofErr w:type="spellStart"/>
-      <w:r>
-        <w:rPr>
-          <w:rFonts w:eastAsiaTheme="minorHAnsi" w:cstheme="minorHAnsi"/>
-          <w:sz w:val="26"/>
-          <w:szCs w:val="26"/>
-        </w:rPr>
-        <w:t>dist</w:t>
-      </w:r>
-      <w:proofErr w:type="spellEnd"/>
-      <w:r>
-        <w:rPr>
-          <w:rFonts w:eastAsiaTheme="minorHAnsi" w:cstheme="minorHAnsi"/>
-          <w:sz w:val="26"/>
-          <w:szCs w:val="26"/>
-        </w:rPr>
-        <w:t>: [(0, 0.020942408376963352), (1, 0.9720767888307156), (2, 0.0034904013961605585), (3, 0.0034904013961605585)]</w:t>
+        <w:t>Greys dist: [(0, 0.020942408376963352), (1, 0.9720767888307156), (2, 0.0034904013961605585), (3, 0.0034904013961605585)]</w:t>
       </w:r>
     </w:p>
     <w:p>
@@ -13071,25 +12917,7 @@
           <w:sz w:val="26"/>
           <w:szCs w:val="26"/>
         </w:rPr>
-        <w:t xml:space="preserve">Khakis </w:t>
-      </w:r>
-      <w:proofErr w:type="spellStart"/>
-      <w:r>
-        <w:rPr>
-          <w:rFonts w:eastAsiaTheme="minorHAnsi" w:cstheme="minorHAnsi"/>
-          <w:sz w:val="26"/>
-          <w:szCs w:val="26"/>
-        </w:rPr>
-        <w:t>dist</w:t>
-      </w:r>
-      <w:proofErr w:type="spellEnd"/>
-      <w:r>
-        <w:rPr>
-          <w:rFonts w:eastAsiaTheme="minorHAnsi" w:cstheme="minorHAnsi"/>
-          <w:sz w:val="26"/>
-          <w:szCs w:val="26"/>
-        </w:rPr>
-        <w:t>: [(0, 1.0)]</w:t>
+        <w:t>Khakis dist: [(0, 1.0)]</w:t>
       </w:r>
     </w:p>
     <w:p>
@@ -13107,25 +12935,7 @@
           <w:sz w:val="26"/>
           <w:szCs w:val="26"/>
         </w:rPr>
-        <w:t xml:space="preserve">Violets </w:t>
-      </w:r>
-      <w:proofErr w:type="spellStart"/>
-      <w:r>
-        <w:rPr>
-          <w:rFonts w:eastAsiaTheme="minorHAnsi" w:cstheme="minorHAnsi"/>
-          <w:sz w:val="26"/>
-          <w:szCs w:val="26"/>
-        </w:rPr>
-        <w:t>dist</w:t>
-      </w:r>
-      <w:proofErr w:type="spellEnd"/>
-      <w:r>
-        <w:rPr>
-          <w:rFonts w:eastAsiaTheme="minorHAnsi" w:cstheme="minorHAnsi"/>
-          <w:sz w:val="26"/>
-          <w:szCs w:val="26"/>
-        </w:rPr>
-        <w:t>: [(0, 1.0)]</w:t>
+        <w:t>Violets dist: [(0, 1.0)]</w:t>
       </w:r>
     </w:p>
     <w:p>
@@ -13151,7 +12961,7 @@
         <w:bidi/>
         <w:spacing w:line="259" w:lineRule="auto"/>
         <w:rPr>
-          <w:rFonts w:eastAsiaTheme="minorHAnsi"/>
+          <w:rFonts w:eastAsiaTheme="minorHAnsi" w:cstheme="minorHAnsi"/>
           <w:sz w:val="26"/>
           <w:szCs w:val="26"/>
           <w:rtl/>
@@ -13192,7 +13002,25 @@
           <w:szCs w:val="26"/>
           <w:rtl/>
         </w:rPr>
-        <w:t xml:space="preserve"> בעלי התפלגות זהה בין ה-</w:t>
+        <w:t xml:space="preserve"> בעלי התפלגות </w:t>
+      </w:r>
+      <w:r>
+        <w:rPr>
+          <w:rFonts w:eastAsiaTheme="minorHAnsi" w:cstheme="minorHAnsi" w:hint="cs"/>
+          <w:sz w:val="26"/>
+          <w:szCs w:val="26"/>
+          <w:rtl/>
+        </w:rPr>
+        <w:t>דומה</w:t>
+      </w:r>
+      <w:r>
+        <w:rPr>
+          <w:rFonts w:eastAsiaTheme="minorHAnsi" w:cstheme="minorHAnsi" w:hint="cs"/>
+          <w:sz w:val="26"/>
+          <w:szCs w:val="26"/>
+          <w:rtl/>
+        </w:rPr>
+        <w:t xml:space="preserve"> בין ה-</w:t>
       </w:r>
       <w:r>
         <w:rPr>
@@ -13204,12 +13032,85 @@
       </w:r>
       <w:r>
         <w:rPr>
-          <w:rFonts w:eastAsiaTheme="minorHAnsi" w:hint="cs"/>
-          <w:sz w:val="26"/>
-          <w:szCs w:val="26"/>
-          <w:rtl/>
-        </w:rPr>
-        <w:t>:</w:t>
+          <w:rFonts w:eastAsiaTheme="minorHAnsi" w:cstheme="minorHAnsi" w:hint="cs"/>
+          <w:sz w:val="26"/>
+          <w:szCs w:val="26"/>
+          <w:rtl/>
+        </w:rPr>
+        <w:t>, המוטיבציה לכך היא לזהות דמיון בין המפלגות ולהרכיב קואליציה בעלת קווי דיון בן המצביעים של המפלגות החברות בה.</w:t>
+      </w:r>
+      <w:r>
+        <w:rPr>
+          <w:rFonts w:eastAsiaTheme="minorHAnsi" w:cstheme="minorHAnsi" w:hint="cs"/>
+          <w:sz w:val="26"/>
+          <w:szCs w:val="26"/>
+          <w:rtl/>
+        </w:rPr>
+        <w:t xml:space="preserve"> (הבלוקים הנ"ל אינם </w:t>
+      </w:r>
+      <w:r>
+        <w:rPr>
+          <w:rFonts w:eastAsiaTheme="minorHAnsi" w:cstheme="minorHAnsi"/>
+          <w:sz w:val="26"/>
+          <w:szCs w:val="26"/>
+        </w:rPr>
+        <w:t>Clusters</w:t>
+      </w:r>
+      <w:r>
+        <w:rPr>
+          <w:rFonts w:eastAsiaTheme="minorHAnsi" w:cstheme="minorHAnsi" w:hint="cs"/>
+          <w:sz w:val="26"/>
+          <w:szCs w:val="26"/>
+          <w:rtl/>
+        </w:rPr>
+        <w:t xml:space="preserve"> שהאלגוריתם יצר</w:t>
+      </w:r>
+      <w:r>
+        <w:rPr>
+          <w:rFonts w:eastAsiaTheme="minorHAnsi" w:cstheme="minorHAnsi" w:hint="cs"/>
+          <w:sz w:val="26"/>
+          <w:szCs w:val="26"/>
+          <w:rtl/>
+        </w:rPr>
+        <w:t xml:space="preserve"> אלא </w:t>
+      </w:r>
+      <w:r>
+        <w:rPr>
+          <w:rFonts w:eastAsiaTheme="minorHAnsi" w:cstheme="minorHAnsi" w:hint="cs"/>
+          <w:sz w:val="26"/>
+          <w:szCs w:val="26"/>
+          <w:rtl/>
+        </w:rPr>
+        <w:t>נגזרים</w:t>
+      </w:r>
+      <w:r>
+        <w:rPr>
+          <w:rFonts w:eastAsiaTheme="minorHAnsi" w:cstheme="minorHAnsi" w:hint="cs"/>
+          <w:sz w:val="26"/>
+          <w:szCs w:val="26"/>
+          <w:rtl/>
+        </w:rPr>
+        <w:t xml:space="preserve"> </w:t>
+      </w:r>
+      <w:r>
+        <w:rPr>
+          <w:rFonts w:eastAsiaTheme="minorHAnsi" w:cstheme="minorHAnsi" w:hint="cs"/>
+          <w:sz w:val="26"/>
+          <w:szCs w:val="26"/>
+          <w:rtl/>
+        </w:rPr>
+        <w:t>מהם</w:t>
+      </w:r>
+      <w:bookmarkStart w:id="0" w:name="_GoBack"/>
+      <w:bookmarkEnd w:id="0"/>
+      <w:r>
+        <w:rPr>
+          <w:rFonts w:eastAsiaTheme="minorHAnsi" w:cstheme="minorHAnsi" w:hint="cs"/>
+          <w:sz w:val="26"/>
+          <w:szCs w:val="26"/>
+          <w:rtl/>
+        </w:rPr>
+        <w:t>).</w:t>
       </w:r>
     </w:p>
     <w:p>

</xml_diff>